<commit_message>
editors response comments made
</commit_message>
<xml_diff>
--- a/manuscript/manuscript_pve_editor.docx
+++ b/manuscript/manuscript_pve_editor.docx
@@ -265,7 +265,7 @@
         <w:br w:type="textWrapping"/>
       </w:r>
       <w:r>
-        <w:t xml:space="preserve">Most current models of plant growth are based on the physical principle of mass balance: C entering the plant through net photosynthesis must be balanced by C loss to respiration and C allocation to growth and storage. Plant growth is thus predicted as the outcome of the processes of photosynthesis, respiration and allocation. It is easy to see how source-limited growth can be implemented in such models: increasing source activity increases photosynthetic C uptake, flowing through to increased growth. It is less easy to know how to implement sink limitation of growth in such models, because it requires that we know whether, and how, sink limitation influences the contributing processes of photosynthesis, respiration and allocation. It has been suggested that sink limitation affects the C balance by causing a down-regulation of photosynthetic rate, possibly mediated by carbohydrate accumulation</w:t>
+        <w:t xml:space="preserve">Most current models of plant growth are based on the physical principle of mass balance: C entering the plant through net photosynthesis must be balanced by C allocation to growth and storage and C losses such as respiration, root exudation, volatile organic compounds and tissue turnover. Plant growth is thus predicted as the outcome of the processes of photosynthesis, C allocation and C loss. It is easy to see how source-limited growth can be implemented in such models: increasing source activity increases photosynthetic C uptake, flowing through to increased growth. It is less easy to know how to implement sink limitation of growth in such models, because it requires that we know whether, and how, sink limitation influences the contributing processes of photosynthesis, C allocation and C loss. It has been suggested that sink limitation affects the C balance by causing a down-regulation of photosynthetic rate, possibly mediated by carbohydrate accumulation</w:t>
       </w:r>
       <w:r>
         <w:t xml:space="preserve"> </w:t>
@@ -2017,7 +2017,7 @@
         <w:pStyle w:val="FirstParagraph"/>
       </w:pPr>
       <w:r>
-        <w:t xml:space="preserve">The daily net C gain of seedlings (</w:t>
+        <w:t xml:space="preserve">The daily total net C gain of seedlings (</w:t>
       </w:r>
       <w:r>
         <w:rPr>
@@ -2026,16 +2026,7 @@
         <w:t xml:space="preserve">G</w:t>
       </w:r>
       <w:r>
-        <w:t xml:space="preserve">), from</w:t>
-      </w:r>
-      <w:r>
-        <w:t xml:space="preserve"> </w:t>
-      </w:r>
-      <w:r>
-        <w:t xml:space="preserve">Mäkelä (1997)</w:t>
-      </w:r>
-      <w:r>
-        <w:t xml:space="preserve">, is given by</w:t>
+        <w:t xml:space="preserve">), is given by</w:t>
       </w:r>
     </w:p>
     <w:p>
@@ -2074,29 +2065,484 @@
             <m:t>=</m:t>
           </m:r>
           <m:r>
+            <m:t>σ</m:t>
+          </m:r>
+          <m:r>
             <m:t>L</m:t>
           </m:r>
+          <m:sSub>
+            <m:e>
+              <m:r>
+                <m:t>P</m:t>
+              </m:r>
+            </m:e>
+            <m:sub>
+              <m:r>
+                <m:t>d</m:t>
+              </m:r>
+              <m:r>
+                <m:t>a</m:t>
+              </m:r>
+              <m:r>
+                <m:t>y</m:t>
+              </m:r>
+            </m:sub>
+          </m:sSub>
+        </m:oMath>
+      </m:oMathPara>
+    </w:p>
+    <w:p>
+      <w:pPr>
+        <w:pStyle w:val="FirstParagraph"/>
+      </w:pPr>
+      <w:r>
+        <w:t xml:space="preserve">where</w:t>
+      </w:r>
+      <w:r>
+        <w:t xml:space="preserve"> </w:t>
+      </w:r>
+      <m:oMath>
+        <m:r>
+          <m:t>σ</m:t>
+        </m:r>
+      </m:oMath>
+      <w:r>
+        <w:t xml:space="preserve"> </w:t>
+      </w:r>
+      <w:r>
+        <w:t xml:space="preserve">is a self-shading parameter,</w:t>
+      </w:r>
+      <w:r>
+        <w:t xml:space="preserve"> </w:t>
+      </w:r>
+      <w:r>
+        <w:rPr>
+          <w:i/>
+        </w:rPr>
+        <w:t xml:space="preserve">L</w:t>
+      </w:r>
+      <w:r>
+        <w:t xml:space="preserve"> </w:t>
+      </w:r>
+      <w:r>
+        <w:t xml:space="preserve">is modelled total plant leaf area (m</w:t>
+      </w:r>
+      <w:r>
+        <w:rPr>
+          <w:vertAlign w:val="superscript"/>
+        </w:rPr>
+        <w:t xml:space="preserve">2</w:t>
+      </w:r>
+      <w:r>
+        <w:t xml:space="preserve">), and</w:t>
+      </w:r>
+      <w:r>
+        <w:t xml:space="preserve"> </w:t>
+      </w:r>
+      <w:r>
+        <w:rPr>
+          <w:i/>
+        </w:rPr>
+        <w:t xml:space="preserve">P</w:t>
+      </w:r>
+      <w:r>
+        <w:rPr>
+          <w:vertAlign w:val="subscript"/>
+        </w:rPr>
+        <w:t xml:space="preserve">day</w:t>
+      </w:r>
+      <w:r>
+        <w:t xml:space="preserve"> </w:t>
+      </w:r>
+      <w:r>
+        <w:t xml:space="preserve">is the net daily C assimilation per unit leaf area (g C m^-2).</w:t>
+      </w:r>
+    </w:p>
+    <w:p>
+      <w:pPr>
+        <w:pStyle w:val="BodyText"/>
+      </w:pPr>
+      <w:r>
+        <w:br w:type="textWrapping"/>
+      </w:r>
+      <w:r>
+        <w:rPr>
+          <w:i/>
+        </w:rPr>
+        <w:t xml:space="preserve">P</w:t>
+      </w:r>
+      <w:r>
+        <w:t xml:space="preserve"> </w:t>
+      </w:r>
+      <w:r>
+        <w:t xml:space="preserve">was predicted by using a coupled photosynthesis - stomatal conductance model</w:t>
+      </w:r>
+      <w:r>
+        <w:t xml:space="preserve"> </w:t>
+      </w:r>
+      <w:r>
+        <w:t xml:space="preserve">(Farquhar et al. 1980, Medlyn et al. 2011)</w:t>
+      </w:r>
+      <w:r>
+        <w:t xml:space="preserve"> </w:t>
+      </w:r>
+      <w:r>
+        <w:t xml:space="preserve">with the 'plantecophys' package</w:t>
+      </w:r>
+      <w:r>
+        <w:t xml:space="preserve"> </w:t>
+      </w:r>
+      <w:r>
+        <w:t xml:space="preserve">(Duursma 2015)</w:t>
+      </w:r>
+      <w:r>
+        <w:t xml:space="preserve"> </w:t>
+      </w:r>
+      <w:r>
+        <w:t xml:space="preserve">in R with the mean photosynthetic parameters (</w:t>
+      </w:r>
+      <w:r>
+        <w:rPr>
+          <w:i/>
+        </w:rPr>
+        <w:t xml:space="preserve">J</w:t>
+      </w:r>
+      <w:r>
+        <w:rPr>
+          <w:vertAlign w:val="subscript"/>
+        </w:rPr>
+        <w:t xml:space="preserve">max</w:t>
+      </w:r>
+      <w:r>
+        <w:t xml:space="preserve">,</w:t>
+      </w:r>
+      <w:r>
+        <w:t xml:space="preserve"> </w:t>
+      </w:r>
+      <w:r>
+        <w:rPr>
+          <w:i/>
+        </w:rPr>
+        <w:t xml:space="preserve">V</w:t>
+      </w:r>
+      <w:r>
+        <w:rPr>
+          <w:vertAlign w:val="subscript"/>
+        </w:rPr>
+        <w:t xml:space="preserve">cmax</w:t>
+      </w:r>
+      <w:r>
+        <w:t xml:space="preserve">,</w:t>
+      </w:r>
+      <w:r>
+        <w:t xml:space="preserve"> </w:t>
+      </w:r>
+      <w:r>
+        <w:rPr>
+          <w:i/>
+        </w:rPr>
+        <w:t xml:space="preserve">g</w:t>
+      </w:r>
+      <w:r>
+        <w:rPr>
+          <w:vertAlign w:val="subscript"/>
+        </w:rPr>
+        <w:t xml:space="preserve">1</w:t>
+      </w:r>
+      <w:r>
+        <w:t xml:space="preserve"> </w:t>
+      </w:r>
+      <w:r>
+        <w:t xml:space="preserve">and</w:t>
+      </w:r>
+      <w:r>
+        <w:t xml:space="preserve"> </w:t>
+      </w:r>
+      <w:r>
+        <w:rPr>
+          <w:i/>
+        </w:rPr>
+        <w:t xml:space="preserve">R</w:t>
+      </w:r>
+      <w:r>
+        <w:rPr>
+          <w:vertAlign w:val="subscript"/>
+        </w:rPr>
+        <w:t xml:space="preserve">dark</w:t>
+      </w:r>
+      <w:r>
+        <w:t xml:space="preserve">) for each treatment and meteorological data from an onsite weather station. Values of</w:t>
+      </w:r>
+      <w:r>
+        <w:t xml:space="preserve"> </w:t>
+      </w:r>
+      <w:r>
+        <w:rPr>
+          <w:i/>
+        </w:rPr>
+        <w:t xml:space="preserve">J</w:t>
+      </w:r>
+      <w:r>
+        <w:rPr>
+          <w:vertAlign w:val="subscript"/>
+        </w:rPr>
+        <w:t xml:space="preserve">max</w:t>
+      </w:r>
+      <w:r>
+        <w:t xml:space="preserve"> </w:t>
+      </w:r>
+      <w:r>
+        <w:t xml:space="preserve">and</w:t>
+      </w:r>
+      <w:r>
+        <w:t xml:space="preserve"> </w:t>
+      </w:r>
+      <w:r>
+        <w:rPr>
+          <w:i/>
+        </w:rPr>
+        <w:t xml:space="preserve">V</w:t>
+      </w:r>
+      <w:r>
+        <w:rPr>
+          <w:vertAlign w:val="subscript"/>
+        </w:rPr>
+        <w:t xml:space="preserve">cmax</w:t>
+      </w:r>
+      <w:r>
+        <w:t xml:space="preserve"> </w:t>
+      </w:r>
+      <w:r>
+        <w:t xml:space="preserve">are mean estimates from AC</w:t>
+      </w:r>
+      <w:r>
+        <w:rPr>
+          <w:vertAlign w:val="subscript"/>
+        </w:rPr>
+        <w:t xml:space="preserve">i</w:t>
+      </w:r>
+      <w:r>
+        <w:t xml:space="preserve"> </w:t>
+      </w:r>
+      <w:r>
+        <w:t xml:space="preserve">curves over two measurement periods (explained above). The</w:t>
+      </w:r>
+      <w:r>
+        <w:t xml:space="preserve"> </w:t>
+      </w:r>
+      <w:r>
+        <w:rPr>
+          <w:i/>
+        </w:rPr>
+        <w:t xml:space="preserve">g</w:t>
+      </w:r>
+      <w:r>
+        <w:rPr>
+          <w:vertAlign w:val="subscript"/>
+        </w:rPr>
+        <w:t xml:space="preserve">1</w:t>
+      </w:r>
+      <w:r>
+        <w:t xml:space="preserve"> </w:t>
+      </w:r>
+      <w:r>
+        <w:t xml:space="preserve">parameter was generated by fitting the optimal stomatal conductance model from</w:t>
+      </w:r>
+      <w:r>
+        <w:t xml:space="preserve"> </w:t>
+      </w:r>
+      <w:r>
+        <w:t xml:space="preserve">(Medlyn et al. 2011)</w:t>
+      </w:r>
+      <w:r>
+        <w:t xml:space="preserve"> </w:t>
+      </w:r>
+      <w:r>
+        <w:t xml:space="preserve">to observed</w:t>
+      </w:r>
+      <w:r>
+        <w:t xml:space="preserve"> </w:t>
+      </w:r>
+      <w:r>
+        <w:rPr>
+          <w:i/>
+        </w:rPr>
+        <w:t xml:space="preserve">g</w:t>
+      </w:r>
+      <w:r>
+        <w:rPr>
+          <w:vertAlign w:val="subscript"/>
+        </w:rPr>
+        <w:t xml:space="preserve">s</w:t>
+      </w:r>
+      <w:r>
+        <w:t xml:space="preserve"> </w:t>
+      </w:r>
+      <w:r>
+        <w:t xml:space="preserve">values.</w:t>
+      </w:r>
+      <w:r>
+        <w:t xml:space="preserve"> </w:t>
+      </w:r>
+      <w:r>
+        <w:rPr>
+          <w:i/>
+        </w:rPr>
+        <w:t xml:space="preserve">R</w:t>
+      </w:r>
+      <w:r>
+        <w:rPr>
+          <w:vertAlign w:val="subscript"/>
+        </w:rPr>
+        <w:t xml:space="preserve">dark</w:t>
+      </w:r>
+      <w:r>
+        <w:t xml:space="preserve"> </w:t>
+      </w:r>
+      <w:r>
+        <w:t xml:space="preserve">was was estimated using Eq. (2) from</w:t>
+      </w:r>
+      <w:r>
+        <w:t xml:space="preserve"> </w:t>
+      </w:r>
+      <w:r>
+        <w:t xml:space="preserve">Atkin et al. (2005)</w:t>
+      </w:r>
+      <w:r>
+        <w:t xml:space="preserve">, which was parameterized with a mean reference empircal measurement for each treatment, a Q</w:t>
+      </w:r>
+      <w:r>
+        <w:rPr>
+          <w:vertAlign w:val="subscript"/>
+        </w:rPr>
+        <w:t xml:space="preserve">10</w:t>
+      </w:r>
+      <w:r>
+        <w:t xml:space="preserve"> </w:t>
+      </w:r>
+      <w:r>
+        <w:t xml:space="preserve">value of 1.86 from a seperate experiment using the same tube stock seedlings, a reference air temperature and air temperatures at each time step.</w:t>
+      </w:r>
+    </w:p>
+    <w:p>
+      <w:pPr>
+        <w:pStyle w:val="BodyText"/>
+      </w:pPr>
+      <w:r>
+        <w:br w:type="textWrapping"/>
+      </w:r>
+      <w:r>
+        <w:t xml:space="preserve">(2)</w:t>
+      </w:r>
+    </w:p>
+    <w:p>
+      <w:pPr>
+        <w:pStyle w:val="BodyText"/>
+      </w:pPr>
+      <m:oMathPara>
+        <m:oMathParaPr>
+          <m:jc m:val="center"/>
+        </m:oMathParaPr>
+        <m:oMath>
           <m:r>
-            <m:t>(</m:t>
-          </m:r>
-          <m:r>
-            <m:t>P</m:t>
+            <m:t>R</m:t>
           </m:r>
           <m:r>
             <m:t> </m:t>
           </m:r>
           <m:r>
-            <m:t>σ</m:t>
+            <m:t>d</m:t>
           </m:r>
           <m:r>
-            <m:t>−</m:t>
+            <m:t>a</m:t>
           </m:r>
           <m:r>
-            <m:t>R</m:t>
+            <m:t>r</m:t>
           </m:r>
           <m:r>
-            <m:t>)</m:t>
+            <m:t>k</m:t>
           </m:r>
+          <m:r>
+            <m:t> </m:t>
+          </m:r>
+          <m:r>
+            <m:t>=</m:t>
+          </m:r>
+          <m:sSub>
+            <m:e>
+              <m:r>
+                <m:t>R</m:t>
+              </m:r>
+            </m:e>
+            <m:sub>
+              <m:r>
+                <m:t>r</m:t>
+              </m:r>
+              <m:r>
+                <m:t>e</m:t>
+              </m:r>
+              <m:r>
+                <m:t>f</m:t>
+              </m:r>
+            </m:sub>
+          </m:sSub>
+          <m:sSub>
+            <m:e>
+              <m:r>
+                <m:t>Q</m:t>
+              </m:r>
+            </m:e>
+            <m:sub>
+              <m:r>
+                <m:t>10</m:t>
+              </m:r>
+            </m:sub>
+          </m:sSub>
+          <m:sSup>
+            <m:e>
+              <m:r>
+                <m:t> </m:t>
+              </m:r>
+            </m:e>
+            <m:sup>
+              <m:r>
+                <m:t>(</m:t>
+              </m:r>
+              <m:r>
+                <m:t>T</m:t>
+              </m:r>
+              <m:r>
+                <m:t>−</m:t>
+              </m:r>
+              <m:sSub>
+                <m:e>
+                  <m:r>
+                    <m:t>T</m:t>
+                  </m:r>
+                </m:e>
+                <m:sub>
+                  <m:r>
+                    <m:t>r</m:t>
+                  </m:r>
+                  <m:r>
+                    <m:t>e</m:t>
+                  </m:r>
+                  <m:r>
+                    <m:t>f</m:t>
+                  </m:r>
+                </m:sub>
+              </m:sSub>
+              <m:r>
+                <m:t>)</m:t>
+              </m:r>
+              <m:r>
+                <m:t>/</m:t>
+              </m:r>
+              <m:r>
+                <m:t>10</m:t>
+              </m:r>
+            </m:sup>
+          </m:sSup>
         </m:oMath>
       </m:oMathPara>
     </w:p>
@@ -2105,31 +2551,87 @@
         <w:pStyle w:val="FirstParagraph"/>
       </w:pPr>
       <w:r>
-        <w:t xml:space="preserve">where</w:t>
-      </w:r>
-      <w:r>
-        <w:t xml:space="preserve"> </w:t>
-      </w:r>
-      <w:r>
-        <w:rPr>
-          <w:i/>
-        </w:rPr>
-        <w:t xml:space="preserve">L</w:t>
-      </w:r>
-      <w:r>
-        <w:t xml:space="preserve"> </w:t>
-      </w:r>
-      <w:r>
-        <w:t xml:space="preserve">is modelled total plant leaf area (m</w:t>
+        <w:t xml:space="preserve">Methods of the coupled leaf gas exchange model are also described in Duursma</w:t>
+      </w:r>
+      <w:r>
+        <w:t xml:space="preserve"> </w:t>
+      </w:r>
+      <w:r>
+        <w:rPr>
+          <w:i/>
+        </w:rPr>
+        <w:t xml:space="preserve">et al.</w:t>
+      </w:r>
+      <w:r>
+        <w:t xml:space="preserve"> </w:t>
+      </w:r>
+      <w:r>
+        <w:t xml:space="preserve">(2014)</w:t>
+      </w:r>
+      <w:r>
+        <w:t xml:space="preserve">. Combined with the meteorological parameters; PPFD, air temperature, and relative humidity, at 15 min intervals, leaf</w:t>
+      </w:r>
+      <w:r>
+        <w:t xml:space="preserve"> </w:t>
+      </w:r>
+      <w:r>
+        <w:rPr>
+          <w:i/>
+        </w:rPr>
+        <w:t xml:space="preserve">A</w:t>
+      </w:r>
+      <w:r>
+        <w:rPr>
+          <w:vertAlign w:val="subscript"/>
+        </w:rPr>
+        <w:t xml:space="preserve">n</w:t>
+      </w:r>
+      <w:r>
+        <w:t xml:space="preserve"> </w:t>
+      </w:r>
+      <w:r>
+        <w:t xml:space="preserve">rates (</w:t>
+      </w:r>
+      <m:oMath>
+        <m:r>
+          <m:t>μ</m:t>
+        </m:r>
+      </m:oMath>
+      <w:r>
+        <w:t xml:space="preserve">mol CO</w:t>
+      </w:r>
+      <w:r>
+        <w:rPr>
+          <w:vertAlign w:val="subscript"/>
+        </w:rPr>
+        <w:t xml:space="preserve">2</w:t>
+      </w:r>
+      <w:r>
+        <w:t xml:space="preserve"> </w:t>
+      </w:r>
+      <w:r>
+        <w:t xml:space="preserve">m</w:t>
       </w:r>
       <w:r>
         <w:rPr>
           <w:vertAlign w:val="superscript"/>
         </w:rPr>
-        <w:t xml:space="preserve">2</w:t>
-      </w:r>
-      <w:r>
-        <w:t xml:space="preserve">),</w:t>
+        <w:t xml:space="preserve">-2</w:t>
+      </w:r>
+      <w:r>
+        <w:t xml:space="preserve"> </w:t>
+      </w:r>
+      <w:r>
+        <w:t xml:space="preserve">s</w:t>
+      </w:r>
+      <w:r>
+        <w:rPr>
+          <w:vertAlign w:val="superscript"/>
+        </w:rPr>
+        <w:t xml:space="preserve">-1</w:t>
+      </w:r>
+      <w:r>
+        <w:t xml:space="preserve">) were then predicted for each soil volume treatment.</w:t>
       </w:r>
       <w:r>
         <w:t xml:space="preserve"> </w:t>
@@ -2141,10 +2643,16 @@
         <w:t xml:space="preserve">P</w:t>
       </w:r>
       <w:r>
-        <w:t xml:space="preserve"> </w:t>
-      </w:r>
-      <w:r>
-        <w:t xml:space="preserve">is the daily C assimilation per unit leaf area (g C m</w:t>
+        <w:rPr>
+          <w:vertAlign w:val="subscript"/>
+        </w:rPr>
+        <w:t xml:space="preserve">day</w:t>
+      </w:r>
+      <w:r>
+        <w:t xml:space="preserve"> </w:t>
+      </w:r>
+      <w:r>
+        <w:t xml:space="preserve">was calculated by converting predicted rates to mass C gain over 15 min time steps (g m</w:t>
       </w:r>
       <w:r>
         <w:rPr>
@@ -2153,22 +2661,54 @@
         <w:t xml:space="preserve">-2</w:t>
       </w:r>
       <w:r>
-        <w:t xml:space="preserve"> </w:t>
-      </w:r>
-      <w:r>
-        <w:t xml:space="preserve">d</w:t>
-      </w:r>
-      <w:r>
-        <w:rPr>
-          <w:vertAlign w:val="superscript"/>
-        </w:rPr>
-        <w:t xml:space="preserve">-1</w:t>
-      </w:r>
-      <w:r>
-        <w:t xml:space="preserve">, explained below),</w:t>
-      </w:r>
-      <w:r>
-        <w:t xml:space="preserve"> </w:t>
+        <w:t xml:space="preserve">) and then summed for 24 h. This resulted in 120 unique values of</w:t>
+      </w:r>
+      <w:r>
+        <w:t xml:space="preserve"> </w:t>
+      </w:r>
+      <w:r>
+        <w:rPr>
+          <w:i/>
+        </w:rPr>
+        <w:t xml:space="preserve">P</w:t>
+      </w:r>
+      <w:r>
+        <w:t xml:space="preserve"> </w:t>
+      </w:r>
+      <w:r>
+        <w:t xml:space="preserve">for each soil volume treatment, one value for each day of the experiment. Thus, each daily time step for model runs included a value of</w:t>
+      </w:r>
+      <w:r>
+        <w:t xml:space="preserve"> </w:t>
+      </w:r>
+      <w:r>
+        <w:rPr>
+          <w:i/>
+        </w:rPr>
+        <w:t xml:space="preserve">P</w:t>
+      </w:r>
+      <w:r>
+        <w:rPr>
+          <w:vertAlign w:val="subscript"/>
+        </w:rPr>
+        <w:t xml:space="preserve">day</w:t>
+      </w:r>
+      <w:r>
+        <w:t xml:space="preserve"> </w:t>
+      </w:r>
+      <w:r>
+        <w:t xml:space="preserve">that represented both treatment specific photosynthetic parameters and meteorological constraints across the duration of the experiment.</w:t>
+      </w:r>
+    </w:p>
+    <w:p>
+      <w:pPr>
+        <w:pStyle w:val="BodyText"/>
+      </w:pPr>
+      <w:r>
+        <w:br w:type="textWrapping"/>
+      </w:r>
+      <w:r>
+        <w:t xml:space="preserve">It was further necessary to calculate a self-shading parameter (</w:t>
       </w:r>
       <m:oMath>
         <m:r>
@@ -2176,291 +2716,55 @@
         </m:r>
       </m:oMath>
       <w:r>
-        <w:t xml:space="preserve"> </w:t>
-      </w:r>
-      <w:r>
-        <w:t xml:space="preserve">is a self-shading parameter (explained below), and</w:t>
-      </w:r>
-      <w:r>
-        <w:t xml:space="preserve"> </w:t>
-      </w:r>
-      <w:r>
-        <w:rPr>
-          <w:i/>
-        </w:rPr>
-        <w:t xml:space="preserve">R</w:t>
-      </w:r>
-      <w:r>
-        <w:t xml:space="preserve"> </w:t>
-      </w:r>
-      <w:r>
-        <w:t xml:space="preserve">is the mass based leaf respiration (g C d</w:t>
-      </w:r>
-      <w:r>
-        <w:rPr>
-          <w:vertAlign w:val="superscript"/>
-        </w:rPr>
-        <w:t xml:space="preserve">-1</w:t>
-      </w:r>
-      <w:r>
-        <w:t xml:space="preserve">). Leaf respiration is included in the calculation of</w:t>
-      </w:r>
-      <w:r>
-        <w:t xml:space="preserve"> </w:t>
-      </w:r>
-      <w:r>
-        <w:rPr>
-          <w:i/>
-        </w:rPr>
-        <w:t xml:space="preserve">P</w:t>
-      </w:r>
-      <w:r>
-        <w:t xml:space="preserve">.</w:t>
-      </w:r>
-    </w:p>
-    <w:p>
-      <w:pPr>
-        <w:pStyle w:val="BodyText"/>
-      </w:pPr>
-      <w:r>
-        <w:br w:type="textWrapping"/>
-      </w:r>
-      <w:r>
-        <w:rPr>
-          <w:i/>
-        </w:rPr>
-        <w:t xml:space="preserve">P</w:t>
-      </w:r>
-      <w:r>
-        <w:t xml:space="preserve"> </w:t>
-      </w:r>
-      <w:r>
-        <w:t xml:space="preserve">was predicted by using a coupled photosynthesis - stomatal conductance model</w:t>
-      </w:r>
-      <w:r>
-        <w:t xml:space="preserve"> </w:t>
-      </w:r>
-      <w:r>
-        <w:t xml:space="preserve">(Farquhar et al. 1980, Medlyn et al. 2011)</w:t>
-      </w:r>
-      <w:r>
-        <w:t xml:space="preserve"> </w:t>
-      </w:r>
-      <w:r>
-        <w:t xml:space="preserve">with the 'plantecophys' package</w:t>
-      </w:r>
-      <w:r>
-        <w:t xml:space="preserve"> </w:t>
-      </w:r>
-      <w:r>
-        <w:t xml:space="preserve">(Duursma 2015)</w:t>
-      </w:r>
-      <w:r>
-        <w:t xml:space="preserve"> </w:t>
-      </w:r>
-      <w:r>
-        <w:t xml:space="preserve">in R with the mean photosynthetic parameters (</w:t>
-      </w:r>
-      <w:r>
-        <w:rPr>
-          <w:i/>
-        </w:rPr>
-        <w:t xml:space="preserve">J</w:t>
-      </w:r>
-      <w:r>
-        <w:rPr>
-          <w:vertAlign w:val="subscript"/>
-        </w:rPr>
-        <w:t xml:space="preserve">max</w:t>
-      </w:r>
-      <w:r>
-        <w:t xml:space="preserve">,</w:t>
-      </w:r>
-      <w:r>
-        <w:t xml:space="preserve"> </w:t>
-      </w:r>
-      <w:r>
-        <w:rPr>
-          <w:i/>
-        </w:rPr>
-        <w:t xml:space="preserve">V</w:t>
-      </w:r>
-      <w:r>
-        <w:rPr>
-          <w:vertAlign w:val="subscript"/>
-        </w:rPr>
-        <w:t xml:space="preserve">cmax</w:t>
-      </w:r>
-      <w:r>
-        <w:t xml:space="preserve">,</w:t>
-      </w:r>
-      <w:r>
-        <w:t xml:space="preserve"> </w:t>
-      </w:r>
-      <w:r>
-        <w:rPr>
-          <w:i/>
-        </w:rPr>
-        <w:t xml:space="preserve">R</w:t>
-      </w:r>
-      <w:r>
-        <w:rPr>
-          <w:vertAlign w:val="subscript"/>
-        </w:rPr>
-        <w:t xml:space="preserve">dark</w:t>
-      </w:r>
-      <w:r>
-        <w:t xml:space="preserve"> </w:t>
-      </w:r>
-      <w:r>
-        <w:t xml:space="preserve">and</w:t>
-      </w:r>
-      <w:r>
-        <w:t xml:space="preserve"> </w:t>
-      </w:r>
-      <w:r>
-        <w:rPr>
-          <w:i/>
-        </w:rPr>
-        <w:t xml:space="preserve">g</w:t>
-      </w:r>
-      <w:r>
-        <w:rPr>
-          <w:vertAlign w:val="subscript"/>
-        </w:rPr>
-        <w:t xml:space="preserve">1</w:t>
-      </w:r>
-      <w:r>
-        <w:t xml:space="preserve">) for each treatment and meteorological data from an onsite weather station. Values of</w:t>
-      </w:r>
-      <w:r>
-        <w:t xml:space="preserve"> </w:t>
-      </w:r>
-      <w:r>
-        <w:rPr>
-          <w:i/>
-        </w:rPr>
-        <w:t xml:space="preserve">J</w:t>
-      </w:r>
-      <w:r>
-        <w:rPr>
-          <w:vertAlign w:val="subscript"/>
-        </w:rPr>
-        <w:t xml:space="preserve">max</w:t>
-      </w:r>
-      <w:r>
-        <w:t xml:space="preserve"> </w:t>
-      </w:r>
-      <w:r>
-        <w:t xml:space="preserve">and</w:t>
-      </w:r>
-      <w:r>
-        <w:t xml:space="preserve"> </w:t>
-      </w:r>
-      <w:r>
-        <w:rPr>
-          <w:i/>
-        </w:rPr>
-        <w:t xml:space="preserve">V</w:t>
-      </w:r>
-      <w:r>
-        <w:rPr>
-          <w:vertAlign w:val="subscript"/>
-        </w:rPr>
-        <w:t xml:space="preserve">cmax</w:t>
-      </w:r>
-      <w:r>
-        <w:t xml:space="preserve"> </w:t>
-      </w:r>
-      <w:r>
-        <w:t xml:space="preserve">are mean estimates from AC</w:t>
-      </w:r>
-      <w:r>
-        <w:rPr>
-          <w:vertAlign w:val="subscript"/>
-        </w:rPr>
-        <w:t xml:space="preserve">i</w:t>
-      </w:r>
-      <w:r>
-        <w:t xml:space="preserve"> </w:t>
-      </w:r>
-      <w:r>
-        <w:t xml:space="preserve">curves over two measurement periods (explained above),</w:t>
-      </w:r>
-      <w:r>
-        <w:t xml:space="preserve"> </w:t>
-      </w:r>
-      <w:r>
-        <w:rPr>
-          <w:i/>
-        </w:rPr>
-        <w:t xml:space="preserve">R</w:t>
-      </w:r>
-      <w:r>
-        <w:rPr>
-          <w:vertAlign w:val="subscript"/>
-        </w:rPr>
-        <w:t xml:space="preserve">dark</w:t>
-      </w:r>
-      <w:r>
-        <w:t xml:space="preserve"> </w:t>
-      </w:r>
-      <w:r>
-        <w:t xml:space="preserve">was empirically measured and the</w:t>
-      </w:r>
-      <w:r>
-        <w:t xml:space="preserve"> </w:t>
-      </w:r>
-      <w:r>
-        <w:rPr>
-          <w:i/>
-        </w:rPr>
-        <w:t xml:space="preserve">g</w:t>
-      </w:r>
-      <w:r>
-        <w:rPr>
-          <w:vertAlign w:val="subscript"/>
-        </w:rPr>
-        <w:t xml:space="preserve">1</w:t>
-      </w:r>
-      <w:r>
-        <w:t xml:space="preserve"> </w:t>
-      </w:r>
-      <w:r>
-        <w:t xml:space="preserve">parameter was generated by fitting the optimal stomatal conductance model from</w:t>
-      </w:r>
-      <w:r>
-        <w:t xml:space="preserve"> </w:t>
-      </w:r>
-      <w:r>
-        <w:t xml:space="preserve">(Medlyn et al. 2011)</w:t>
-      </w:r>
-      <w:r>
-        <w:t xml:space="preserve"> </w:t>
-      </w:r>
-      <w:r>
-        <w:t xml:space="preserve">to observed</w:t>
-      </w:r>
-      <w:r>
-        <w:t xml:space="preserve"> </w:t>
-      </w:r>
-      <w:r>
-        <w:rPr>
-          <w:i/>
-        </w:rPr>
-        <w:t xml:space="preserve">g</w:t>
-      </w:r>
-      <w:r>
-        <w:rPr>
-          <w:vertAlign w:val="subscript"/>
-        </w:rPr>
-        <w:t xml:space="preserve">s</w:t>
-      </w:r>
-      <w:r>
-        <w:t xml:space="preserve"> </w:t>
-      </w:r>
-      <w:r>
-        <w:t xml:space="preserve">values. Methods of the coupled leaf gas exchange model are also described in Duursma</w:t>
+        <w:t xml:space="preserve">) when scaling leaf</w:t>
+      </w:r>
+      <w:r>
+        <w:t xml:space="preserve"> </w:t>
+      </w:r>
+      <w:r>
+        <w:rPr>
+          <w:i/>
+        </w:rPr>
+        <w:t xml:space="preserve">A</w:t>
+      </w:r>
+      <w:r>
+        <w:rPr>
+          <w:vertAlign w:val="subscript"/>
+        </w:rPr>
+        <w:t xml:space="preserve">n</w:t>
+      </w:r>
+      <w:r>
+        <w:t xml:space="preserve"> </w:t>
+      </w:r>
+      <w:r>
+        <w:t xml:space="preserve">with total plant leaf area. This was accomplished by utilizing 61 previously digitized</w:t>
+      </w:r>
+      <w:r>
+        <w:t xml:space="preserve"> </w:t>
+      </w:r>
+      <w:r>
+        <w:rPr>
+          <w:i/>
+        </w:rPr>
+        <w:t xml:space="preserve">Eucalyptus</w:t>
+      </w:r>
+      <w:r>
+        <w:t xml:space="preserve"> </w:t>
+      </w:r>
+      <w:r>
+        <w:t xml:space="preserve">seedlings, covering 5 total species which include</w:t>
+      </w:r>
+      <w:r>
+        <w:t xml:space="preserve"> </w:t>
+      </w:r>
+      <w:r>
+        <w:rPr>
+          <w:i/>
+        </w:rPr>
+        <w:t xml:space="preserve">E. tereticornis</w:t>
+      </w:r>
+      <w:r>
+        <w:t xml:space="preserve">, from Duursma</w:t>
       </w:r>
       <w:r>
         <w:t xml:space="preserve"> </w:t>
@@ -2475,10 +2779,25 @@
         <w:t xml:space="preserve"> </w:t>
       </w:r>
       <w:r>
-        <w:t xml:space="preserve">(2014)</w:t>
-      </w:r>
-      <w:r>
-        <w:t xml:space="preserve">. Combined with the meteorological parameters; PPFD, air temperature, and relative humidity, at 15 min intervals, leaf</w:t>
+        <w:t xml:space="preserve">(2012)</w:t>
+      </w:r>
+      <w:r>
+        <w:t xml:space="preserve"> </w:t>
+      </w:r>
+      <w:r>
+        <w:t xml:space="preserve">to run in 'YplantQMC' package</w:t>
+      </w:r>
+      <w:r>
+        <w:t xml:space="preserve"> </w:t>
+      </w:r>
+      <w:r>
+        <w:t xml:space="preserve">(Duursma 2014)</w:t>
+      </w:r>
+      <w:r>
+        <w:t xml:space="preserve"> </w:t>
+      </w:r>
+      <w:r>
+        <w:t xml:space="preserve">in R to build a 3D plant structure based on digitized metrics of plant allometry and crown structure. Using the same treatment specific physiological parameters listed above, 'YplantQMC' outputs total</w:t>
       </w:r>
       <w:r>
         <w:t xml:space="preserve"> </w:t>
@@ -2496,116 +2815,31 @@
         <w:t xml:space="preserve">n</w:t>
       </w:r>
       <w:r>
-        <w:t xml:space="preserve"> </w:t>
-      </w:r>
-      <w:r>
-        <w:t xml:space="preserve">rates (</w:t>
-      </w:r>
-      <m:oMath>
-        <m:r>
-          <m:t>μ</m:t>
-        </m:r>
-      </m:oMath>
-      <w:r>
-        <w:t xml:space="preserve">mol CO</w:t>
-      </w:r>
-      <w:r>
-        <w:rPr>
-          <w:vertAlign w:val="subscript"/>
-        </w:rPr>
-        <w:t xml:space="preserve">2</w:t>
-      </w:r>
-      <w:r>
-        <w:t xml:space="preserve"> </w:t>
-      </w:r>
-      <w:r>
-        <w:t xml:space="preserve">m</w:t>
-      </w:r>
-      <w:r>
-        <w:rPr>
-          <w:vertAlign w:val="superscript"/>
-        </w:rPr>
-        <w:t xml:space="preserve">-2</w:t>
-      </w:r>
-      <w:r>
-        <w:t xml:space="preserve"> </w:t>
-      </w:r>
-      <w:r>
-        <w:t xml:space="preserve">s</w:t>
-      </w:r>
-      <w:r>
-        <w:rPr>
-          <w:vertAlign w:val="superscript"/>
-        </w:rPr>
-        <w:t xml:space="preserve">-1</w:t>
-      </w:r>
-      <w:r>
-        <w:t xml:space="preserve">) were then predicted for each soil volume treatment.</w:t>
-      </w:r>
-      <w:r>
-        <w:t xml:space="preserve"> </w:t>
-      </w:r>
-      <w:r>
-        <w:rPr>
-          <w:i/>
-        </w:rPr>
-        <w:t xml:space="preserve">P</w:t>
-      </w:r>
-      <w:r>
-        <w:t xml:space="preserve"> </w:t>
-      </w:r>
-      <w:r>
-        <w:t xml:space="preserve">was calculated by converting predicted rates to mass C gain over 15 min time steps (g m</w:t>
-      </w:r>
-      <w:r>
-        <w:rPr>
-          <w:vertAlign w:val="superscript"/>
-        </w:rPr>
-        <w:t xml:space="preserve">-2</w:t>
-      </w:r>
-      <w:r>
-        <w:t xml:space="preserve">) and then summed for 24 h. This resulted in 120 unique values of</w:t>
-      </w:r>
-      <w:r>
-        <w:t xml:space="preserve"> </w:t>
-      </w:r>
-      <w:r>
-        <w:rPr>
-          <w:i/>
-        </w:rPr>
-        <w:t xml:space="preserve">P</w:t>
-      </w:r>
-      <w:r>
-        <w:t xml:space="preserve"> </w:t>
-      </w:r>
-      <w:r>
-        <w:t xml:space="preserve">for each soil volume treatment, one value for each day of the experiment. Thus, each daily time step for model runs included a value of</w:t>
-      </w:r>
-      <w:r>
-        <w:t xml:space="preserve"> </w:t>
-      </w:r>
-      <w:r>
-        <w:rPr>
-          <w:i/>
-        </w:rPr>
-        <w:t xml:space="preserve">P</w:t>
-      </w:r>
-      <w:r>
-        <w:t xml:space="preserve"> </w:t>
-      </w:r>
-      <w:r>
-        <w:t xml:space="preserve">that represented both treatment specific photosynthetic parameters and meteorological constraints across the duration of the experiment.</w:t>
-      </w:r>
-    </w:p>
-    <w:p>
-      <w:pPr>
-        <w:pStyle w:val="BodyText"/>
-      </w:pPr>
-      <w:r>
-        <w:br w:type="textWrapping"/>
-      </w:r>
-      <w:r>
-        <w:t xml:space="preserve">It was further necessary to calculate a self-shading parameter (</w:t>
+        <w:t xml:space="preserve">, using total leaf area, for seedlings assuming self-shading as well as for a full sun large horizontal leaf. The ratio of total</w:t>
+      </w:r>
+      <w:r>
+        <w:t xml:space="preserve"> </w:t>
+      </w:r>
+      <w:r>
+        <w:rPr>
+          <w:i/>
+        </w:rPr>
+        <w:t xml:space="preserve">A</w:t>
+      </w:r>
+      <w:r>
+        <w:rPr>
+          <w:vertAlign w:val="subscript"/>
+        </w:rPr>
+        <w:t xml:space="preserve">n</w:t>
+      </w:r>
+      <w:r>
+        <w:t xml:space="preserve"> </w:t>
+      </w:r>
+      <w:r>
+        <w:t xml:space="preserve">with self-shading to horizontal leaf was then used to calculate</w:t>
+      </w:r>
+      <w:r>
+        <w:t xml:space="preserve"> </w:t>
       </w:r>
       <m:oMath>
         <m:r>
@@ -2613,127 +2847,10 @@
         </m:r>
       </m:oMath>
       <w:r>
-        <w:t xml:space="preserve">) when scaling leaf</w:t>
-      </w:r>
-      <w:r>
-        <w:t xml:space="preserve"> </w:t>
-      </w:r>
-      <w:r>
-        <w:rPr>
-          <w:i/>
-        </w:rPr>
-        <w:t xml:space="preserve">A</w:t>
-      </w:r>
-      <w:r>
-        <w:rPr>
-          <w:vertAlign w:val="subscript"/>
-        </w:rPr>
-        <w:t xml:space="preserve">n</w:t>
-      </w:r>
-      <w:r>
-        <w:t xml:space="preserve"> </w:t>
-      </w:r>
-      <w:r>
-        <w:t xml:space="preserve">with total plant leaf area. This was accomplished by utilizing 61 previously digitized</w:t>
-      </w:r>
-      <w:r>
-        <w:t xml:space="preserve"> </w:t>
-      </w:r>
-      <w:r>
-        <w:rPr>
-          <w:i/>
-        </w:rPr>
-        <w:t xml:space="preserve">Eucalyptus</w:t>
-      </w:r>
-      <w:r>
-        <w:t xml:space="preserve"> </w:t>
-      </w:r>
-      <w:r>
-        <w:t xml:space="preserve">seedlings, covering 5 total species which include</w:t>
-      </w:r>
-      <w:r>
-        <w:t xml:space="preserve"> </w:t>
-      </w:r>
-      <w:r>
-        <w:rPr>
-          <w:i/>
-        </w:rPr>
-        <w:t xml:space="preserve">E. tereticornis</w:t>
-      </w:r>
-      <w:r>
-        <w:t xml:space="preserve">, from Duursma</w:t>
-      </w:r>
-      <w:r>
-        <w:t xml:space="preserve"> </w:t>
-      </w:r>
-      <w:r>
-        <w:rPr>
-          <w:i/>
-        </w:rPr>
-        <w:t xml:space="preserve">et al.</w:t>
-      </w:r>
-      <w:r>
-        <w:t xml:space="preserve"> </w:t>
-      </w:r>
-      <w:r>
-        <w:t xml:space="preserve">(2012)</w:t>
-      </w:r>
-      <w:r>
-        <w:t xml:space="preserve"> </w:t>
-      </w:r>
-      <w:r>
-        <w:t xml:space="preserve">to run in 'YplantQMC' package</w:t>
-      </w:r>
-      <w:r>
-        <w:t xml:space="preserve"> </w:t>
-      </w:r>
-      <w:r>
-        <w:t xml:space="preserve">(Duursma 2014)</w:t>
-      </w:r>
-      <w:r>
-        <w:t xml:space="preserve"> </w:t>
-      </w:r>
-      <w:r>
-        <w:t xml:space="preserve">in R to build a 3D plant structure based on digitized metrics of plant allometry and crown structure. Using the same treatment specific physiological parameters listed above, 'YplantQMC' outputs total</w:t>
-      </w:r>
-      <w:r>
-        <w:t xml:space="preserve"> </w:t>
-      </w:r>
-      <w:r>
-        <w:rPr>
-          <w:i/>
-        </w:rPr>
-        <w:t xml:space="preserve">A</w:t>
-      </w:r>
-      <w:r>
-        <w:rPr>
-          <w:vertAlign w:val="subscript"/>
-        </w:rPr>
-        <w:t xml:space="preserve">n</w:t>
-      </w:r>
-      <w:r>
-        <w:t xml:space="preserve">, using total leaf area, for seedlings assuming self-shading as well as for a full sun large horizontal leaf. The ratio of total</w:t>
-      </w:r>
-      <w:r>
-        <w:t xml:space="preserve"> </w:t>
-      </w:r>
-      <w:r>
-        <w:rPr>
-          <w:i/>
-        </w:rPr>
-        <w:t xml:space="preserve">A</w:t>
-      </w:r>
-      <w:r>
-        <w:rPr>
-          <w:vertAlign w:val="subscript"/>
-        </w:rPr>
-        <w:t xml:space="preserve">n</w:t>
-      </w:r>
-      <w:r>
-        <w:t xml:space="preserve"> </w:t>
-      </w:r>
-      <w:r>
-        <w:t xml:space="preserve">with self-shading to horizontal leaf was then used to calculate</w:t>
+        <w:t xml:space="preserve"> </w:t>
+      </w:r>
+      <w:r>
+        <w:t xml:space="preserve">for each of the 61 digitized seedlings, independently for each of the seven soil volume treatments. Next, the linear relationship between</w:t>
       </w:r>
       <w:r>
         <w:t xml:space="preserve"> </w:t>
@@ -2747,7 +2864,7 @@
         <w:t xml:space="preserve"> </w:t>
       </w:r>
       <w:r>
-        <w:t xml:space="preserve">for each of the 61 digitized seedlings, independently for each of the seven soil volume treatments. Next, the linear relationship between</w:t>
+        <w:t xml:space="preserve">and total leaf area was determined across digitized seedlings, within each treatment. For the growth model,</w:t>
       </w:r>
       <w:r>
         <w:t xml:space="preserve"> </w:t>
@@ -2761,20 +2878,6 @@
         <w:t xml:space="preserve"> </w:t>
       </w:r>
       <w:r>
-        <w:t xml:space="preserve">and total leaf area was determined across digitized seedlings, within each treatment. For the growth model,</w:t>
-      </w:r>
-      <w:r>
-        <w:t xml:space="preserve"> </w:t>
-      </w:r>
-      <m:oMath>
-        <m:r>
-          <m:t>σ</m:t>
-        </m:r>
-      </m:oMath>
-      <w:r>
-        <w:t xml:space="preserve"> </w:t>
-      </w:r>
-      <w:r>
         <w:t xml:space="preserve">was then predicted for each daily time step using the previous days cumulative leaf area and this value was then applied to</w:t>
       </w:r>
       <w:r>
@@ -3124,7 +3227,19 @@
         <w:t xml:space="preserve"> </w:t>
       </w:r>
       <w:r>
-        <w:t xml:space="preserve">&lt; 0.001, Table 1). On average, harvested biomass of Free seedlings was 84 % higher than that of seedlings in containers. Plant biomass was positively correlated with total leaf area across all treatments (</w:t>
+        <w:t xml:space="preserve">&lt; 0.001, Table 1). Total seedling leaf area at harvest was significantly different between container treatments and Free seedlings (</w:t>
+      </w:r>
+      <w:r>
+        <w:rPr>
+          <w:i/>
+        </w:rPr>
+        <w:t xml:space="preserve">P</w:t>
+      </w:r>
+      <w:r>
+        <w:t xml:space="preserve"> </w:t>
+      </w:r>
+      <w:r>
+        <w:t xml:space="preserve">&lt; 0.001, Table 1). On average, both harvested biomass and total leaf area of Free seedlings was &gt;80 % higher than that of seedlings in containers. Plant biomass was positively correlated with total leaf area across all treatments (</w:t>
       </w:r>
       <w:r>
         <w:rPr>
@@ -3459,7 +3574,7 @@
         <w:t xml:space="preserve"> </w:t>
       </w:r>
       <w:r>
-        <w:t xml:space="preserve">(Figure 4) and</w:t>
+        <w:t xml:space="preserve">and</w:t>
       </w:r>
       <w:r>
         <w:t xml:space="preserve"> </w:t>
@@ -3525,7 +3640,22 @@
         <w:t xml:space="preserve"> </w:t>
       </w:r>
       <w:r>
-        <w:t xml:space="preserve">on a mass basis was highly correlated with both leaf N</w:t>
+        <w:t xml:space="preserve">on a mass basis (</w:t>
+      </w:r>
+      <w:r>
+        <w:rPr>
+          <w:i/>
+        </w:rPr>
+        <w:t xml:space="preserve">A</w:t>
+      </w:r>
+      <w:r>
+        <w:rPr>
+          <w:vertAlign w:val="subscript"/>
+        </w:rPr>
+        <w:t xml:space="preserve">mass</w:t>
+      </w:r>
+      <w:r>
+        <w:t xml:space="preserve">) was correlated with both leaf N</w:t>
       </w:r>
       <w:r>
         <w:rPr>
@@ -3567,34 +3697,144 @@
         <w:rPr>
           <w:vertAlign w:val="subscript"/>
         </w:rPr>
+        <w:t xml:space="preserve">mass</w:t>
+      </w:r>
+      <w:r>
+        <w:t xml:space="preserve"> </w:t>
+      </w:r>
+      <w:r>
+        <w:t xml:space="preserve">to either leaf N</w:t>
+      </w:r>
+      <w:r>
+        <w:rPr>
+          <w:vertAlign w:val="subscript"/>
+        </w:rPr>
+        <w:t xml:space="preserve">f</w:t>
+      </w:r>
+      <w:r>
+        <w:t xml:space="preserve"> </w:t>
+      </w:r>
+      <w:r>
+        <w:t xml:space="preserve">or leaf starch at multiple bin levels (n=5) of the co-variate parameter (Figure 4). Across all measurement campaigns and treatments</w:t>
+      </w:r>
+      <w:r>
+        <w:t xml:space="preserve"> </w:t>
+      </w:r>
+      <w:r>
+        <w:rPr>
+          <w:i/>
+        </w:rPr>
+        <w:t xml:space="preserve">A</w:t>
+      </w:r>
+      <w:r>
+        <w:rPr>
+          <w:vertAlign w:val="subscript"/>
+        </w:rPr>
+        <w:t xml:space="preserve">mass</w:t>
+      </w:r>
+      <w:r>
+        <w:t xml:space="preserve"> </w:t>
+      </w:r>
+      <w:r>
+        <w:t xml:space="preserve">was higher when leaf N</w:t>
+      </w:r>
+      <w:r>
+        <w:rPr>
+          <w:vertAlign w:val="subscript"/>
+        </w:rPr>
+        <w:t xml:space="preserve">f</w:t>
+      </w:r>
+      <w:r>
+        <w:t xml:space="preserve"> </w:t>
+      </w:r>
+      <w:r>
+        <w:t xml:space="preserve">was also higher, usually associated with low levels of leaf starch (Figure 4a).</w:t>
+      </w:r>
+      <w:r>
+        <w:t xml:space="preserve"> </w:t>
+      </w:r>
+      <w:r>
+        <w:rPr>
+          <w:i/>
+        </w:rPr>
+        <w:t xml:space="preserve">A</w:t>
+      </w:r>
+      <w:r>
+        <w:rPr>
+          <w:vertAlign w:val="subscript"/>
+        </w:rPr>
+        <w:t xml:space="preserve">mass</w:t>
+      </w:r>
+      <w:r>
+        <w:t xml:space="preserve"> </w:t>
+      </w:r>
+      <w:r>
+        <w:t xml:space="preserve">was also lower when leaf starch was high as higher leaf N</w:t>
+      </w:r>
+      <w:r>
+        <w:rPr>
+          <w:vertAlign w:val="subscript"/>
+        </w:rPr>
+        <w:t xml:space="preserve">f</w:t>
+      </w:r>
+      <w:r>
+        <w:t xml:space="preserve"> </w:t>
+      </w:r>
+      <w:r>
+        <w:t xml:space="preserve">often did not coincide with high leaf starch (Figure 4b). Overall,</w:t>
+      </w:r>
+      <w:r>
+        <w:t xml:space="preserve"> </w:t>
+      </w:r>
+      <w:r>
+        <w:rPr>
+          <w:i/>
+        </w:rPr>
+        <w:t xml:space="preserve">A</w:t>
+      </w:r>
+      <w:r>
+        <w:rPr>
+          <w:vertAlign w:val="subscript"/>
+        </w:rPr>
         <w:t xml:space="preserve">max</w:t>
       </w:r>
       <w:r>
         <w:t xml:space="preserve"> </w:t>
       </w:r>
       <w:r>
-        <w:t xml:space="preserve">to either leaf N</w:t>
-      </w:r>
-      <w:r>
-        <w:rPr>
-          <w:vertAlign w:val="subscript"/>
-        </w:rPr>
-        <w:t xml:space="preserve">f</w:t>
-      </w:r>
-      <w:r>
-        <w:t xml:space="preserve"> </w:t>
-      </w:r>
-      <w:r>
-        <w:t xml:space="preserve">or leaf starch at multiple bin levels (n=5) of the co-variate parameter (Figure 5). Across all measurement campaigns and treatments</w:t>
-      </w:r>
-      <w:r>
-        <w:t xml:space="preserve"> </w:t>
-      </w:r>
-      <w:r>
-        <w:rPr>
-          <w:i/>
-        </w:rPr>
-        <w:t xml:space="preserve">A</w:t>
+        <w:t xml:space="preserve">was positively correlated with final harvest biomass across all seedlings (</w:t>
+      </w:r>
+      <w:r>
+        <w:rPr>
+          <w:i/>
+        </w:rPr>
+        <w:t xml:space="preserve">P</w:t>
+      </w:r>
+      <w:r>
+        <w:t xml:space="preserve"> </w:t>
+      </w:r>
+      <w:r>
+        <w:t xml:space="preserve">&lt; 0.001).</w:t>
+      </w:r>
+    </w:p>
+    <w:p>
+      <w:pPr>
+        <w:pStyle w:val="BodyText"/>
+      </w:pPr>
+      <w:r>
+        <w:br w:type="textWrapping"/>
+      </w:r>
+      <w:r>
+        <w:t xml:space="preserve">Both</w:t>
+      </w:r>
+      <w:r>
+        <w:t xml:space="preserve"> </w:t>
+      </w:r>
+      <w:r>
+        <w:rPr>
+          <w:i/>
+        </w:rPr>
+        <w:t xml:space="preserve">J</w:t>
       </w:r>
       <w:r>
         <w:rPr>
@@ -3606,28 +3846,37 @@
         <w:t xml:space="preserve"> </w:t>
       </w:r>
       <w:r>
-        <w:t xml:space="preserve">was higher when leaf N</w:t>
-      </w:r>
-      <w:r>
-        <w:rPr>
-          <w:vertAlign w:val="subscript"/>
-        </w:rPr>
-        <w:t xml:space="preserve">f</w:t>
-      </w:r>
-      <w:r>
-        <w:t xml:space="preserve"> </w:t>
-      </w:r>
-      <w:r>
-        <w:t xml:space="preserve">was also higher, usually associated with low levels of leaf starch (Figure 5a).</w:t>
-      </w:r>
-      <w:r>
-        <w:t xml:space="preserve"> </w:t>
-      </w:r>
-      <w:r>
-        <w:rPr>
-          <w:i/>
-        </w:rPr>
-        <w:t xml:space="preserve">A</w:t>
+        <w:t xml:space="preserve">and</w:t>
+      </w:r>
+      <w:r>
+        <w:t xml:space="preserve"> </w:t>
+      </w:r>
+      <w:r>
+        <w:rPr>
+          <w:i/>
+        </w:rPr>
+        <w:t xml:space="preserve">V</w:t>
+      </w:r>
+      <w:r>
+        <w:rPr>
+          <w:vertAlign w:val="subscript"/>
+        </w:rPr>
+        <w:t xml:space="preserve">cmax</w:t>
+      </w:r>
+      <w:r>
+        <w:t xml:space="preserve"> </w:t>
+      </w:r>
+      <w:r>
+        <w:t xml:space="preserve">were significantly higher in Free seedlings (30 % and 26 %, respectively) than container-grown seedlings with little variation between container volume treatments (Table 3). Overall, the</w:t>
+      </w:r>
+      <w:r>
+        <w:t xml:space="preserve"> </w:t>
+      </w:r>
+      <w:r>
+        <w:rPr>
+          <w:i/>
+        </w:rPr>
+        <w:t xml:space="preserve">J</w:t>
       </w:r>
       <w:r>
         <w:rPr>
@@ -3639,84 +3888,7 @@
         <w:t xml:space="preserve"> </w:t>
       </w:r>
       <w:r>
-        <w:t xml:space="preserve">was also lower when leaf starch was high as higher leaf N</w:t>
-      </w:r>
-      <w:r>
-        <w:rPr>
-          <w:vertAlign w:val="subscript"/>
-        </w:rPr>
-        <w:t xml:space="preserve">f</w:t>
-      </w:r>
-      <w:r>
-        <w:t xml:space="preserve"> </w:t>
-      </w:r>
-      <w:r>
-        <w:t xml:space="preserve">often did not coincide with high leaf starch (Figure 5b). Overall,</w:t>
-      </w:r>
-      <w:r>
-        <w:t xml:space="preserve"> </w:t>
-      </w:r>
-      <w:r>
-        <w:rPr>
-          <w:i/>
-        </w:rPr>
-        <w:t xml:space="preserve">A</w:t>
-      </w:r>
-      <w:r>
-        <w:rPr>
-          <w:vertAlign w:val="subscript"/>
-        </w:rPr>
-        <w:t xml:space="preserve">max</w:t>
-      </w:r>
-      <w:r>
-        <w:t xml:space="preserve"> </w:t>
-      </w:r>
-      <w:r>
-        <w:t xml:space="preserve">was positively correlated with final harvest biomass across all seedlings (</w:t>
-      </w:r>
-      <w:r>
-        <w:rPr>
-          <w:i/>
-        </w:rPr>
-        <w:t xml:space="preserve">P</w:t>
-      </w:r>
-      <w:r>
-        <w:t xml:space="preserve"> </w:t>
-      </w:r>
-      <w:r>
-        <w:t xml:space="preserve">&lt; 0.001).</w:t>
-      </w:r>
-    </w:p>
-    <w:p>
-      <w:pPr>
-        <w:pStyle w:val="BodyText"/>
-      </w:pPr>
-      <w:r>
-        <w:br w:type="textWrapping"/>
-      </w:r>
-      <w:r>
-        <w:t xml:space="preserve">Both</w:t>
-      </w:r>
-      <w:r>
-        <w:t xml:space="preserve"> </w:t>
-      </w:r>
-      <w:r>
-        <w:rPr>
-          <w:i/>
-        </w:rPr>
-        <w:t xml:space="preserve">J</w:t>
-      </w:r>
-      <w:r>
-        <w:rPr>
-          <w:vertAlign w:val="subscript"/>
-        </w:rPr>
-        <w:t xml:space="preserve">max</w:t>
-      </w:r>
-      <w:r>
-        <w:t xml:space="preserve"> </w:t>
-      </w:r>
-      <w:r>
-        <w:t xml:space="preserve">and</w:t>
+        <w:t xml:space="preserve">/</w:t>
       </w:r>
       <w:r>
         <w:t xml:space="preserve"> </w:t>
@@ -3737,58 +3909,7 @@
         <w:t xml:space="preserve"> </w:t>
       </w:r>
       <w:r>
-        <w:t xml:space="preserve">were significantly higher in Free seedlings (30 % and 26 %, respectively) than container-grown seedlings with little variation between container volume treatments (Table 3). Overall, the</w:t>
-      </w:r>
-      <w:r>
-        <w:t xml:space="preserve"> </w:t>
-      </w:r>
-      <w:r>
-        <w:rPr>
-          <w:i/>
-        </w:rPr>
-        <w:t xml:space="preserve">J</w:t>
-      </w:r>
-      <w:r>
-        <w:rPr>
-          <w:vertAlign w:val="subscript"/>
-        </w:rPr>
-        <w:t xml:space="preserve">max</w:t>
-      </w:r>
-      <w:r>
-        <w:t xml:space="preserve"> </w:t>
-      </w:r>
-      <w:r>
-        <w:t xml:space="preserve">/</w:t>
-      </w:r>
-      <w:r>
-        <w:t xml:space="preserve"> </w:t>
-      </w:r>
-      <w:r>
-        <w:rPr>
-          <w:i/>
-        </w:rPr>
-        <w:t xml:space="preserve">V</w:t>
-      </w:r>
-      <w:r>
-        <w:rPr>
-          <w:vertAlign w:val="subscript"/>
-        </w:rPr>
-        <w:t xml:space="preserve">cmax</w:t>
-      </w:r>
-      <w:r>
-        <w:t xml:space="preserve"> </w:t>
-      </w:r>
-      <w:r>
-        <w:t xml:space="preserve">ratio was conserved across all treatments (1.6±0.02), which is consistent with findings across many tree species</w:t>
-      </w:r>
-      <w:r>
-        <w:t xml:space="preserve"> </w:t>
-      </w:r>
-      <w:r>
-        <w:t xml:space="preserve">(Medlyn 1996, Leuning 1997, Medlyn et al. 1999, Warren et al. 2003, Crous et al. 2008)</w:t>
-      </w:r>
-      <w:r>
-        <w:t xml:space="preserve">. Leaf dark respiration rates were not significantly different across soil volumes (Table 3). The</w:t>
+        <w:t xml:space="preserve">ratio was conserved across all treatments (1.6±0.02). Leaf dark respiration rates were not significantly different across soil volumes (Table 3). The</w:t>
       </w:r>
       <w:r>
         <w:t xml:space="preserve"> </w:t>
@@ -3960,17 +4081,23 @@
       <w:r>
         <w:t xml:space="preserve">C at final harvest was not different across treatments (Table 2). Combined, these indices provide strong evidence that water stress was not apparent on these seedlings throughout the experiment. Soil N at harvest was not different across soil volumes (mean of .045 %), with minimal decreases from pre-planting values (mean of = .049 %). This similarity indicates that nutrient leaching from Free seedlings or from draining of containers following natural rainfall events did not differ between treatments.</w:t>
       </w:r>
-      <w:r>
-        <w:t xml:space="preserve"> </w:t>
-      </w:r>
-      <w:r>
-        <w:t xml:space="preserve">##Whole-plant C balance</w:t>
-      </w:r>
-      <w:r>
-        <w:t xml:space="preserve"> </w:t>
-      </w:r>
-      <w:r>
-        <w:t xml:space="preserve">Modelled cumulative net leaf C gain over 120 days varied three-fold across containers sizes (Table 1). The Free seedling control had five-fold greater modelled total C gain than the average of container treatments (213.6 - 42.7±8.2 g C). For seedlings in containers, an average of 67 ±0.01 % of modelled C gain was not allocated to observed biomass, compared to 59.2 % for the Free seedling control. Consequently, the estimated CUE of containerized seedlings was lower than the Free seedling control (Figure 6). As a result, the observed reductions in leaf</w:t>
+    </w:p>
+    <w:p>
+      <w:pPr>
+        <w:pStyle w:val="Heading2"/>
+      </w:pPr>
+      <w:bookmarkStart w:id="37" w:name="whole-plant-c-balance"/>
+      <w:bookmarkEnd w:id="37"/>
+      <w:r>
+        <w:t xml:space="preserve">Whole-plant C balance</w:t>
+      </w:r>
+    </w:p>
+    <w:p>
+      <w:pPr>
+        <w:pStyle w:val="FirstParagraph"/>
+      </w:pPr>
+      <w:r>
+        <w:t xml:space="preserve">Modelled cumulative net leaf C gain over 120 days varied three-fold across containers sizes (Table 1). The Free seedling control had five-fold greater modelled total C gain than the average of container treatments (213.6 - 42.7±8.2 g C). For seedlings in containers, an average of 67 ±0.01 % of modelled C gain was not allocated to observed biomass, compared to 59.2 % for the Free seedling control. Consequently, the estimated CUE of containerized seedlings was lower than the Free seedling control (Figure 5). As a result, the observed reductions in leaf</w:t>
       </w:r>
       <w:r>
         <w:t xml:space="preserve"> </w:t>
@@ -3998,8 +4125,8 @@
       <w:pPr>
         <w:pStyle w:val="Heading1"/>
       </w:pPr>
-      <w:bookmarkStart w:id="37" w:name="discussion"/>
-      <w:bookmarkEnd w:id="37"/>
+      <w:bookmarkStart w:id="38" w:name="discussion"/>
+      <w:bookmarkEnd w:id="38"/>
       <w:r>
         <w:t xml:space="preserve">Discussion</w:t>
       </w:r>
@@ -4039,21 +4166,21 @@
         <w:rPr>
           <w:vertAlign w:val="subscript"/>
         </w:rPr>
-        <w:t xml:space="preserve">n</w:t>
-      </w:r>
-      <w:r>
-        <w:t xml:space="preserve"> </w:t>
-      </w:r>
-      <w:r>
-        <w:t xml:space="preserve">was also reduced, but this reduction was insufficient to fully explain the reduction in growth, implying that components such as whole-plant respiratory loss were also likely affected.</w:t>
+        <w:t xml:space="preserve">sat</w:t>
+      </w:r>
+      <w:r>
+        <w:t xml:space="preserve"> </w:t>
+      </w:r>
+      <w:r>
+        <w:t xml:space="preserve">was also reduced, but this reduction was insufficient to fully explain the reduction in growth, implying that components such as non-leaf respiratory losses were also likely affected.</w:t>
       </w:r>
     </w:p>
     <w:p>
       <w:pPr>
         <w:pStyle w:val="Heading2"/>
       </w:pPr>
-      <w:bookmarkStart w:id="38" w:name="changes-in-growth-and-physiology-under-sink-limitation"/>
-      <w:bookmarkEnd w:id="38"/>
+      <w:bookmarkStart w:id="39" w:name="changes-in-growth-and-physiology-under-sink-limitation"/>
+      <w:bookmarkEnd w:id="39"/>
       <w:r>
         <w:t xml:space="preserve">Changes in growth and physiology under sink limitation</w:t>
       </w:r>
@@ -4164,7 +4291,7 @@
         <w:rPr>
           <w:vertAlign w:val="subscript"/>
         </w:rPr>
-        <w:t xml:space="preserve">n</w:t>
+        <w:t xml:space="preserve">sat</w:t>
       </w:r>
       <w:r>
         <w:t xml:space="preserve"> </w:t>
@@ -4254,10 +4381,278 @@
         <w:rPr>
           <w:vertAlign w:val="subscript"/>
         </w:rPr>
+        <w:t xml:space="preserve">sat</w:t>
+      </w:r>
+      <w:r>
+        <w:t xml:space="preserve">. This finding is consistent with other container size studies without drought treatments. For example, reduced</w:t>
+      </w:r>
+      <w:r>
+        <w:t xml:space="preserve"> </w:t>
+      </w:r>
+      <w:r>
+        <w:rPr>
+          <w:i/>
+        </w:rPr>
+        <w:t xml:space="preserve">A</w:t>
+      </w:r>
+      <w:r>
+        <w:rPr>
+          <w:vertAlign w:val="subscript"/>
+        </w:rPr>
+        <w:t xml:space="preserve">max</w:t>
+      </w:r>
+      <w:r>
+        <w:t xml:space="preserve"> </w:t>
+      </w:r>
+      <w:r>
+        <w:t xml:space="preserve">in cotton seedlings grown at elevated CO</w:t>
+      </w:r>
+      <w:r>
+        <w:rPr>
+          <w:vertAlign w:val="subscript"/>
+        </w:rPr>
+        <w:t xml:space="preserve">2</w:t>
+      </w:r>
+      <w:r>
+        <w:t xml:space="preserve"> </w:t>
+      </w:r>
+      <w:r>
+        <w:t xml:space="preserve">was attributed to sink-limited feedback inhibition from inadequate rooting volume, not decreased</w:t>
+      </w:r>
+      <w:r>
+        <w:t xml:space="preserve"> </w:t>
+      </w:r>
+      <w:r>
+        <w:rPr>
+          <w:i/>
+        </w:rPr>
+        <w:t xml:space="preserve">g</w:t>
+      </w:r>
+      <w:r>
+        <w:rPr>
+          <w:vertAlign w:val="subscript"/>
+        </w:rPr>
+        <w:t xml:space="preserve">s</w:t>
+      </w:r>
+      <w:r>
+        <w:t xml:space="preserve"> </w:t>
+      </w:r>
+      <w:r>
+        <w:t xml:space="preserve">(Thomas and Strain 1991)</w:t>
+      </w:r>
+      <w:r>
+        <w:t xml:space="preserve">. Similarly, severe reductions in leaf photosynthesis in coffee plants were not attributed to impacts of container size on leaf water potentials or</w:t>
+      </w:r>
+      <w:r>
+        <w:t xml:space="preserve"> </w:t>
+      </w:r>
+      <w:r>
+        <w:rPr>
+          <w:i/>
+        </w:rPr>
+        <w:t xml:space="preserve">g</w:t>
+      </w:r>
+      <w:r>
+        <w:rPr>
+          <w:vertAlign w:val="subscript"/>
+        </w:rPr>
+        <w:t xml:space="preserve">s</w:t>
+      </w:r>
+      <w:r>
+        <w:t xml:space="preserve"> </w:t>
+      </w:r>
+      <w:r>
+        <w:t xml:space="preserve">(Ronchi et al. 2006)</w:t>
+      </w:r>
+      <w:r>
+        <w:t xml:space="preserve">. It is thus likely that reductions in</w:t>
+      </w:r>
+      <w:r>
+        <w:t xml:space="preserve"> </w:t>
+      </w:r>
+      <w:r>
+        <w:rPr>
+          <w:i/>
+        </w:rPr>
+        <w:t xml:space="preserve">A</w:t>
+      </w:r>
+      <w:r>
+        <w:rPr>
+          <w:vertAlign w:val="subscript"/>
+        </w:rPr>
+        <w:t xml:space="preserve">at</w:t>
+      </w:r>
+      <w:r>
+        <w:t xml:space="preserve"> </w:t>
+      </w:r>
+      <w:r>
+        <w:t xml:space="preserve">of well-watered seedlings observed in our study of</w:t>
+      </w:r>
+      <w:r>
+        <w:t xml:space="preserve"> </w:t>
+      </w:r>
+      <w:r>
+        <w:rPr>
+          <w:i/>
+        </w:rPr>
+        <w:t xml:space="preserve">E. tereticornis</w:t>
+      </w:r>
+      <w:r>
+        <w:t xml:space="preserve"> </w:t>
+      </w:r>
+      <w:r>
+        <w:t xml:space="preserve">seedlings are not the result of limiting soil moisture availability.</w:t>
+      </w:r>
+    </w:p>
+    <w:p>
+      <w:pPr>
+        <w:pStyle w:val="BodyText"/>
+      </w:pPr>
+      <w:r>
+        <w:br w:type="textWrapping"/>
+      </w:r>
+      <w:r>
+        <w:t xml:space="preserve">With respect to nutrient availability, reductions in</w:t>
+      </w:r>
+      <w:r>
+        <w:t xml:space="preserve"> </w:t>
+      </w:r>
+      <w:r>
+        <w:rPr>
+          <w:i/>
+        </w:rPr>
+        <w:t xml:space="preserve">A</w:t>
+      </w:r>
+      <w:r>
+        <w:rPr>
+          <w:vertAlign w:val="subscript"/>
+        </w:rPr>
+        <w:t xml:space="preserve">mass</w:t>
+      </w:r>
+      <w:r>
+        <w:t xml:space="preserve"> </w:t>
+      </w:r>
+      <w:r>
+        <w:t xml:space="preserve">were positively correlated with decreases in leaf N</w:t>
+      </w:r>
+      <w:r>
+        <w:rPr>
+          <w:vertAlign w:val="subscript"/>
+        </w:rPr>
+        <w:t xml:space="preserve">f</w:t>
+      </w:r>
+      <w:r>
+        <w:t xml:space="preserve"> </w:t>
+      </w:r>
+      <w:r>
+        <w:t xml:space="preserve">and leaf N</w:t>
+      </w:r>
+      <w:r>
+        <w:rPr>
+          <w:vertAlign w:val="subscript"/>
+        </w:rPr>
+        <w:t xml:space="preserve">f</w:t>
+      </w:r>
+      <w:r>
+        <w:t xml:space="preserve"> </w:t>
+      </w:r>
+      <w:r>
+        <w:t xml:space="preserve">was considerably reduced for seedlings in containers. Since reductions in leaf N</w:t>
+      </w:r>
+      <w:r>
+        <w:rPr>
+          <w:vertAlign w:val="subscript"/>
+        </w:rPr>
+        <w:t xml:space="preserve">f</w:t>
+      </w:r>
+      <w:r>
+        <w:t xml:space="preserve"> </w:t>
+      </w:r>
+      <w:r>
+        <w:t xml:space="preserve">were detected with TNC-free leaf mass, TNC dilution of leaf N was accounted for in all seedlings. It is possible that either physical root restriction or decreased supply reduced seedling N uptake in small containers. Overall, root N in Free seedlings was ~15 % higher than containerized seedlings at the end of the experiment. Unrestricted mycorrhizal recruitment could have facilitated the increases in leaf N</w:t>
+      </w:r>
+      <w:r>
+        <w:rPr>
+          <w:vertAlign w:val="subscript"/>
+        </w:rPr>
+        <w:t xml:space="preserve">f</w:t>
+      </w:r>
+      <w:r>
+        <w:t xml:space="preserve"> </w:t>
+      </w:r>
+      <w:r>
+        <w:t xml:space="preserve">in Free seedlings, but this effect is unknown. Soil N also declined evenly across all treatments, providing no clear evidence for decreased supply between Free seedlings and seedlings in containers. In these already low fertility soils, it is possible that seedlings in containers simply grew into increasing N limitation which negatively affected belowground sink strength. Although no clear feedback could be determined between the soil N pool and decreases in leaf N</w:t>
+      </w:r>
+      <w:r>
+        <w:rPr>
+          <w:vertAlign w:val="subscript"/>
+        </w:rPr>
+        <w:t xml:space="preserve">f</w:t>
+      </w:r>
+      <w:r>
+        <w:t xml:space="preserve">, the effects of belowground sink limitation on</w:t>
+      </w:r>
+      <w:r>
+        <w:t xml:space="preserve"> </w:t>
+      </w:r>
+      <w:r>
+        <w:rPr>
+          <w:i/>
+        </w:rPr>
+        <w:t xml:space="preserve">A</w:t>
+      </w:r>
+      <w:r>
+        <w:rPr>
+          <w:vertAlign w:val="subscript"/>
+        </w:rPr>
+        <w:t xml:space="preserve">sat</w:t>
+      </w:r>
+      <w:r>
+        <w:t xml:space="preserve"> </w:t>
+      </w:r>
+      <w:r>
+        <w:t xml:space="preserve">of seedlings in containers was evident throughout the experiment.</w:t>
+      </w:r>
+    </w:p>
+    <w:p>
+      <w:pPr>
+        <w:pStyle w:val="BodyText"/>
+      </w:pPr>
+      <w:r>
+        <w:br w:type="textWrapping"/>
+      </w:r>
+      <w:r>
+        <w:t xml:space="preserve">As both rooting space and resources were finite in containers, the inability of seedlings to maintain the capacity of the belowground C sink resulted in the buildup of C assimilate in leaves. The feedback inhibition of</w:t>
+      </w:r>
+      <w:r>
+        <w:t xml:space="preserve"> </w:t>
+      </w:r>
+      <w:r>
+        <w:rPr>
+          <w:i/>
+        </w:rPr>
+        <w:t xml:space="preserve">A</w:t>
+      </w:r>
+      <w:r>
+        <w:rPr>
+          <w:vertAlign w:val="subscript"/>
+        </w:rPr>
         <w:t xml:space="preserve">n</w:t>
       </w:r>
       <w:r>
-        <w:t xml:space="preserve">. This finding is consistent with other container size studies without drought treatments. For example, reduced</w:t>
+        <w:t xml:space="preserve"> </w:t>
+      </w:r>
+      <w:r>
+        <w:t xml:space="preserve">from starch accumulation has been proposed, yet it is still not known whether there is a starch threshold that triggers the down-regulation process</w:t>
+      </w:r>
+      <w:r>
+        <w:t xml:space="preserve"> </w:t>
+      </w:r>
+      <w:r>
+        <w:t xml:space="preserve">(Nebauer et al. 2011)</w:t>
+      </w:r>
+      <w:r>
+        <w:t xml:space="preserve">. Here, declines in</w:t>
       </w:r>
       <w:r>
         <w:t xml:space="preserve"> </w:t>
@@ -4272,25 +4667,312 @@
         <w:rPr>
           <w:vertAlign w:val="subscript"/>
         </w:rPr>
+        <w:t xml:space="preserve">mass</w:t>
+      </w:r>
+      <w:r>
+        <w:t xml:space="preserve"> </w:t>
+      </w:r>
+      <w:r>
+        <w:t xml:space="preserve">were correlated with higher starch content throughout the experiment. These results agree with a study on a deciduous conifer by Equiza</w:t>
+      </w:r>
+      <w:r>
+        <w:t xml:space="preserve"> </w:t>
+      </w:r>
+      <w:r>
+        <w:rPr>
+          <w:i/>
+        </w:rPr>
+        <w:t xml:space="preserve">et al.</w:t>
+      </w:r>
+      <w:r>
+        <w:t xml:space="preserve"> </w:t>
+      </w:r>
+      <w:r>
+        <w:t xml:space="preserve">(2006)</w:t>
+      </w:r>
+      <w:r>
+        <w:t xml:space="preserve"> </w:t>
+      </w:r>
+      <w:r>
+        <w:t xml:space="preserve">where photosynthetic downregulation from reduced sink strength was correlated with starch content. As starch content in leaves of plants grown in the smallest containers was nearly double that of Free seedlings in our study, this suggests the response of</w:t>
+      </w:r>
+      <w:r>
+        <w:t xml:space="preserve"> </w:t>
+      </w:r>
+      <w:r>
+        <w:rPr>
+          <w:i/>
+        </w:rPr>
+        <w:t xml:space="preserve">A</w:t>
+      </w:r>
+      <w:r>
+        <w:rPr>
+          <w:vertAlign w:val="subscript"/>
+        </w:rPr>
+        <w:t xml:space="preserve">n</w:t>
+      </w:r>
+      <w:r>
+        <w:t xml:space="preserve"> </w:t>
+      </w:r>
+      <w:r>
+        <w:t xml:space="preserve">to sink inhibition was regulated by this accumulation, as hypothesized. Overall, it is likely that both nutrient limitation and reduced sink strength played a role in observed photosynthetic down regulation, but future studies are needed to identify the specific mechanisms which prompted these feedbacks.</w:t>
+      </w:r>
+    </w:p>
+    <w:p>
+      <w:pPr>
+        <w:pStyle w:val="Heading2"/>
+      </w:pPr>
+      <w:bookmarkStart w:id="40" w:name="biomass-partitioning-under-sink-limitation"/>
+      <w:bookmarkEnd w:id="40"/>
+      <w:r>
+        <w:t xml:space="preserve">Biomass partitioning under sink limitation</w:t>
+      </w:r>
+    </w:p>
+    <w:p>
+      <w:pPr>
+        <w:pStyle w:val="FirstParagraph"/>
+      </w:pPr>
+      <w:r>
+        <w:t xml:space="preserve">As biomass partitioning is likely controlled by the source and sink strength of all organs</w:t>
+      </w:r>
+      <w:r>
+        <w:t xml:space="preserve"> </w:t>
+      </w:r>
+      <w:r>
+        <w:t xml:space="preserve">(Poorter, Niklas, et al. 2012)</w:t>
+      </w:r>
+      <w:r>
+        <w:t xml:space="preserve">, it was important to determine which tissue components were most affected by the container size treatments. It was necessary to distinguish if growth was affected beyond ontogenetic constraints, by correcting for size, as biomass distribution is strongly size-dependent</w:t>
+      </w:r>
+      <w:r>
+        <w:t xml:space="preserve"> </w:t>
+      </w:r>
+      <w:r>
+        <w:t xml:space="preserve">(Gould 1966, Lleonart et al. 2000)</w:t>
+      </w:r>
+      <w:r>
+        <w:t xml:space="preserve">. In this study, there was no significant difference in root, leaf, or stem biomass partitioning with reduced soil volume compared to Free seedlings, once ontogenetic drift was taken into account (Figure 3a,b). A conserved ratio of fine root mass to leaf mass was observed across all treatments, suggesting that seedlings maintained homeostasis with biomass partitioning instead of a functional partitioning response to optimize limiting soil resources.</w:t>
+      </w:r>
+    </w:p>
+    <w:p>
+      <w:pPr>
+        <w:pStyle w:val="BodyText"/>
+      </w:pPr>
+      <w:r>
+        <w:br w:type="textWrapping"/>
+      </w:r>
+      <w:r>
+        <w:t xml:space="preserve">The lack of detected shifts in partitioning to fine roots provides evidence against an optimal foraging strategy for seedlings in containers. Root exudation may have increased with reduced rooting volumes to facilitate N uptake in favor of increasing partitioning to root biomass. The sensitivity of roots to their own exudates near obstructions may also prevent further growth</w:t>
+      </w:r>
+      <w:r>
+        <w:t xml:space="preserve"> </w:t>
+      </w:r>
+      <w:r>
+        <w:t xml:space="preserve">(Semchenko et al. 2008)</w:t>
+      </w:r>
+      <w:r>
+        <w:t xml:space="preserve">. Here, we found that fine root length density was highest in smallest containers suggesting that root restriction likely occurred as simple function of available rooting space. Additionally, physical restriction of root proliferation could have impacted root development and morphology prior to shifts in mass partitioning. Although plants in containers have been shown to have different root morphology to field grown plants</w:t>
+      </w:r>
+      <w:r>
+        <w:t xml:space="preserve"> </w:t>
+      </w:r>
+      <w:r>
+        <w:t xml:space="preserve">(NeSmith and Duval 1998)</w:t>
+      </w:r>
+      <w:r>
+        <w:t xml:space="preserve">, increases in specific root length were detected in only one of the the soil volume treatments. The poor soil quality used in our experiment and root restriction, however, likely decreased the capacity of this morphological response to increase N uptake.</w:t>
+      </w:r>
+    </w:p>
+    <w:p>
+      <w:pPr>
+        <w:pStyle w:val="Heading2"/>
+      </w:pPr>
+      <w:bookmarkStart w:id="41" w:name="do-reductions-in-photosynthesis-explain-reductions-in-seedling-growth"/>
+      <w:bookmarkEnd w:id="41"/>
+      <w:r>
+        <w:t xml:space="preserve">Do reductions in photosynthesis explain reductions in seedling growth?</w:t>
+      </w:r>
+    </w:p>
+    <w:p>
+      <w:pPr>
+        <w:pStyle w:val="FirstParagraph"/>
+      </w:pPr>
+      <w:r>
+        <w:t xml:space="preserve">We use a simple approach to estimate cumulative seedling C gain with measured reductions in leaf</w:t>
+      </w:r>
+      <w:r>
+        <w:t xml:space="preserve"> </w:t>
+      </w:r>
+      <w:r>
+        <w:rPr>
+          <w:i/>
+        </w:rPr>
+        <w:t xml:space="preserve">A</w:t>
+      </w:r>
+      <w:r>
+        <w:rPr>
+          <w:vertAlign w:val="subscript"/>
+        </w:rPr>
+        <w:t xml:space="preserve">n</w:t>
+      </w:r>
+      <w:r>
+        <w:t xml:space="preserve"> </w:t>
+      </w:r>
+      <w:r>
+        <w:t xml:space="preserve">, via soil volume effects. Although reductions in both</w:t>
+      </w:r>
+      <w:r>
+        <w:t xml:space="preserve"> </w:t>
+      </w:r>
+      <w:r>
+        <w:rPr>
+          <w:i/>
+        </w:rPr>
+        <w:t xml:space="preserve">A</w:t>
+      </w:r>
+      <w:r>
+        <w:rPr>
+          <w:vertAlign w:val="subscript"/>
+        </w:rPr>
         <w:t xml:space="preserve">max</w:t>
       </w:r>
       <w:r>
         <w:t xml:space="preserve"> </w:t>
       </w:r>
       <w:r>
-        <w:t xml:space="preserve">in cotton seedlings grown at elevated CO</w:t>
-      </w:r>
-      <w:r>
-        <w:rPr>
-          <w:vertAlign w:val="subscript"/>
-        </w:rPr>
-        <w:t xml:space="preserve">2</w:t>
-      </w:r>
-      <w:r>
-        <w:t xml:space="preserve"> </w:t>
-      </w:r>
-      <w:r>
-        <w:t xml:space="preserve">was attributed to sink-limited feedback inhibition from inadequate rooting volume, not decreased</w:t>
+        <w:t xml:space="preserve">and biomass were correlated among treatments, as hypothesized by Poorter</w:t>
+      </w:r>
+      <w:r>
+        <w:t xml:space="preserve"> </w:t>
+      </w:r>
+      <w:r>
+        <w:rPr>
+          <w:i/>
+        </w:rPr>
+        <w:t xml:space="preserve">et al.</w:t>
+      </w:r>
+      <w:r>
+        <w:t xml:space="preserve"> </w:t>
+      </w:r>
+      <w:r>
+        <w:t xml:space="preserve">(2012)</w:t>
+      </w:r>
+      <w:r>
+        <w:t xml:space="preserve">, we provide evidence that the negative effects of sink limitation on</w:t>
+      </w:r>
+      <w:r>
+        <w:t xml:space="preserve"> </w:t>
+      </w:r>
+      <w:r>
+        <w:rPr>
+          <w:i/>
+        </w:rPr>
+        <w:t xml:space="preserve">A</w:t>
+      </w:r>
+      <w:r>
+        <w:rPr>
+          <w:vertAlign w:val="subscript"/>
+        </w:rPr>
+        <w:t xml:space="preserve">n</w:t>
+      </w:r>
+      <w:r>
+        <w:t xml:space="preserve"> </w:t>
+      </w:r>
+      <w:r>
+        <w:t xml:space="preserve">do not fully explain reduced seedling growth. As estimated whole-plant C use efficiency was decreased in containerized seedlings, this suggests that other components of the C balance were affected. These results are especially noteworthy for process-based growth models that parameterize CUE, tissue respiration and C allocation as fixed processes. For example, classical approaches in tree growth and production modelling are often driven by inputs of C assimilation and processes such as respiration are considered proportional to biomass</w:t>
+      </w:r>
+      <w:r>
+        <w:t xml:space="preserve"> </w:t>
+      </w:r>
+      <w:r>
+        <w:t xml:space="preserve">(Le Roux et al. 2001)</w:t>
+      </w:r>
+      <w:r>
+        <w:t xml:space="preserve"> </w:t>
+      </w:r>
+      <w:r>
+        <w:t xml:space="preserve">or growth rate</w:t>
+      </w:r>
+      <w:r>
+        <w:t xml:space="preserve"> </w:t>
+      </w:r>
+      <w:r>
+        <w:t xml:space="preserve">(Tjoelker et al. 1999)</w:t>
+      </w:r>
+      <w:r>
+        <w:t xml:space="preserve">. It is possible these results represent an initial overestimation of</w:t>
+      </w:r>
+      <w:r>
+        <w:t xml:space="preserve"> </w:t>
+      </w:r>
+      <w:r>
+        <w:rPr>
+          <w:i/>
+        </w:rPr>
+        <w:t xml:space="preserve">A</w:t>
+      </w:r>
+      <w:r>
+        <w:rPr>
+          <w:vertAlign w:val="subscript"/>
+        </w:rPr>
+        <w:t xml:space="preserve">n</w:t>
+      </w:r>
+      <w:r>
+        <w:t xml:space="preserve">, however, the robust empirical based methods used to generate photosynthetic parameters (</w:t>
+      </w:r>
+      <w:r>
+        <w:rPr>
+          <w:i/>
+        </w:rPr>
+        <w:t xml:space="preserve">J</w:t>
+      </w:r>
+      <w:r>
+        <w:rPr>
+          <w:vertAlign w:val="subscript"/>
+        </w:rPr>
+        <w:t xml:space="preserve">max</w:t>
+      </w:r>
+      <w:r>
+        <w:t xml:space="preserve">,</w:t>
+      </w:r>
+      <w:r>
+        <w:t xml:space="preserve"> </w:t>
+      </w:r>
+      <w:r>
+        <w:rPr>
+          <w:i/>
+        </w:rPr>
+        <w:t xml:space="preserve">V</w:t>
+      </w:r>
+      <w:r>
+        <w:rPr>
+          <w:vertAlign w:val="subscript"/>
+        </w:rPr>
+        <w:t xml:space="preserve">cmax</w:t>
+      </w:r>
+      <w:r>
+        <w:t xml:space="preserve">,</w:t>
+      </w:r>
+      <w:r>
+        <w:t xml:space="preserve"> </w:t>
+      </w:r>
+      <w:r>
+        <w:rPr>
+          <w:i/>
+        </w:rPr>
+        <w:t xml:space="preserve">R</w:t>
+      </w:r>
+      <w:r>
+        <w:rPr>
+          <w:vertAlign w:val="subscript"/>
+        </w:rPr>
+        <w:t xml:space="preserve">dark</w:t>
+      </w:r>
+      <w:r>
+        <w:t xml:space="preserve"> </w:t>
+      </w:r>
+      <w:r>
+        <w:t xml:space="preserve">and</w:t>
       </w:r>
       <w:r>
         <w:t xml:space="preserve"> </w:t>
@@ -4305,16 +4987,10 @@
         <w:rPr>
           <w:vertAlign w:val="subscript"/>
         </w:rPr>
-        <w:t xml:space="preserve">s</w:t>
-      </w:r>
-      <w:r>
-        <w:t xml:space="preserve"> </w:t>
-      </w:r>
-      <w:r>
-        <w:t xml:space="preserve">(Thomas and Strain 1991)</w:t>
-      </w:r>
-      <w:r>
-        <w:t xml:space="preserve">. Similarly, severe reductions in</w:t>
+        <w:t xml:space="preserve">1</w:t>
+      </w:r>
+      <w:r>
+        <w:t xml:space="preserve">) make this unlikely. Instead, our results indicate a need to evaluate how oversimplified representations of processes other than</w:t>
       </w:r>
       <w:r>
         <w:t xml:space="preserve"> </w:t>
@@ -4335,31 +5011,27 @@
         <w:t xml:space="preserve"> </w:t>
       </w:r>
       <w:r>
-        <w:t xml:space="preserve">in coffee plants were not attributed to impacts of container size on leaf water potentials or</w:t>
-      </w:r>
-      <w:r>
-        <w:t xml:space="preserve"> </w:t>
-      </w:r>
-      <w:r>
-        <w:rPr>
-          <w:i/>
-        </w:rPr>
-        <w:t xml:space="preserve">g</w:t>
-      </w:r>
-      <w:r>
-        <w:rPr>
-          <w:vertAlign w:val="subscript"/>
-        </w:rPr>
-        <w:t xml:space="preserve">s</w:t>
-      </w:r>
-      <w:r>
-        <w:t xml:space="preserve"> </w:t>
-      </w:r>
-      <w:r>
-        <w:t xml:space="preserve">(Ronchi et al. 2006)</w:t>
-      </w:r>
-      <w:r>
-        <w:t xml:space="preserve">. It is thus likely that reductions in</w:t>
+        <w:t xml:space="preserve">affect models which distinguish the fate of assimilate C within a plant. Doing so will provide valuable input to future models as assimilate allocation is a key component in C-balance driven plant growth models</w:t>
+      </w:r>
+      <w:r>
+        <w:t xml:space="preserve"> </w:t>
+      </w:r>
+      <w:r>
+        <w:t xml:space="preserve">(Lacointe 2000)</w:t>
+      </w:r>
+      <w:r>
+        <w:t xml:space="preserve">.</w:t>
+      </w:r>
+    </w:p>
+    <w:p>
+      <w:pPr>
+        <w:pStyle w:val="BodyText"/>
+      </w:pPr>
+      <w:r>
+        <w:br w:type="textWrapping"/>
+      </w:r>
+      <w:r>
+        <w:t xml:space="preserve">Focusing only on empirical results in this study points to</w:t>
       </w:r>
       <w:r>
         <w:t xml:space="preserve"> </w:t>
@@ -4380,33 +5052,7 @@
         <w:t xml:space="preserve"> </w:t>
       </w:r>
       <w:r>
-        <w:t xml:space="preserve">of well-watered seedlings observed in our study of</w:t>
-      </w:r>
-      <w:r>
-        <w:t xml:space="preserve"> </w:t>
-      </w:r>
-      <w:r>
-        <w:rPr>
-          <w:i/>
-        </w:rPr>
-        <w:t xml:space="preserve">E. tereticornis</w:t>
-      </w:r>
-      <w:r>
-        <w:t xml:space="preserve"> </w:t>
-      </w:r>
-      <w:r>
-        <w:t xml:space="preserve">seedlings are not the result of limiting soil moisture availability.</w:t>
-      </w:r>
-    </w:p>
-    <w:p>
-      <w:pPr>
-        <w:pStyle w:val="BodyText"/>
-      </w:pPr>
-      <w:r>
-        <w:br w:type="textWrapping"/>
-      </w:r>
-      <w:r>
-        <w:t xml:space="preserve">With respect to nutrient availability, reductions in</w:t>
+        <w:t xml:space="preserve">driving reductions in seedling growth. Modelling cumulative net seedling C gain, however, suggests that other components of the C balance, beyond</w:t>
       </w:r>
       <w:r>
         <w:t xml:space="preserve"> </w:t>
@@ -4424,67 +5070,37 @@
         <w:t xml:space="preserve">n</w:t>
       </w:r>
       <w:r>
-        <w:t xml:space="preserve"> </w:t>
-      </w:r>
-      <w:r>
-        <w:t xml:space="preserve">were positively correlated with decreases in leaf N</w:t>
-      </w:r>
-      <w:r>
-        <w:rPr>
-          <w:vertAlign w:val="subscript"/>
-        </w:rPr>
-        <w:t xml:space="preserve">f</w:t>
-      </w:r>
-      <w:r>
-        <w:t xml:space="preserve"> </w:t>
-      </w:r>
-      <w:r>
-        <w:t xml:space="preserve">and leaf N</w:t>
-      </w:r>
-      <w:r>
-        <w:rPr>
-          <w:vertAlign w:val="subscript"/>
-        </w:rPr>
-        <w:t xml:space="preserve">f</w:t>
-      </w:r>
-      <w:r>
-        <w:t xml:space="preserve"> </w:t>
-      </w:r>
-      <w:r>
-        <w:t xml:space="preserve">was considerably reduced for seedlings in containers. Since reductions in leaf N</w:t>
-      </w:r>
-      <w:r>
-        <w:rPr>
-          <w:vertAlign w:val="subscript"/>
-        </w:rPr>
-        <w:t xml:space="preserve">f</w:t>
-      </w:r>
-      <w:r>
-        <w:t xml:space="preserve"> </w:t>
-      </w:r>
-      <w:r>
-        <w:t xml:space="preserve">were detected with TNC-free leaf mass, TNC dilution of leaf N was accounted for in all seedlings. It is possible that either physical root restriction or decreased supply reduced seedling N uptake in small containers. Although root N was on average higher in Free seedlings at the end of the experiment, it was not consistently higher than the smallest container volume treatment. Unrestricted mycorrhizal recruitment could have instead facilitated the increases in leaf N</w:t>
-      </w:r>
-      <w:r>
-        <w:rPr>
-          <w:vertAlign w:val="subscript"/>
-        </w:rPr>
-        <w:t xml:space="preserve">f</w:t>
-      </w:r>
-      <w:r>
-        <w:t xml:space="preserve"> </w:t>
-      </w:r>
-      <w:r>
-        <w:t xml:space="preserve">in Free seedlings, but this effect is unknown. Soil N also declined evenly across all treatments, providing no clear evidence for decreased supply between Free seedlings and seedlings in containers. In these already low fertility soils, it is possible that seedlings in containers simply grew into increasing N limitation which negatively affected belowground sink strength. Although no clear feedback could be determined between the available soil N pool and decreases in leaf N</w:t>
-      </w:r>
-      <w:r>
-        <w:rPr>
-          <w:vertAlign w:val="subscript"/>
-        </w:rPr>
-        <w:t xml:space="preserve">f</w:t>
-      </w:r>
-      <w:r>
-        <w:t xml:space="preserve">, the effects of belowground sink limitation on</w:t>
+        <w:t xml:space="preserve">, are required to explain the observed seedling biomass response to sink manipulation. This finding is noteworthy, as partial accounting of the different mechanisms involved in plant C balance can lead to erroneous conclusions</w:t>
+      </w:r>
+      <w:r>
+        <w:t xml:space="preserve"> </w:t>
+      </w:r>
+      <w:r>
+        <w:t xml:space="preserve">(Valentini et al. 2000)</w:t>
+      </w:r>
+      <w:r>
+        <w:t xml:space="preserve">. For example, the fraction of photosynthate used in respiration is known to vary depending on species and local environmental conditions</w:t>
+      </w:r>
+      <w:r>
+        <w:t xml:space="preserve"> </w:t>
+      </w:r>
+      <w:r>
+        <w:t xml:space="preserve">(Lambers et al. 2008)</w:t>
+      </w:r>
+      <w:r>
+        <w:t xml:space="preserve">, yet is often considered a static parameter in process based growth models. Thus, we agree with conclusions from Valentine and Mäkelä</w:t>
+      </w:r>
+      <w:r>
+        <w:t xml:space="preserve"> </w:t>
+      </w:r>
+      <w:r>
+        <w:t xml:space="preserve">(2005)</w:t>
+      </w:r>
+      <w:r>
+        <w:t xml:space="preserve"> </w:t>
+      </w:r>
+      <w:r>
+        <w:t xml:space="preserve">that the problem with predicting tree growth is a problem in forecasting the assimilation and allocation of C and other constituents. Future empirical and modelling studies should focus on how feedbacks from sink activity affect both rates of</w:t>
       </w:r>
       <w:r>
         <w:t xml:space="preserve"> </w:t>
@@ -4505,18 +5121,25 @@
         <w:t xml:space="preserve"> </w:t>
       </w:r>
       <w:r>
-        <w:t xml:space="preserve">of seedlings in containers was evident throughout the experiment.</w:t>
-      </w:r>
-    </w:p>
-    <w:p>
-      <w:pPr>
-        <w:pStyle w:val="BodyText"/>
-      </w:pPr>
-      <w:r>
-        <w:br w:type="textWrapping"/>
-      </w:r>
-      <w:r>
-        <w:t xml:space="preserve">As both rooting space and resources were finite in containers, the inability of seedlings to maintain the capacity of the belowground C sink resulted in the buildup of C assimilate in leaves. The feedback inhibition of</w:t>
+        <w:t xml:space="preserve">and the fate of C allocated at the whole plant level to growth, respiration, exudation and C storage. However, the degree to which these mechanisms regulate the C available for growth will undoubtedly shift across different species and environmental conditions.</w:t>
+      </w:r>
+    </w:p>
+    <w:p>
+      <w:pPr>
+        <w:pStyle w:val="Heading2"/>
+      </w:pPr>
+      <w:bookmarkStart w:id="42" w:name="conclusions"/>
+      <w:bookmarkEnd w:id="42"/>
+      <w:r>
+        <w:t xml:space="preserve">Conclusions</w:t>
+      </w:r>
+    </w:p>
+    <w:p>
+      <w:pPr>
+        <w:pStyle w:val="FirstParagraph"/>
+      </w:pPr>
+      <w:r>
+        <w:t xml:space="preserve">With a unique field-based design we detected a massive effect of container volume on seedling growth, when compared with naturally planted seedlings. This finding is important as manipulations of plants grown in containers are often used to draw conclusions about growth and physiological principles, but how these results actually reflect field-grown plants is seldom studied. As seedlings maintained a conservative partitioning strategy, aboveground biomass was restricted in coordination with root restriction from limited soil volume. Photosynthesis was affected by both reduced nutrient uptake and the buildup of starch, both potential mechanism for downregulation of</w:t>
       </w:r>
       <w:r>
         <w:t xml:space="preserve"> </w:t>
@@ -4534,19 +5157,7 @@
         <w:t xml:space="preserve">n</w:t>
       </w:r>
       <w:r>
-        <w:t xml:space="preserve"> </w:t>
-      </w:r>
-      <w:r>
-        <w:t xml:space="preserve">from starch accumulation has been proposed, yet it is still not known whether there is a starch threshold that triggers the down-regulation process</w:t>
-      </w:r>
-      <w:r>
-        <w:t xml:space="preserve"> </w:t>
-      </w:r>
-      <w:r>
-        <w:t xml:space="preserve">(Nebauer et al. 2011)</w:t>
-      </w:r>
-      <w:r>
-        <w:t xml:space="preserve">. Here, declines in</w:t>
+        <w:t xml:space="preserve">. Our combined empirical and modeling approach shows that when non-photosynthetic parameters were kept constant, changes in</w:t>
       </w:r>
       <w:r>
         <w:t xml:space="preserve"> </w:t>
@@ -4561,34 +5172,13 @@
         <w:rPr>
           <w:vertAlign w:val="subscript"/>
         </w:rPr>
-        <w:t xml:space="preserve">max</w:t>
-      </w:r>
-      <w:r>
-        <w:t xml:space="preserve"> </w:t>
-      </w:r>
-      <w:r>
-        <w:t xml:space="preserve">were correlated with higher starch content throughout the experiment. These results agree with a study on a deciduous conifer by Equiza</w:t>
-      </w:r>
-      <w:r>
-        <w:t xml:space="preserve"> </w:t>
-      </w:r>
-      <w:r>
-        <w:rPr>
-          <w:i/>
-        </w:rPr>
-        <w:t xml:space="preserve">et al.</w:t>
-      </w:r>
-      <w:r>
-        <w:t xml:space="preserve"> </w:t>
-      </w:r>
-      <w:r>
-        <w:t xml:space="preserve">(2006)</w:t>
-      </w:r>
-      <w:r>
-        <w:t xml:space="preserve"> </w:t>
-      </w:r>
-      <w:r>
-        <w:t xml:space="preserve">where photosynthetic downregulation from reduced sink strength was correlated with starch content. As starch content in leaves of plants grown in the smallest containers was nearly double that of Free seedlings in our study, this suggests the response of</w:t>
+        <w:t xml:space="preserve">n</w:t>
+      </w:r>
+      <w:r>
+        <w:t xml:space="preserve"> </w:t>
+      </w:r>
+      <w:r>
+        <w:t xml:space="preserve">were not able to fully predict changes in growth, an important distinction often missed in studies that manipulate source/sink activity. It has been suggested that tissue sink activity strongly feedbacks onto source activity, causing growth to control</w:t>
       </w:r>
       <w:r>
         <w:t xml:space="preserve"> </w:t>
@@ -4609,17 +5199,26 @@
         <w:t xml:space="preserve"> </w:t>
       </w:r>
       <w:r>
-        <w:t xml:space="preserve">to sink inhibition was regulated by this accumulation, as hypothesized. Overall, it is likely that both nutrient limitation and reduced sink strength played a role in observed photosynthetic down regulation, but future studies are needed to identify the specific mechanisms which prompted these feedbacks.</w:t>
-      </w:r>
-    </w:p>
-    <w:p>
-      <w:pPr>
-        <w:pStyle w:val="Heading2"/>
-      </w:pPr>
-      <w:bookmarkStart w:id="39" w:name="biomass-partitioning-under-sink-limitation"/>
-      <w:bookmarkEnd w:id="39"/>
-      <w:r>
-        <w:t xml:space="preserve">Biomass partitioning under sink limitation</w:t>
+        <w:t xml:space="preserve">through the demand for C</w:t>
+      </w:r>
+      <w:r>
+        <w:t xml:space="preserve"> </w:t>
+      </w:r>
+      <w:r>
+        <w:t xml:space="preserve">(Körner 2013, 2015)</w:t>
+      </w:r>
+      <w:r>
+        <w:t xml:space="preserve">. Our results imply that testing this hypothesis requires accurate modelling of C mass balance before addressing this debate.</w:t>
+      </w:r>
+    </w:p>
+    <w:p>
+      <w:pPr>
+        <w:pStyle w:val="Heading1"/>
+      </w:pPr>
+      <w:bookmarkStart w:id="43" w:name="acknowledgements"/>
+      <w:bookmarkEnd w:id="43"/>
+      <w:r>
+        <w:t xml:space="preserve">Acknowledgements</w:t>
       </w:r>
     </w:p>
     <w:p>
@@ -4627,64 +5226,17 @@
         <w:pStyle w:val="FirstParagraph"/>
       </w:pPr>
       <w:r>
-        <w:t xml:space="preserve">As biomass partitioning is likely controlled by the source and sink strength of all organs</w:t>
-      </w:r>
-      <w:r>
-        <w:t xml:space="preserve"> </w:t>
-      </w:r>
-      <w:r>
-        <w:t xml:space="preserve">(Poorter, Niklas, et al. 2012)</w:t>
-      </w:r>
-      <w:r>
-        <w:t xml:space="preserve">, it was important to determine which tissue components were most affected by the container size treatments. It was necessary to distinguish if growth was affected beyond ontogenetic constraints, by correcting for size, as biomass distribution is strongly size-dependent</w:t>
-      </w:r>
-      <w:r>
-        <w:t xml:space="preserve"> </w:t>
-      </w:r>
-      <w:r>
-        <w:t xml:space="preserve">(Gould 1966, Lleonart et al. 2000)</w:t>
-      </w:r>
-      <w:r>
-        <w:t xml:space="preserve">. In this study, there was no significant difference in root, leaf, or stem biomass partitioning with reduced soil volume compared to Free seedlings, once ontogenetic drift was taken into account (Figure 3a,b). A conserved ratio of fine root mass to leaf mass was observed across all treatments, suggesting that seedlings maintained homeostasis with biomass partitioning instead of a functional partitioning response to optimize limiting soil resources.</w:t>
-      </w:r>
-    </w:p>
-    <w:p>
-      <w:pPr>
-        <w:pStyle w:val="BodyText"/>
-      </w:pPr>
-      <w:r>
-        <w:br w:type="textWrapping"/>
-      </w:r>
-      <w:r>
-        <w:t xml:space="preserve">The lack of detected shifts in partitioning to fine roots provides evidence against an optimal foraging strategy for seedlings in containers. Root exudation may have increased with reduced rooting volumes to facilitate N uptake in favor of increasing partitioning to root biomass. The sensitivity of roots to their own exudates near obstructions may also prevent further growth</w:t>
-      </w:r>
-      <w:r>
-        <w:t xml:space="preserve"> </w:t>
-      </w:r>
-      <w:r>
-        <w:t xml:space="preserve">(Semchenko et al. 2008)</w:t>
-      </w:r>
-      <w:r>
-        <w:t xml:space="preserve">. Here, we found that fine root length density was highest in smallest containers suggesting that root restriction likely occurred as simple function of available rooting space. Additionally, physical restriction of root proliferation could have impacted root development and morphology prior to shifts in mass partitioning. Here, increases in specific root length were detected in several of the soil volume treatments. This is not surprising as plants in containers have been shown to have different root morphology to field grown plants</w:t>
-      </w:r>
-      <w:r>
-        <w:t xml:space="preserve"> </w:t>
-      </w:r>
-      <w:r>
-        <w:t xml:space="preserve">(NeSmith and Duval 1998)</w:t>
-      </w:r>
-      <w:r>
-        <w:t xml:space="preserve">. The poor soil quality used in our experiment and root restriction, however, likely decreased the capacity of this morphological response to increase N uptake.</w:t>
-      </w:r>
-    </w:p>
-    <w:p>
-      <w:pPr>
-        <w:pStyle w:val="Heading2"/>
-      </w:pPr>
-      <w:bookmarkStart w:id="40" w:name="do-reductions-in-photosynthesis-explain-reductions-in-seedling-growth"/>
-      <w:bookmarkEnd w:id="40"/>
-      <w:r>
-        <w:t xml:space="preserve">Do reductions in photosynthesis explain reductions in seedling growth?</w:t>
+        <w:t xml:space="preserve">We thank Burhan Amiji for his outstanding technical assistance. We would like to thank the many Hawkesbury Institute for the Environment staff and students who helped during the experimental harvest.</w:t>
+      </w:r>
+    </w:p>
+    <w:p>
+      <w:pPr>
+        <w:pStyle w:val="Heading1"/>
+      </w:pPr>
+      <w:bookmarkStart w:id="44" w:name="tables"/>
+      <w:bookmarkEnd w:id="44"/>
+      <w:r>
+        <w:t xml:space="preserve">Tables</w:t>
       </w:r>
     </w:p>
     <w:p>
@@ -4692,452 +5244,6 @@
         <w:pStyle w:val="FirstParagraph"/>
       </w:pPr>
       <w:r>
-        <w:t xml:space="preserve">We use a simple approach to estimate cumulative seedling C gain with measured reductions in leaf</w:t>
-      </w:r>
-      <w:r>
-        <w:t xml:space="preserve"> </w:t>
-      </w:r>
-      <w:r>
-        <w:rPr>
-          <w:i/>
-        </w:rPr>
-        <w:t xml:space="preserve">A</w:t>
-      </w:r>
-      <w:r>
-        <w:rPr>
-          <w:vertAlign w:val="subscript"/>
-        </w:rPr>
-        <w:t xml:space="preserve">n</w:t>
-      </w:r>
-      <w:r>
-        <w:t xml:space="preserve"> </w:t>
-      </w:r>
-      <w:r>
-        <w:t xml:space="preserve">, via soil volume effects. Although reductions in both</w:t>
-      </w:r>
-      <w:r>
-        <w:t xml:space="preserve"> </w:t>
-      </w:r>
-      <w:r>
-        <w:rPr>
-          <w:i/>
-        </w:rPr>
-        <w:t xml:space="preserve">A</w:t>
-      </w:r>
-      <w:r>
-        <w:rPr>
-          <w:vertAlign w:val="subscript"/>
-        </w:rPr>
-        <w:t xml:space="preserve">max</w:t>
-      </w:r>
-      <w:r>
-        <w:t xml:space="preserve"> </w:t>
-      </w:r>
-      <w:r>
-        <w:t xml:space="preserve">and biomass were strongly correlated among treatments, as hypothesized by Poorter</w:t>
-      </w:r>
-      <w:r>
-        <w:t xml:space="preserve"> </w:t>
-      </w:r>
-      <w:r>
-        <w:rPr>
-          <w:i/>
-        </w:rPr>
-        <w:t xml:space="preserve">et al.</w:t>
-      </w:r>
-      <w:r>
-        <w:t xml:space="preserve"> </w:t>
-      </w:r>
-      <w:r>
-        <w:t xml:space="preserve">(2012)</w:t>
-      </w:r>
-      <w:r>
-        <w:t xml:space="preserve">, we provide evidence that the negative effects of sink limitation on</w:t>
-      </w:r>
-      <w:r>
-        <w:t xml:space="preserve"> </w:t>
-      </w:r>
-      <w:r>
-        <w:rPr>
-          <w:i/>
-        </w:rPr>
-        <w:t xml:space="preserve">A</w:t>
-      </w:r>
-      <w:r>
-        <w:rPr>
-          <w:vertAlign w:val="subscript"/>
-        </w:rPr>
-        <w:t xml:space="preserve">n</w:t>
-      </w:r>
-      <w:r>
-        <w:t xml:space="preserve"> </w:t>
-      </w:r>
-      <w:r>
-        <w:t xml:space="preserve">do not fully explain reduced seedling growth. As estimated whole-plant C use efficiency was decreased in seedlings with belowground sink limitation, this suggests that other components of the C balance were affected. These results are especially noteworthy for process-based growth models that parameterize CUE, tissue respiration and C allocation as fixed processes. For example, classical approaches in tree growth and production modelling are often driven by inputs of C assimilation and processes such as respiration are considered proportional to biomass</w:t>
-      </w:r>
-      <w:r>
-        <w:t xml:space="preserve"> </w:t>
-      </w:r>
-      <w:r>
-        <w:t xml:space="preserve">(Le Roux et al. 2001)</w:t>
-      </w:r>
-      <w:r>
-        <w:t xml:space="preserve"> </w:t>
-      </w:r>
-      <w:r>
-        <w:t xml:space="preserve">or growth rate</w:t>
-      </w:r>
-      <w:r>
-        <w:t xml:space="preserve"> </w:t>
-      </w:r>
-      <w:r>
-        <w:t xml:space="preserve">(Tjoelker et al. 1999)</w:t>
-      </w:r>
-      <w:r>
-        <w:t xml:space="preserve">. It is possible these results represent an initial overestimation of</w:t>
-      </w:r>
-      <w:r>
-        <w:t xml:space="preserve"> </w:t>
-      </w:r>
-      <w:r>
-        <w:rPr>
-          <w:i/>
-        </w:rPr>
-        <w:t xml:space="preserve">A</w:t>
-      </w:r>
-      <w:r>
-        <w:rPr>
-          <w:vertAlign w:val="subscript"/>
-        </w:rPr>
-        <w:t xml:space="preserve">n</w:t>
-      </w:r>
-      <w:r>
-        <w:t xml:space="preserve">, however, the robust empirical based methods used to generate photosynthetic parameters (</w:t>
-      </w:r>
-      <w:r>
-        <w:rPr>
-          <w:i/>
-        </w:rPr>
-        <w:t xml:space="preserve">J</w:t>
-      </w:r>
-      <w:r>
-        <w:rPr>
-          <w:vertAlign w:val="subscript"/>
-        </w:rPr>
-        <w:t xml:space="preserve">max</w:t>
-      </w:r>
-      <w:r>
-        <w:t xml:space="preserve">,</w:t>
-      </w:r>
-      <w:r>
-        <w:t xml:space="preserve"> </w:t>
-      </w:r>
-      <w:r>
-        <w:rPr>
-          <w:i/>
-        </w:rPr>
-        <w:t xml:space="preserve">V</w:t>
-      </w:r>
-      <w:r>
-        <w:rPr>
-          <w:vertAlign w:val="subscript"/>
-        </w:rPr>
-        <w:t xml:space="preserve">cmax</w:t>
-      </w:r>
-      <w:r>
-        <w:t xml:space="preserve">,</w:t>
-      </w:r>
-      <w:r>
-        <w:t xml:space="preserve"> </w:t>
-      </w:r>
-      <w:r>
-        <w:rPr>
-          <w:i/>
-        </w:rPr>
-        <w:t xml:space="preserve">R</w:t>
-      </w:r>
-      <w:r>
-        <w:rPr>
-          <w:vertAlign w:val="subscript"/>
-        </w:rPr>
-        <w:t xml:space="preserve">dark</w:t>
-      </w:r>
-      <w:r>
-        <w:t xml:space="preserve"> </w:t>
-      </w:r>
-      <w:r>
-        <w:t xml:space="preserve">and</w:t>
-      </w:r>
-      <w:r>
-        <w:t xml:space="preserve"> </w:t>
-      </w:r>
-      <w:r>
-        <w:rPr>
-          <w:i/>
-        </w:rPr>
-        <w:t xml:space="preserve">g</w:t>
-      </w:r>
-      <w:r>
-        <w:rPr>
-          <w:vertAlign w:val="subscript"/>
-        </w:rPr>
-        <w:t xml:space="preserve">1</w:t>
-      </w:r>
-      <w:r>
-        <w:t xml:space="preserve">) make this unlikely. Instead, our results indicate a need to evaluate how oversimplified representations of processes other than</w:t>
-      </w:r>
-      <w:r>
-        <w:t xml:space="preserve"> </w:t>
-      </w:r>
-      <w:r>
-        <w:rPr>
-          <w:i/>
-        </w:rPr>
-        <w:t xml:space="preserve">A</w:t>
-      </w:r>
-      <w:r>
-        <w:rPr>
-          <w:vertAlign w:val="subscript"/>
-        </w:rPr>
-        <w:t xml:space="preserve">n</w:t>
-      </w:r>
-      <w:r>
-        <w:t xml:space="preserve"> </w:t>
-      </w:r>
-      <w:r>
-        <w:t xml:space="preserve">affect models which distinguish the fate of assimilate C within a plant. Doing so will provide valuable input to future models as assimilate allocation is a key component in C-balance driven plant growth models</w:t>
-      </w:r>
-      <w:r>
-        <w:t xml:space="preserve"> </w:t>
-      </w:r>
-      <w:r>
-        <w:t xml:space="preserve">(Lacointe 2000)</w:t>
-      </w:r>
-      <w:r>
-        <w:t xml:space="preserve">.</w:t>
-      </w:r>
-    </w:p>
-    <w:p>
-      <w:pPr>
-        <w:pStyle w:val="BodyText"/>
-      </w:pPr>
-      <w:r>
-        <w:br w:type="textWrapping"/>
-      </w:r>
-      <w:r>
-        <w:t xml:space="preserve">Focusing only on empirical results in this study points to</w:t>
-      </w:r>
-      <w:r>
-        <w:t xml:space="preserve"> </w:t>
-      </w:r>
-      <w:r>
-        <w:rPr>
-          <w:i/>
-        </w:rPr>
-        <w:t xml:space="preserve">A</w:t>
-      </w:r>
-      <w:r>
-        <w:rPr>
-          <w:vertAlign w:val="subscript"/>
-        </w:rPr>
-        <w:t xml:space="preserve">n</w:t>
-      </w:r>
-      <w:r>
-        <w:t xml:space="preserve"> </w:t>
-      </w:r>
-      <w:r>
-        <w:t xml:space="preserve">driving reductions in seedling growth. Modelling cumulative net seedling C gain, however, suggests that other components of the C balance, beyond</w:t>
-      </w:r>
-      <w:r>
-        <w:t xml:space="preserve"> </w:t>
-      </w:r>
-      <w:r>
-        <w:rPr>
-          <w:i/>
-        </w:rPr>
-        <w:t xml:space="preserve">A</w:t>
-      </w:r>
-      <w:r>
-        <w:rPr>
-          <w:vertAlign w:val="subscript"/>
-        </w:rPr>
-        <w:t xml:space="preserve">n</w:t>
-      </w:r>
-      <w:r>
-        <w:t xml:space="preserve">, are required to explain the observed seedling biomass response to sink manipulation. This finding is noteworthy, as partial accounting of the different mechanisms involved in plant C balance can lead to erroneous conclusions</w:t>
-      </w:r>
-      <w:r>
-        <w:t xml:space="preserve"> </w:t>
-      </w:r>
-      <w:r>
-        <w:t xml:space="preserve">(Valentini et al. 2000)</w:t>
-      </w:r>
-      <w:r>
-        <w:t xml:space="preserve">. For example, the fraction of photosynthate used in respiration is known to vary depending on species and local environmental conditions</w:t>
-      </w:r>
-      <w:r>
-        <w:t xml:space="preserve"> </w:t>
-      </w:r>
-      <w:r>
-        <w:t xml:space="preserve">(Lambers et al. 2008)</w:t>
-      </w:r>
-      <w:r>
-        <w:t xml:space="preserve">, yet is often considered a static parameter in process based growth models. Thus, we agree with conclusions from Valentine and Mäkelä</w:t>
-      </w:r>
-      <w:r>
-        <w:t xml:space="preserve"> </w:t>
-      </w:r>
-      <w:r>
-        <w:t xml:space="preserve">(2005)</w:t>
-      </w:r>
-      <w:r>
-        <w:t xml:space="preserve"> </w:t>
-      </w:r>
-      <w:r>
-        <w:t xml:space="preserve">that the problem with predicting tree growth is a problem in forecasting the assimilation and allocation of C and other constituents. Future empirical and modelling studies should focus on how feedbacks from sink activity affect both rates of</w:t>
-      </w:r>
-      <w:r>
-        <w:t xml:space="preserve"> </w:t>
-      </w:r>
-      <w:r>
-        <w:rPr>
-          <w:i/>
-        </w:rPr>
-        <w:t xml:space="preserve">A</w:t>
-      </w:r>
-      <w:r>
-        <w:rPr>
-          <w:vertAlign w:val="subscript"/>
-        </w:rPr>
-        <w:t xml:space="preserve">n</w:t>
-      </w:r>
-      <w:r>
-        <w:t xml:space="preserve"> </w:t>
-      </w:r>
-      <w:r>
-        <w:t xml:space="preserve">and the fate of C allocated at the whole plant level to growth, respiration, exudation and C storage. However, the degree to which these mechanisms regulate the C available for growth will undoubtedly shift across different species and environmental conditions.</w:t>
-      </w:r>
-    </w:p>
-    <w:p>
-      <w:pPr>
-        <w:pStyle w:val="Heading2"/>
-      </w:pPr>
-      <w:bookmarkStart w:id="41" w:name="conclusions"/>
-      <w:bookmarkEnd w:id="41"/>
-      <w:r>
-        <w:t xml:space="preserve">Conclusions</w:t>
-      </w:r>
-    </w:p>
-    <w:p>
-      <w:pPr>
-        <w:pStyle w:val="FirstParagraph"/>
-      </w:pPr>
-      <w:r>
-        <w:t xml:space="preserve">With a unique field-based design we detected a massive effect of container volume on seedling growth, when compared with naturally planted seedlings. This finding is important as manipulations of plants grown in containers are often used to draw conclusions about growth and physiological principles, but how these results actually reflect field-grown plants is seldom studied. As seedlings maintained a conservative partitioning strategy, aboveground biomass was restricted in coordination with root restriction from limited soil volume. Photosynthesis was affected by both reduced nutrient uptake and the buildup of starch, both potential mechanism for downregulation of</w:t>
-      </w:r>
-      <w:r>
-        <w:t xml:space="preserve"> </w:t>
-      </w:r>
-      <w:r>
-        <w:rPr>
-          <w:i/>
-        </w:rPr>
-        <w:t xml:space="preserve">A</w:t>
-      </w:r>
-      <w:r>
-        <w:rPr>
-          <w:vertAlign w:val="subscript"/>
-        </w:rPr>
-        <w:t xml:space="preserve">n</w:t>
-      </w:r>
-      <w:r>
-        <w:t xml:space="preserve">. Our combined empirical and modeling approach shows that when non-photosynthetic parameters were kept constant, changes in</w:t>
-      </w:r>
-      <w:r>
-        <w:t xml:space="preserve"> </w:t>
-      </w:r>
-      <w:r>
-        <w:rPr>
-          <w:i/>
-        </w:rPr>
-        <w:t xml:space="preserve">A</w:t>
-      </w:r>
-      <w:r>
-        <w:rPr>
-          <w:vertAlign w:val="subscript"/>
-        </w:rPr>
-        <w:t xml:space="preserve">n</w:t>
-      </w:r>
-      <w:r>
-        <w:t xml:space="preserve"> </w:t>
-      </w:r>
-      <w:r>
-        <w:t xml:space="preserve">were not able to fully predict changes in growth, an important distinction often missed in studies that manipulate source/sink activity. It has been suggested that tissue sink activity strongly feedbacks onto source activity, causing growth to control</w:t>
-      </w:r>
-      <w:r>
-        <w:t xml:space="preserve"> </w:t>
-      </w:r>
-      <w:r>
-        <w:rPr>
-          <w:i/>
-        </w:rPr>
-        <w:t xml:space="preserve">A</w:t>
-      </w:r>
-      <w:r>
-        <w:rPr>
-          <w:vertAlign w:val="subscript"/>
-        </w:rPr>
-        <w:t xml:space="preserve">n</w:t>
-      </w:r>
-      <w:r>
-        <w:t xml:space="preserve"> </w:t>
-      </w:r>
-      <w:r>
-        <w:t xml:space="preserve">through the demand for C</w:t>
-      </w:r>
-      <w:r>
-        <w:t xml:space="preserve"> </w:t>
-      </w:r>
-      <w:r>
-        <w:t xml:space="preserve">(Körner 2013, 2015)</w:t>
-      </w:r>
-      <w:r>
-        <w:t xml:space="preserve">. Our results imply that testing this hypothesis requires accurate modelling of C mass balance before addressing this debate.</w:t>
-      </w:r>
-    </w:p>
-    <w:p>
-      <w:pPr>
-        <w:pStyle w:val="Heading1"/>
-      </w:pPr>
-      <w:bookmarkStart w:id="42" w:name="acknowledgements"/>
-      <w:bookmarkEnd w:id="42"/>
-      <w:r>
-        <w:t xml:space="preserve">Acknowledgements</w:t>
-      </w:r>
-    </w:p>
-    <w:p>
-      <w:pPr>
-        <w:pStyle w:val="FirstParagraph"/>
-      </w:pPr>
-      <w:r>
-        <w:t xml:space="preserve">We thank Burhan Amiji for his outstanding technical assistance. We would like to thank the many Hawkesbury Institute for the Environment staff and students who helped during the experimental harvest.</w:t>
-      </w:r>
-    </w:p>
-    <w:p>
-      <w:pPr>
-        <w:pStyle w:val="Heading1"/>
-      </w:pPr>
-      <w:bookmarkStart w:id="43" w:name="tables"/>
-      <w:bookmarkEnd w:id="43"/>
-      <w:r>
-        <w:t xml:space="preserve">Tables</w:t>
-      </w:r>
-    </w:p>
-    <w:p>
-      <w:pPr>
-        <w:pStyle w:val="FirstParagraph"/>
-      </w:pPr>
-      <w:r>
         <w:rPr>
           <w:b/>
         </w:rPr>
@@ -5159,7 +5265,7 @@
         <w:t xml:space="preserve"> </w:t>
       </w:r>
       <w:r>
-        <w:t xml:space="preserve">seedlings to soil volume treatments, including modelled cumulative net leaf carbon gain. Empirical values reflect the mean (± 1 standard error) for each treatment. Seedling mass, SRL, and fine root length density (FRLD) values are from final harvest. Values of SLA</w:t>
+        <w:t xml:space="preserve">seedlings to soil volume treatments, including modelled cumulative net leaf carbon gain. Empirical values reflect the mean (± 1 standard error) for each treatment. Seedling mass, leaf area, SRL, and fine root length density (FRLD) values are from final harvest. Values of SLA</w:t>
       </w:r>
       <w:r>
         <w:rPr>
@@ -5205,12 +5311,13 @@
         <w:tblLook w:firstRow="1"/>
       </w:tblPr>
       <w:tblGrid>
-        <w:gridCol w:w="1414"/>
-        <w:gridCol w:w="1301"/>
-        <w:gridCol w:w="1470"/>
-        <w:gridCol w:w="1074"/>
-        <w:gridCol w:w="1188"/>
-        <w:gridCol w:w="1470"/>
+        <w:gridCol w:w="1222"/>
+        <w:gridCol w:w="1124"/>
+        <w:gridCol w:w="1075"/>
+        <w:gridCol w:w="1271"/>
+        <w:gridCol w:w="928"/>
+        <w:gridCol w:w="1026"/>
+        <w:gridCol w:w="1271"/>
       </w:tblGrid>
       <w:tr>
         <w:trPr>
@@ -5272,26 +5379,7 @@
               <w:rPr>
                 <w:b/>
               </w:rPr>
-              <w:t xml:space="preserve">SLA</w:t>
-            </w:r>
-            <w:r>
-              <w:rPr>
-                <w:vertAlign w:val="subscript"/>
-                <w:b/>
-              </w:rPr>
-              <w:t xml:space="preserve">f</w:t>
-            </w:r>
-            <w:r>
-              <w:rPr>
-                <w:b/>
-              </w:rPr>
-              <w:t xml:space="preserve"> </w:t>
-            </w:r>
-            <w:r>
-              <w:rPr>
-                <w:b/>
-              </w:rPr>
-              <w:t xml:space="preserve">(m</w:t>
+              <w:t xml:space="preserve">Leaf area (m</w:t>
             </w:r>
             <w:r>
               <w:rPr>
@@ -5299,25 +5387,6 @@
                 <w:b/>
               </w:rPr>
               <w:t xml:space="preserve">2</w:t>
-            </w:r>
-            <w:r>
-              <w:rPr>
-                <w:b/>
-              </w:rPr>
-              <w:t xml:space="preserve"> </w:t>
-            </w:r>
-            <w:r>
-              <w:rPr>
-                <w:b/>
-              </w:rPr>
-              <w:t xml:space="preserve">kg</w:t>
-            </w:r>
-            <w:r>
-              <w:rPr>
-                <w:vertAlign w:val="superscript"/>
-                <w:b/>
-              </w:rPr>
-              <w:t xml:space="preserve">-1</w:t>
             </w:r>
             <w:r>
               <w:rPr>
@@ -5343,7 +5412,45 @@
               <w:rPr>
                 <w:b/>
               </w:rPr>
-              <w:t xml:space="preserve">SRL (m g</w:t>
+              <w:t xml:space="preserve">SLA</w:t>
+            </w:r>
+            <w:r>
+              <w:rPr>
+                <w:vertAlign w:val="subscript"/>
+                <w:b/>
+              </w:rPr>
+              <w:t xml:space="preserve">f</w:t>
+            </w:r>
+            <w:r>
+              <w:rPr>
+                <w:b/>
+              </w:rPr>
+              <w:t xml:space="preserve"> </w:t>
+            </w:r>
+            <w:r>
+              <w:rPr>
+                <w:b/>
+              </w:rPr>
+              <w:t xml:space="preserve">(m</w:t>
+            </w:r>
+            <w:r>
+              <w:rPr>
+                <w:vertAlign w:val="superscript"/>
+                <w:b/>
+              </w:rPr>
+              <w:t xml:space="preserve">2</w:t>
+            </w:r>
+            <w:r>
+              <w:rPr>
+                <w:b/>
+              </w:rPr>
+              <w:t xml:space="preserve"> </w:t>
+            </w:r>
+            <w:r>
+              <w:rPr>
+                <w:b/>
+              </w:rPr>
+              <w:t xml:space="preserve">kg</w:t>
             </w:r>
             <w:r>
               <w:rPr>
@@ -5376,14 +5483,14 @@
               <w:rPr>
                 <w:b/>
               </w:rPr>
-              <w:t xml:space="preserve">FRLD (m dm</w:t>
+              <w:t xml:space="preserve">SRL (m g</w:t>
             </w:r>
             <w:r>
               <w:rPr>
                 <w:vertAlign w:val="superscript"/>
                 <w:b/>
               </w:rPr>
-              <w:t xml:space="preserve">-3</w:t>
+              <w:t xml:space="preserve">-1</w:t>
             </w:r>
             <w:r>
               <w:rPr>
@@ -5403,6 +5510,39 @@
           <w:p>
             <w:pPr>
               <w:pStyle w:val="Compact"/>
+              <w:jc w:val="left"/>
+            </w:pPr>
+            <w:r>
+              <w:rPr>
+                <w:b/>
+              </w:rPr>
+              <w:t xml:space="preserve">FRLD (m dm</w:t>
+            </w:r>
+            <w:r>
+              <w:rPr>
+                <w:vertAlign w:val="superscript"/>
+                <w:b/>
+              </w:rPr>
+              <w:t xml:space="preserve">-3</w:t>
+            </w:r>
+            <w:r>
+              <w:rPr>
+                <w:b/>
+              </w:rPr>
+              <w:t xml:space="preserve">)</w:t>
+            </w:r>
+          </w:p>
+        </w:tc>
+        <w:tc>
+          <w:tcPr>
+            <w:tcBorders>
+              <w:bottom w:val="single"/>
+            </w:tcBorders>
+            <w:vAlign w:val="bottom"/>
+          </w:tcPr>
+          <w:p>
+            <w:pPr>
+              <w:pStyle w:val="Compact"/>
               <w:jc w:val="right"/>
             </w:pPr>
             <w:r>
@@ -5444,6 +5584,17 @@
               <w:jc w:val="left"/>
             </w:pPr>
             <w:r>
+              <w:t xml:space="preserve">0.02 (0.004) a</w:t>
+            </w:r>
+          </w:p>
+        </w:tc>
+        <w:tc>
+          <w:p>
+            <w:pPr>
+              <w:pStyle w:val="Compact"/>
+              <w:jc w:val="left"/>
+            </w:pPr>
+            <w:r>
               <w:t xml:space="preserve">11.8 (0.32) a</w:t>
             </w:r>
           </w:p>
@@ -5512,6 +5663,17 @@
               <w:jc w:val="left"/>
             </w:pPr>
             <w:r>
+              <w:t xml:space="preserve">0.03 (0.003) a</w:t>
+            </w:r>
+          </w:p>
+        </w:tc>
+        <w:tc>
+          <w:p>
+            <w:pPr>
+              <w:pStyle w:val="Compact"/>
+              <w:jc w:val="left"/>
+            </w:pPr>
+            <w:r>
               <w:t xml:space="preserve">11.7 (0.31) a</w:t>
             </w:r>
           </w:p>
@@ -5580,6 +5742,17 @@
               <w:jc w:val="left"/>
             </w:pPr>
             <w:r>
+              <w:t xml:space="preserve">0.05 (0.006) a</w:t>
+            </w:r>
+          </w:p>
+        </w:tc>
+        <w:tc>
+          <w:p>
+            <w:pPr>
+              <w:pStyle w:val="Compact"/>
+              <w:jc w:val="left"/>
+            </w:pPr>
+            <w:r>
               <w:t xml:space="preserve">12.7 (0.48) a</w:t>
             </w:r>
           </w:p>
@@ -5648,6 +5821,17 @@
               <w:jc w:val="left"/>
             </w:pPr>
             <w:r>
+              <w:t xml:space="preserve">0.04 (0.004) a</w:t>
+            </w:r>
+          </w:p>
+        </w:tc>
+        <w:tc>
+          <w:p>
+            <w:pPr>
+              <w:pStyle w:val="Compact"/>
+              <w:jc w:val="left"/>
+            </w:pPr>
+            <w:r>
               <w:t xml:space="preserve">11.8 (0.37) a</w:t>
             </w:r>
           </w:p>
@@ -5716,6 +5900,17 @@
               <w:jc w:val="left"/>
             </w:pPr>
             <w:r>
+              <w:t xml:space="preserve">0.06 (0.010) a</w:t>
+            </w:r>
+          </w:p>
+        </w:tc>
+        <w:tc>
+          <w:p>
+            <w:pPr>
+              <w:pStyle w:val="Compact"/>
+              <w:jc w:val="left"/>
+            </w:pPr>
+            <w:r>
               <w:t xml:space="preserve">12.4 (0.40) a</w:t>
             </w:r>
           </w:p>
@@ -5784,6 +5979,17 @@
               <w:jc w:val="left"/>
             </w:pPr>
             <w:r>
+              <w:t xml:space="preserve">0.11 (0.024) a</w:t>
+            </w:r>
+          </w:p>
+        </w:tc>
+        <w:tc>
+          <w:p>
+            <w:pPr>
+              <w:pStyle w:val="Compact"/>
+              <w:jc w:val="left"/>
+            </w:pPr>
+            <w:r>
               <w:t xml:space="preserve">13.5 (0.46) ab</w:t>
             </w:r>
           </w:p>
@@ -5852,6 +6058,17 @@
               <w:jc w:val="left"/>
             </w:pPr>
             <w:r>
+              <w:t xml:space="preserve">0.47 (0.055) b</w:t>
+            </w:r>
+          </w:p>
+        </w:tc>
+        <w:tc>
+          <w:p>
+            <w:pPr>
+              <w:pStyle w:val="Compact"/>
+              <w:jc w:val="left"/>
+            </w:pPr>
+            <w:r>
               <w:t xml:space="preserve">15.1 (0.47) b</w:t>
             </w:r>
           </w:p>
@@ -5893,6 +6110,17 @@
             </w:pPr>
             <w:r>
               <w:t xml:space="preserve">Volume Effect (P value)</w:t>
+            </w:r>
+          </w:p>
+        </w:tc>
+        <w:tc>
+          <w:p>
+            <w:pPr>
+              <w:pStyle w:val="Compact"/>
+              <w:jc w:val="left"/>
+            </w:pPr>
+            <w:r>
+              <w:t xml:space="preserve">0.001</w:t>
             </w:r>
           </w:p>
         </w:tc>
@@ -7627,7 +7855,7 @@
               <w:jc w:val="left"/>
             </w:pPr>
             <w:r>
-              <w:t xml:space="preserve">0.1 (0.14) bc</w:t>
+              <w:t xml:space="preserve">5.1 (0.14) bc</w:t>
             </w:r>
           </w:p>
         </w:tc>
@@ -7717,7 +7945,7 @@
               <w:jc w:val="left"/>
             </w:pPr>
             <w:r>
-              <w:t xml:space="preserve">0.1 (0.10) cd</w:t>
+              <w:t xml:space="preserve">5.4 (0.10) cd</w:t>
             </w:r>
           </w:p>
         </w:tc>
@@ -7807,7 +8035,7 @@
               <w:jc w:val="left"/>
             </w:pPr>
             <w:r>
-              <w:t xml:space="preserve">0.1 (0.14) d</w:t>
+              <w:t xml:space="preserve">5.8 (0.14) d</w:t>
             </w:r>
           </w:p>
         </w:tc>
@@ -7897,7 +8125,7 @@
               <w:jc w:val="left"/>
             </w:pPr>
             <w:r>
-              <w:t xml:space="preserve">0.1 (0.12) ac</w:t>
+              <w:t xml:space="preserve">4.9 (0.12) ac</w:t>
             </w:r>
           </w:p>
         </w:tc>
@@ -7987,7 +8215,7 @@
               <w:jc w:val="left"/>
             </w:pPr>
             <w:r>
-              <w:t xml:space="preserve">0.1 (0.14) a</w:t>
+              <w:t xml:space="preserve">4.5 (0.14) a</w:t>
             </w:r>
           </w:p>
         </w:tc>
@@ -8077,7 +8305,7 @@
               <w:jc w:val="left"/>
             </w:pPr>
             <w:r>
-              <w:t xml:space="preserve">0.2 (0.15) a</w:t>
+              <w:t xml:space="preserve">4.4 (0.15) a</w:t>
             </w:r>
           </w:p>
         </w:tc>
@@ -8167,7 +8395,7 @@
               <w:jc w:val="left"/>
             </w:pPr>
             <w:r>
-              <w:t xml:space="preserve">0.1 (0.14) ab</w:t>
+              <w:t xml:space="preserve">4.5 (0.14) ab</w:t>
             </w:r>
           </w:p>
         </w:tc>
@@ -8267,8 +8495,8 @@
       <w:pPr>
         <w:pStyle w:val="Heading1"/>
       </w:pPr>
-      <w:bookmarkStart w:id="44" w:name="figures"/>
-      <w:bookmarkEnd w:id="44"/>
+      <w:bookmarkStart w:id="45" w:name="figures"/>
+      <w:bookmarkEnd w:id="45"/>
       <w:r>
         <w:t xml:space="preserve">Figures</w:t>
       </w:r>
@@ -8353,16 +8581,136 @@
         <w:t xml:space="preserve">Figure 4</w:t>
       </w:r>
       <w:r>
-        <w:t xml:space="preserve">. Light-saturated photosynthesis (A</w:t>
-      </w:r>
-      <w:r>
-        <w:rPr>
-          <w:vertAlign w:val="subscript"/>
-        </w:rPr>
-        <w:t xml:space="preserve">sat</w:t>
-      </w:r>
-      <w:r>
-        <w:t xml:space="preserve">) was reduced in containerized seedlings compared to freely-rooted seedlings ('Free'). Shown are soil volume treatment means ± standard error, across all measurement campaigns (n = 6), of light saturated rates of photosynthesis at 25 °C. Different letters represent significant differences between treatments (p &lt; 0.001).</w:t>
+        <w:t xml:space="preserve">. Photosynthetic capacity on a leaf mass basis (A</w:t>
+      </w:r>
+      <w:r>
+        <w:rPr>
+          <w:vertAlign w:val="subscript"/>
+        </w:rPr>
+        <w:t xml:space="preserve">mass</w:t>
+      </w:r>
+      <w:r>
+        <w:t xml:space="preserve">, measured at saturating light and [CO</w:t>
+      </w:r>
+      <w:r>
+        <w:rPr>
+          <w:vertAlign w:val="subscript"/>
+        </w:rPr>
+        <w:t xml:space="preserve">2</w:t>
+      </w:r>
+      <w:r>
+        <w:t xml:space="preserve">]) was correlated to both leaf starch and nitrogen content. (a) A</w:t>
+      </w:r>
+      <w:r>
+        <w:rPr>
+          <w:vertAlign w:val="subscript"/>
+        </w:rPr>
+        <w:t xml:space="preserve">mass</w:t>
+      </w:r>
+      <w:r>
+        <w:t xml:space="preserve"> </w:t>
+      </w:r>
+      <w:r>
+        <w:t xml:space="preserve">was negatively related to leaf starch (shown as percentage of dry mass), in particular for leaves with higher nitrogen content (N</w:t>
+      </w:r>
+      <w:r>
+        <w:rPr>
+          <w:vertAlign w:val="subscript"/>
+        </w:rPr>
+        <w:t xml:space="preserve">mass</w:t>
+      </w:r>
+      <w:r>
+        <w:t xml:space="preserve">). (b) A</w:t>
+      </w:r>
+      <w:r>
+        <w:rPr>
+          <w:vertAlign w:val="subscript"/>
+        </w:rPr>
+        <w:t xml:space="preserve">mass</w:t>
+      </w:r>
+      <w:r>
+        <w:t xml:space="preserve"> </w:t>
+      </w:r>
+      <w:r>
+        <w:t xml:space="preserve">was positively related to N</w:t>
+      </w:r>
+      <w:r>
+        <w:rPr>
+          <w:vertAlign w:val="subscript"/>
+        </w:rPr>
+        <w:t xml:space="preserve">mass</w:t>
+      </w:r>
+      <w:r>
+        <w:t xml:space="preserve"> </w:t>
+      </w:r>
+      <w:r>
+        <w:t xml:space="preserve">(expressed as N per unit mass after subtracting TNC content). In both panels, each symbol is an individual measurement of A</w:t>
+      </w:r>
+      <w:r>
+        <w:rPr>
+          <w:vertAlign w:val="subscript"/>
+        </w:rPr>
+        <w:t xml:space="preserve">mass</w:t>
+      </w:r>
+      <w:r>
+        <w:t xml:space="preserve"> </w:t>
+      </w:r>
+      <w:r>
+        <w:t xml:space="preserve">(data across all campaigns are shown). Colors represent bins levels (n = 5) of both leaf starch and nitrogen grouped from low to high. Lines represents predictions, for each bin level, from the linear mixed effects model equation of A</w:t>
+      </w:r>
+      <w:r>
+        <w:rPr>
+          <w:vertAlign w:val="subscript"/>
+        </w:rPr>
+        <w:t xml:space="preserve">mass</w:t>
+      </w:r>
+      <w:r>
+        <w:t xml:space="preserve"> </w:t>
+      </w:r>
+      <w:r>
+        <w:t xml:space="preserve">as a function of starch and nitrogen. The marginal</w:t>
+      </w:r>
+      <w:r>
+        <w:t xml:space="preserve"> </w:t>
+      </w:r>
+      <w:r>
+        <w:rPr>
+          <w:i/>
+        </w:rPr>
+        <w:t xml:space="preserve">R</w:t>
+      </w:r>
+      <w:r>
+        <w:rPr>
+          <w:vertAlign w:val="superscript"/>
+        </w:rPr>
+        <w:t xml:space="preserve">2</w:t>
+      </w:r>
+      <w:r>
+        <w:t xml:space="preserve"> </w:t>
+      </w:r>
+      <w:r>
+        <w:t xml:space="preserve">(fixed effects only) was 0.37 and the conditional</w:t>
+      </w:r>
+      <w:r>
+        <w:t xml:space="preserve"> </w:t>
+      </w:r>
+      <w:r>
+        <w:rPr>
+          <w:i/>
+        </w:rPr>
+        <w:t xml:space="preserve">R</w:t>
+      </w:r>
+      <w:r>
+        <w:rPr>
+          <w:vertAlign w:val="superscript"/>
+        </w:rPr>
+        <w:t xml:space="preserve">2</w:t>
+      </w:r>
+      <w:r>
+        <w:t xml:space="preserve"> </w:t>
+      </w:r>
+      <w:r>
+        <w:t xml:space="preserve">(fixed and random effects) was 0.48 for the complete model. The equation for the full model is y = - 221.96 + 28.58(N) - 3.31(Starch) - 0.87(N*Starch).</w:t>
       </w:r>
       <w:r>
         <w:br w:type="textWrapping"/>
@@ -8374,16 +8722,25 @@
         <w:t xml:space="preserve">Figure 5</w:t>
       </w:r>
       <w:r>
-        <w:t xml:space="preserve">. Photosynthetic capacity on a leaf mass basis (A</w:t>
-      </w:r>
-      <w:r>
-        <w:rPr>
-          <w:vertAlign w:val="subscript"/>
-        </w:rPr>
-        <w:t xml:space="preserve">mass</w:t>
-      </w:r>
-      <w:r>
-        <w:t xml:space="preserve">, measured at saturating light and [CO</w:t>
+        <w:t xml:space="preserve">. The final biomass attained per unit total photosynthesis over the duration of the experiment. Note the higher ratio for the freely rooted seedlings compared to the containerized seedlings, indicating a higher carbon-use efficiency. Shown are treatment means, as the model scaling instantaneous leaf photosynthesis to total plant photosynthesis was run once for every treatment.</w:t>
+      </w:r>
+    </w:p>
+    <w:p>
+      <w:pPr>
+        <w:pStyle w:val="Heading1"/>
+      </w:pPr>
+      <w:bookmarkStart w:id="46" w:name="references"/>
+      <w:bookmarkEnd w:id="46"/>
+      <w:r>
+        <w:t xml:space="preserve">References</w:t>
+      </w:r>
+    </w:p>
+    <w:p>
+      <w:pPr>
+        <w:pStyle w:val="Bibliography"/>
+      </w:pPr>
+      <w:r>
+        <w:t xml:space="preserve">Ainsworth EA, Rogers A (2007) The response of photosynthesis and stomatal conductance to rising [CO</w:t>
       </w:r>
       <w:r>
         <w:rPr>
@@ -8392,140 +8749,41 @@
         <w:t xml:space="preserve">2</w:t>
       </w:r>
       <w:r>
-        <w:t xml:space="preserve">]) was correlated to both leaf starch and nitrogen content. (a) A</w:t>
-      </w:r>
-      <w:r>
-        <w:rPr>
-          <w:vertAlign w:val="subscript"/>
-        </w:rPr>
-        <w:t xml:space="preserve">mass</w:t>
-      </w:r>
-      <w:r>
-        <w:t xml:space="preserve"> </w:t>
-      </w:r>
-      <w:r>
-        <w:t xml:space="preserve">was negatively related to leaf starch (shown as percentage of dry mass), in particular for leaves with higher nitrogen content (N</w:t>
-      </w:r>
-      <w:r>
-        <w:rPr>
-          <w:vertAlign w:val="subscript"/>
-        </w:rPr>
-        <w:t xml:space="preserve">mass</w:t>
-      </w:r>
-      <w:r>
-        <w:t xml:space="preserve">). (b) A</w:t>
-      </w:r>
-      <w:r>
-        <w:rPr>
-          <w:vertAlign w:val="subscript"/>
-        </w:rPr>
-        <w:t xml:space="preserve">mass</w:t>
-      </w:r>
-      <w:r>
-        <w:t xml:space="preserve"> </w:t>
-      </w:r>
-      <w:r>
-        <w:t xml:space="preserve">was positively related to N</w:t>
-      </w:r>
-      <w:r>
-        <w:rPr>
-          <w:vertAlign w:val="subscript"/>
-        </w:rPr>
-        <w:t xml:space="preserve">mass</w:t>
-      </w:r>
-      <w:r>
-        <w:t xml:space="preserve"> </w:t>
-      </w:r>
-      <w:r>
-        <w:t xml:space="preserve">(expressed as N per unit mass after subtracting TNC content). In both panels, each symbol is an individual measurement of A</w:t>
-      </w:r>
-      <w:r>
-        <w:rPr>
-          <w:vertAlign w:val="subscript"/>
-        </w:rPr>
-        <w:t xml:space="preserve">mass</w:t>
-      </w:r>
-      <w:r>
-        <w:t xml:space="preserve"> </w:t>
-      </w:r>
-      <w:r>
-        <w:t xml:space="preserve">(data across all campaigns are shown). Colors represent bins levels (n = 5) of both leaf starch and nitrogen grouped from low to high. Lines represents predictions, for each bin level, from the linear mixed effects model equation of A</w:t>
-      </w:r>
-      <w:r>
-        <w:rPr>
-          <w:vertAlign w:val="subscript"/>
-        </w:rPr>
-        <w:t xml:space="preserve">mass</w:t>
-      </w:r>
-      <w:r>
-        <w:t xml:space="preserve"> </w:t>
-      </w:r>
-      <w:r>
-        <w:t xml:space="preserve">as a function of starch and nitrogen. The marginal</w:t>
-      </w:r>
-      <w:r>
-        <w:t xml:space="preserve"> </w:t>
-      </w:r>
-      <w:r>
-        <w:rPr>
-          <w:i/>
-        </w:rPr>
-        <w:t xml:space="preserve">R</w:t>
-      </w:r>
-      <w:r>
-        <w:rPr>
-          <w:vertAlign w:val="superscript"/>
+        <w:t xml:space="preserve">]: mechanisms and environmental interactions. Plant, Cell &amp; Environment 30:258–270.</w:t>
+      </w:r>
+    </w:p>
+    <w:p>
+      <w:pPr>
+        <w:pStyle w:val="Bibliography"/>
+      </w:pPr>
+      <w:r>
+        <w:t xml:space="preserve">Ainsworth EA, Rogers A, Nelson R, Long SP (2004) Testing the ‘source–sink’ hypothesis of down-regulation of photosynthesis in elevated [CO</w:t>
+      </w:r>
+      <w:r>
+        <w:rPr>
+          <w:vertAlign w:val="subscript"/>
         </w:rPr>
         <w:t xml:space="preserve">2</w:t>
       </w:r>
       <w:r>
-        <w:t xml:space="preserve"> </w:t>
-      </w:r>
-      <w:r>
-        <w:t xml:space="preserve">(fixed effects only) was 0.37 and the conditional</w:t>
-      </w:r>
-      <w:r>
-        <w:t xml:space="preserve"> </w:t>
-      </w:r>
-      <w:r>
-        <w:rPr>
-          <w:i/>
-        </w:rPr>
-        <w:t xml:space="preserve">R</w:t>
-      </w:r>
-      <w:r>
-        <w:rPr>
-          <w:vertAlign w:val="superscript"/>
+        <w:t xml:space="preserve">] in the field with single gene substitutions in Glycine max. Agricultural and Forest Meteorology 122:85–94.</w:t>
+      </w:r>
+    </w:p>
+    <w:p>
+      <w:pPr>
+        <w:pStyle w:val="Bibliography"/>
+      </w:pPr>
+      <w:r>
+        <w:t xml:space="preserve">Arp WJ (1991) Effects of source-sink relations on photosynthetic acclimation to elevated CO</w:t>
+      </w:r>
+      <w:r>
+        <w:rPr>
+          <w:vertAlign w:val="subscript"/>
         </w:rPr>
         <w:t xml:space="preserve">2</w:t>
       </w:r>
       <w:r>
-        <w:t xml:space="preserve"> </w:t>
-      </w:r>
-      <w:r>
-        <w:t xml:space="preserve">(fixed and random effects) was 0.48 for the complete model. The equation for the full model is y = - 221.96 + 28.58(N) - 3.31(Starch) - 0.87(N*Starch).</w:t>
-      </w:r>
-      <w:r>
-        <w:br w:type="textWrapping"/>
-      </w:r>
-      <w:r>
-        <w:rPr>
-          <w:b/>
-        </w:rPr>
-        <w:t xml:space="preserve">Figure 6</w:t>
-      </w:r>
-      <w:r>
-        <w:t xml:space="preserve">. The final biomass attained per unit total photosynthesis over the duration of the experiment. Note the higher ratio for the freely rooted seedlings compared to the containerized seedlings, indicating a higher carbon-use efficiency. Shown are treatment means, as the model scaling instantaneous leaf photosynthesis to total plant photosynthesis was run once for every treatment.</w:t>
-      </w:r>
-    </w:p>
-    <w:p>
-      <w:pPr>
-        <w:pStyle w:val="Heading1"/>
-      </w:pPr>
-      <w:bookmarkStart w:id="45" w:name="references"/>
-      <w:bookmarkEnd w:id="45"/>
-      <w:r>
-        <w:t xml:space="preserve">References</w:t>
+        <w:t xml:space="preserve">. Plant, Cell &amp; Environment 14:869–875.</w:t>
       </w:r>
     </w:p>
     <w:p>
@@ -8533,7 +8791,30 @@
         <w:pStyle w:val="Bibliography"/>
       </w:pPr>
       <w:r>
-        <w:t xml:space="preserve">Ainsworth EA, Rogers A (2007) The response of photosynthesis and stomatal conductance to rising [CO</w:t>
+        <w:t xml:space="preserve">Atkin OK, Bruhn D, Tjoelker MG (2005) Response of plant respiration to changes in temperature: Mechanisms and consequences of variations in q10 values and acclimation. In: Plant respiration. Springer, pp 95–135.</w:t>
+      </w:r>
+    </w:p>
+    <w:p>
+      <w:pPr>
+        <w:pStyle w:val="Bibliography"/>
+      </w:pPr>
+      <w:r>
+        <w:t xml:space="preserve">Crous KY, Quentin AG, Lin Y-S, Medlyn BE, Williams DG, Barton CVM, Ellsworth DS (2013) Photosynthesis of temperate</w:t>
+      </w:r>
+      <w:r>
+        <w:t xml:space="preserve"> </w:t>
+      </w:r>
+      <w:r>
+        <w:rPr>
+          <w:i/>
+        </w:rPr>
+        <w:t xml:space="preserve">Eucalyptus globulus</w:t>
+      </w:r>
+      <w:r>
+        <w:t xml:space="preserve"> </w:t>
+      </w:r>
+      <w:r>
+        <w:t xml:space="preserve">trees outside their native range has limited adjustment to elevated CO</w:t>
       </w:r>
       <w:r>
         <w:rPr>
@@ -8542,7 +8823,10 @@
         <w:t xml:space="preserve">2</w:t>
       </w:r>
       <w:r>
-        <w:t xml:space="preserve">]: mechanisms and environmental interactions. Plant, Cell &amp; Environment 30:258–270.</w:t>
+        <w:t xml:space="preserve"> </w:t>
+      </w:r>
+      <w:r>
+        <w:t xml:space="preserve">and climate warming. Global Change Biology 19:3790–3807.</w:t>
       </w:r>
     </w:p>
     <w:p>
@@ -8550,7 +8834,30 @@
         <w:pStyle w:val="Bibliography"/>
       </w:pPr>
       <w:r>
-        <w:t xml:space="preserve">Ainsworth EA, Rogers A, Nelson R, Long SP (2004) Testing the ‘source–sink’ hypothesis of down-regulation of photosynthesis in elevated [CO</w:t>
+        <w:t xml:space="preserve">Drake JE, Aspinwall MJ, Pfautsch S, Rymer PD, Reich PB, Smith RA, Crous KY, Tissue DT, Ghannoum O, Tjoelker MG (2014) The capacity to cope with climate warming declines from temperate to tropical latitudes in two widely distributed</w:t>
+      </w:r>
+      <w:r>
+        <w:t xml:space="preserve"> </w:t>
+      </w:r>
+      <w:r>
+        <w:rPr>
+          <w:i/>
+        </w:rPr>
+        <w:t xml:space="preserve">Eucalyptus</w:t>
+      </w:r>
+      <w:r>
+        <w:t xml:space="preserve"> </w:t>
+      </w:r>
+      <w:r>
+        <w:t xml:space="preserve">species. Global Change Biology 21:459–472.</w:t>
+      </w:r>
+    </w:p>
+    <w:p>
+      <w:pPr>
+        <w:pStyle w:val="Bibliography"/>
+      </w:pPr>
+      <w:r>
+        <w:t xml:space="preserve">Drake BG, Gonzàlez-Meler MA, Long SP (1997) More efficient plants: a consequence of rising atmospheric CO</w:t>
       </w:r>
       <w:r>
         <w:rPr>
@@ -8559,7 +8866,7 @@
         <w:t xml:space="preserve">2</w:t>
       </w:r>
       <w:r>
-        <w:t xml:space="preserve">] in the field with single gene substitutions in Glycine max. Agricultural and Forest Meteorology 122:85–94.</w:t>
+        <w:t xml:space="preserve">? Annual Review of Plant Biology 48:609–639.</w:t>
       </w:r>
     </w:p>
     <w:p>
@@ -8567,16 +8874,7 @@
         <w:pStyle w:val="Bibliography"/>
       </w:pPr>
       <w:r>
-        <w:t xml:space="preserve">Arp WJ (1991) Effects of source-sink relations on photosynthetic acclimation to elevated CO</w:t>
-      </w:r>
-      <w:r>
-        <w:rPr>
-          <w:vertAlign w:val="subscript"/>
-        </w:rPr>
-        <w:t xml:space="preserve">2</w:t>
-      </w:r>
-      <w:r>
-        <w:t xml:space="preserve">. Plant, Cell &amp; Environment 14:869–875.</w:t>
+        <w:t xml:space="preserve">Duan W, Fan PG, Wang LJ, Li WD, Yan ST, Li SH (2008) Photosynthetic response to low sink demand after fruit removal in relation to photoinhibition and photoprotection in peach trees. Tree Physiology 28:123–132.</w:t>
       </w:r>
     </w:p>
     <w:p>
@@ -8584,130 +8882,12 @@
         <w:pStyle w:val="Bibliography"/>
       </w:pPr>
       <w:r>
-        <w:t xml:space="preserve">Crous KY, Quentin AG, Lin Y-S, Medlyn BE, Williams DG, Barton CVM, Ellsworth DS (2013) Photosynthesis of temperate</w:t>
-      </w:r>
-      <w:r>
-        <w:t xml:space="preserve"> </w:t>
-      </w:r>
-      <w:r>
-        <w:rPr>
-          <w:i/>
-        </w:rPr>
-        <w:t xml:space="preserve">Eucalyptus globulus</w:t>
-      </w:r>
-      <w:r>
-        <w:t xml:space="preserve"> </w:t>
-      </w:r>
-      <w:r>
-        <w:t xml:space="preserve">trees outside their native range has limited adjustment to elevated CO</w:t>
-      </w:r>
-      <w:r>
-        <w:rPr>
-          <w:vertAlign w:val="subscript"/>
-        </w:rPr>
-        <w:t xml:space="preserve">2</w:t>
-      </w:r>
-      <w:r>
-        <w:t xml:space="preserve"> </w:t>
-      </w:r>
-      <w:r>
-        <w:t xml:space="preserve">and climate warming. Global Change Biology 19:3790–3807.</w:t>
-      </w:r>
-    </w:p>
-    <w:p>
-      <w:pPr>
-        <w:pStyle w:val="Bibliography"/>
-      </w:pPr>
-      <w:r>
-        <w:t xml:space="preserve">Crous KY, Walters MB, Ellsworth DS (2008) Elevated CO</w:t>
-      </w:r>
-      <w:r>
-        <w:rPr>
-          <w:vertAlign w:val="subscript"/>
-        </w:rPr>
-        <w:t xml:space="preserve">2</w:t>
-      </w:r>
-      <w:r>
-        <w:t xml:space="preserve"> </w:t>
-      </w:r>
-      <w:r>
-        <w:t xml:space="preserve">concentration affects leaf photosynthesis–nitrogen relationships in</w:t>
-      </w:r>
-      <w:r>
-        <w:t xml:space="preserve"> </w:t>
-      </w:r>
-      <w:r>
-        <w:rPr>
-          <w:i/>
-        </w:rPr>
-        <w:t xml:space="preserve">Pinus taeda</w:t>
-      </w:r>
-      <w:r>
-        <w:t xml:space="preserve"> </w:t>
-      </w:r>
-      <w:r>
-        <w:t xml:space="preserve">over nine years in FACE. Tree Physiology 28:607–614.</w:t>
-      </w:r>
-    </w:p>
-    <w:p>
-      <w:pPr>
-        <w:pStyle w:val="Bibliography"/>
-      </w:pPr>
-      <w:r>
-        <w:t xml:space="preserve">Drake JE, Aspinwall MJ, Pfautsch S, Rymer PD, Reich PB, Smith RA, Crous KY, Tissue DT, Ghannoum O, Tjoelker MG (2014) The capacity to cope with climate warming declines from temperate to tropical latitudes in two widely distributed</w:t>
-      </w:r>
-      <w:r>
-        <w:t xml:space="preserve"> </w:t>
-      </w:r>
-      <w:r>
-        <w:rPr>
-          <w:i/>
-        </w:rPr>
-        <w:t xml:space="preserve">Eucalyptus</w:t>
-      </w:r>
-      <w:r>
-        <w:t xml:space="preserve"> </w:t>
-      </w:r>
-      <w:r>
-        <w:t xml:space="preserve">species. Global Change Biology 21:459–472.</w:t>
-      </w:r>
-    </w:p>
-    <w:p>
-      <w:pPr>
-        <w:pStyle w:val="Bibliography"/>
-      </w:pPr>
-      <w:r>
-        <w:t xml:space="preserve">Drake BG, Gonzàlez-Meler MA, Long SP (1997) More efficient plants: a consequence of rising atmospheric CO</w:t>
-      </w:r>
-      <w:r>
-        <w:rPr>
-          <w:vertAlign w:val="subscript"/>
-        </w:rPr>
-        <w:t xml:space="preserve">2</w:t>
-      </w:r>
-      <w:r>
-        <w:t xml:space="preserve">? Annual Review of Plant Biology 48:609–639.</w:t>
-      </w:r>
-    </w:p>
-    <w:p>
-      <w:pPr>
-        <w:pStyle w:val="Bibliography"/>
-      </w:pPr>
-      <w:r>
-        <w:t xml:space="preserve">Duan W, Fan PG, Wang LJ, Li WD, Yan ST, Li SH (2008) Photosynthetic response to low sink demand after fruit removal in relation to photoinhibition and photoprotection in peach trees. Tree Physiology 28:123–132.</w:t>
-      </w:r>
-    </w:p>
-    <w:p>
-      <w:pPr>
-        <w:pStyle w:val="Bibliography"/>
-      </w:pPr>
-      <w:r>
         <w:t xml:space="preserve">Duursma R (2014) YplantQMC: Plant architectural analysis with Yplant and QuasiMC.</w:t>
       </w:r>
       <w:r>
         <w:t xml:space="preserve"> </w:t>
       </w:r>
-      <w:hyperlink r:id="rId46">
+      <w:hyperlink r:id="rId47">
         <w:r>
           <w:rPr>
             <w:rStyle w:val="Hyperlink"/>
@@ -9019,7 +9199,7 @@
         <w:pStyle w:val="Bibliography"/>
       </w:pPr>
       <w:r>
-        <w:t xml:space="preserve">Leuning R (1997) Scaling to a common temperature improves the correlation between the photosynthesis parameters Jmax and Vcmax. Journal of Experimental Botany 48:345–347.</w:t>
+        <w:t xml:space="preserve">Leuzinger S, Manusch C, Bugmann H, Wolf A (2013) A sink-limited growth model improves biomass estimation along boreal and alpine tree lines. Global Ecology and Biogeography 22:924–932.</w:t>
       </w:r>
     </w:p>
     <w:p>
@@ -9027,7 +9207,7 @@
         <w:pStyle w:val="Bibliography"/>
       </w:pPr>
       <w:r>
-        <w:t xml:space="preserve">Leuzinger S, Manusch C, Bugmann H, Wolf A (2013) A sink-limited growth model improves biomass estimation along boreal and alpine tree lines. Global Ecology and Biogeography 22:924–932.</w:t>
+        <w:t xml:space="preserve">Li WD, Li SH, Yang SH, Yang JM, Zheng XB, Li XD, Yao HM (2005) Photosynthesis in response to sink-source manipulations during different phenological stages of fruit development in peach trees: regulation by stomatal aperture and leaf temperature. Journal of Horticultural Science &amp; Biotechnology 80:481–487.</w:t>
       </w:r>
     </w:p>
     <w:p>
@@ -9035,7 +9215,7 @@
         <w:pStyle w:val="Bibliography"/>
       </w:pPr>
       <w:r>
-        <w:t xml:space="preserve">Li WD, Li SH, Yang SH, Yang JM, Zheng XB, Li XD, Yao HM (2005) Photosynthesis in response to sink-source manipulations during different phenological stages of fruit development in peach trees: regulation by stomatal aperture and leaf temperature. Journal of Horticultural Science &amp; Biotechnology 80:481–487.</w:t>
+        <w:t xml:space="preserve">Lleonart J, Salat J, Torres GJ (2000) Removing allometric effects of body size in morphological analysis. Journal of Theoretical Biology 205:85–93.</w:t>
       </w:r>
     </w:p>
     <w:p>
@@ -9043,7 +9223,7 @@
         <w:pStyle w:val="Bibliography"/>
       </w:pPr>
       <w:r>
-        <w:t xml:space="preserve">Lleonart J, Salat J, Torres GJ (2000) Removing allometric effects of body size in morphological analysis. Journal of Theoretical Biology 205:85–93.</w:t>
+        <w:t xml:space="preserve">Maina GG, Brown JS, Gersani M (2002) Intra-plant versus inter-plant root competition in beans: avoidance, resource matching or tragedy of the commons. Plant Ecology 160:235–247.</w:t>
       </w:r>
     </w:p>
     <w:p>
@@ -9051,14 +9231,6 @@
         <w:pStyle w:val="Bibliography"/>
       </w:pPr>
       <w:r>
-        <w:t xml:space="preserve">Maina GG, Brown JS, Gersani M (2002) Intra-plant versus inter-plant root competition in beans: avoidance, resource matching or tragedy of the commons. Plant Ecology 160:235–247.</w:t>
-      </w:r>
-    </w:p>
-    <w:p>
-      <w:pPr>
-        <w:pStyle w:val="Bibliography"/>
-      </w:pPr>
-      <w:r>
         <w:t xml:space="preserve">Markkola A, Kuikka K, Rautio P, Härmä E, Roitto M, Tuomi J (2004) Defoliation increases carbon limitation in ectomycorrhizal symbiosis of</w:t>
       </w:r>
       <w:r>
@@ -9072,14 +9244,6 @@
       </w:r>
       <w:r>
         <w:t xml:space="preserve">. Oecologia 140:234–240.</w:t>
-      </w:r>
-    </w:p>
-    <w:p>
-      <w:pPr>
-        <w:pStyle w:val="Bibliography"/>
-      </w:pPr>
-      <w:r>
-        <w:t xml:space="preserve">Mäkelä A (1997) A carbon balance model of growth and self-pruning in trees based on structural relationships. Forest Science 43:7–24.</w:t>
       </w:r>
     </w:p>
     <w:p>
@@ -9111,16 +9275,43 @@
         <w:pStyle w:val="Bibliography"/>
       </w:pPr>
       <w:r>
-        <w:t xml:space="preserve">Medlyn BE (1996) The optimal allocation of nitrogen within the C3 photosynthetic system at elevated CO</w:t>
-      </w:r>
-      <w:r>
-        <w:rPr>
-          <w:vertAlign w:val="subscript"/>
+        <w:t xml:space="preserve">Medlyn BE, Duursma RA, Eamus D, Ellsworth DS, Prentice IC, Barton CVM, Crous KY, Angelis P de, Freeman M, Wingate L (2011) Reconciling the optimal and empirical approaches to modelling stomatal conductance. Global Change Biology 17:2134–2144.</w:t>
+      </w:r>
+    </w:p>
+    <w:p>
+      <w:pPr>
+        <w:pStyle w:val="Bibliography"/>
+      </w:pPr>
+      <w:r>
+        <w:t xml:space="preserve">Mitchell PJ, O’Grady AP, Tissue DT, White DA, Ottenschlaeger ML, Pinkard EA (2013) Drought response strategies define the relative contributions of hydraulic dysfunction and carbohydrate depletion during tree mortality. New Phytologist 197:862–872.</w:t>
+      </w:r>
+    </w:p>
+    <w:p>
+      <w:pPr>
+        <w:pStyle w:val="Bibliography"/>
+      </w:pPr>
+      <w:r>
+        <w:t xml:space="preserve">Muller B, Pantin F, Génard M, Turc O, Freixes S, Piques M, Gibon Y (2011) Water deficits uncouple growth from photosynthesis, increase C content, and modify the relationships between C and growth in sink organs. Journal of Experimental Botany 62:1715–1729.</w:t>
+      </w:r>
+    </w:p>
+    <w:p>
+      <w:pPr>
+        <w:pStyle w:val="Bibliography"/>
+      </w:pPr>
+      <w:r>
+        <w:t xml:space="preserve">Nakagawa S, Schielzeth H (2013) A general and simple method for obtaining R</w:t>
+      </w:r>
+      <w:r>
+        <w:rPr>
+          <w:vertAlign w:val="superscript"/>
         </w:rPr>
         <w:t xml:space="preserve">2</w:t>
       </w:r>
       <w:r>
-        <w:t xml:space="preserve">. Functional Plant Biology 23:593–603.</w:t>
+        <w:t xml:space="preserve"> </w:t>
+      </w:r>
+      <w:r>
+        <w:t xml:space="preserve">from generalized linear mixed-effects models. Methods in Ecology and Evolution 4:133–142.</w:t>
       </w:r>
     </w:p>
     <w:p>
@@ -9128,7 +9319,23 @@
         <w:pStyle w:val="Bibliography"/>
       </w:pPr>
       <w:r>
-        <w:t xml:space="preserve">Medlyn BE, Badeck F-W, De Pury DGG, Barton CVM, Broadmeadow M, Ceulemans R, De Angelis P, Forstreuter M, Jach ME, Kellomäki S, Others (1999) Effects of elevated [CO</w:t>
+        <w:t xml:space="preserve">Nebauer SG, Renau-Morata B, Guardiola JL, Molina R-V (2011) Photosynthesis down-regulation precedes carbohydrate accumulation under sink limitation in Citrus. Tree Physiology 31:169–177.</w:t>
+      </w:r>
+    </w:p>
+    <w:p>
+      <w:pPr>
+        <w:pStyle w:val="Bibliography"/>
+      </w:pPr>
+      <w:r>
+        <w:t xml:space="preserve">NeSmith DS, Duval JR (1998) The effect of container size. HortTechnology 8:495–498.</w:t>
+      </w:r>
+    </w:p>
+    <w:p>
+      <w:pPr>
+        <w:pStyle w:val="Bibliography"/>
+      </w:pPr>
+      <w:r>
+        <w:t xml:space="preserve">Norby RJ, DeLucia EH, Gielen B, Calfapietra C, Giardina CP, King JS, Ledford J, McCarthy HR, Moore DJP, Ceulemans R, Others (2005) Forest response to elevated CO</w:t>
       </w:r>
       <w:r>
         <w:rPr>
@@ -9137,7 +9344,10 @@
         <w:t xml:space="preserve">2</w:t>
       </w:r>
       <w:r>
-        <w:t xml:space="preserve">] on photosynthesis in European forest species: a meta-analysis of model parameters. Plant, Cell &amp; Environment 22:1475–1495.</w:t>
+        <w:t xml:space="preserve"> </w:t>
+      </w:r>
+      <w:r>
+        <w:t xml:space="preserve">is conserved across a broad range of productivity. Proceedings of the National Academy of Sciences of the United States of America 102:18052–18056.</w:t>
       </w:r>
     </w:p>
     <w:p>
@@ -9145,7 +9355,22 @@
         <w:pStyle w:val="Bibliography"/>
       </w:pPr>
       <w:r>
-        <w:t xml:space="preserve">Medlyn BE, Duursma RA, Eamus D, Ellsworth DS, Prentice IC, Barton CVM, Crous KY, Angelis P de, Freeman M, Wingate L (2011) Reconciling the optimal and empirical approaches to modelling stomatal conductance. Global Change Biology 17:2134–2144.</w:t>
+        <w:t xml:space="preserve">Ovaska J, Sari R, Rintamäki E, Vapaavuori E (1993) Combined effects of partial defoliation and nutrient availability on cloned</w:t>
+      </w:r>
+      <w:r>
+        <w:t xml:space="preserve"> </w:t>
+      </w:r>
+      <w:r>
+        <w:rPr>
+          <w:i/>
+        </w:rPr>
+        <w:t xml:space="preserve">Betula pendula</w:t>
+      </w:r>
+      <w:r>
+        <w:t xml:space="preserve"> </w:t>
+      </w:r>
+      <w:r>
+        <w:t xml:space="preserve">saplings II. Changes in net photosynthesis and related biochemical properties. Journal of Experimental Botany 44:1395–1402.</w:t>
       </w:r>
     </w:p>
     <w:p>
@@ -9153,7 +9378,22 @@
         <w:pStyle w:val="Bibliography"/>
       </w:pPr>
       <w:r>
-        <w:t xml:space="preserve">Mitchell PJ, O’Grady AP, Tissue DT, White DA, Ottenschlaeger ML, Pinkard EA (2013) Drought response strategies define the relative contributions of hydraulic dysfunction and carbohydrate depletion during tree mortality. New Phytologist 197:862–872.</w:t>
+        <w:t xml:space="preserve">Ovaska J, Walls M, Vapaavuori E (1993) Combined effects of partial defoliation and nutrient availability on cloned</w:t>
+      </w:r>
+      <w:r>
+        <w:t xml:space="preserve"> </w:t>
+      </w:r>
+      <w:r>
+        <w:rPr>
+          <w:i/>
+        </w:rPr>
+        <w:t xml:space="preserve">Betula pendula</w:t>
+      </w:r>
+      <w:r>
+        <w:t xml:space="preserve"> </w:t>
+      </w:r>
+      <w:r>
+        <w:t xml:space="preserve">saplings I. Changes in growth, partitioning and nitrogen uptake. Journal of Experimental Botany 44:1385–1393.</w:t>
       </w:r>
     </w:p>
     <w:p>
@@ -9161,7 +9401,7 @@
         <w:pStyle w:val="Bibliography"/>
       </w:pPr>
       <w:r>
-        <w:t xml:space="preserve">Muller B, Pantin F, Génard M, Turc O, Freixes S, Piques M, Gibon Y (2011) Water deficits uncouple growth from photosynthesis, increase C content, and modify the relationships between C and growth in sink organs. Journal of Experimental Botany 62:1715–1729.</w:t>
+        <w:t xml:space="preserve">Palacio S, Hernández R, Maestro-Martínez M, Camarero JJ (2012) Fast replenishment of initial carbon stores after defoliation by the pine processionary moth and its relationship to the re-growth ability of trees. Trees 26:1627–1640.</w:t>
       </w:r>
     </w:p>
     <w:p>
@@ -9169,19 +9409,7 @@
         <w:pStyle w:val="Bibliography"/>
       </w:pPr>
       <w:r>
-        <w:t xml:space="preserve">Nakagawa S, Schielzeth H (2013) A general and simple method for obtaining R</w:t>
-      </w:r>
-      <w:r>
-        <w:rPr>
-          <w:vertAlign w:val="superscript"/>
-        </w:rPr>
-        <w:t xml:space="preserve">2</w:t>
-      </w:r>
-      <w:r>
-        <w:t xml:space="preserve"> </w:t>
-      </w:r>
-      <w:r>
-        <w:t xml:space="preserve">from generalized linear mixed-effects models. Methods in Ecology and Evolution 4:133–142.</w:t>
+        <w:t xml:space="preserve">Passioura JB (2002) Soil conditions and plant growth. Plant, Cell &amp; Environment 25:311–318.</w:t>
       </w:r>
     </w:p>
     <w:p>
@@ -9189,7 +9417,7 @@
         <w:pStyle w:val="Bibliography"/>
       </w:pPr>
       <w:r>
-        <w:t xml:space="preserve">Nebauer SG, Renau-Morata B, Guardiola JL, Molina R-V (2011) Photosynthesis down-regulation precedes carbohydrate accumulation under sink limitation in Citrus. Tree Physiology 31:169–177.</w:t>
+        <w:t xml:space="preserve">Paul MJ, Foyer CH (2001) Sink regulation of photosynthesis. Journal of Experimental Botany 52:1383–1400.</w:t>
       </w:r>
     </w:p>
     <w:p>
@@ -9197,110 +9425,12 @@
         <w:pStyle w:val="Bibliography"/>
       </w:pPr>
       <w:r>
-        <w:t xml:space="preserve">NeSmith DS, Duval JR (1998) The effect of container size. HortTechnology 8:495–498.</w:t>
-      </w:r>
-    </w:p>
-    <w:p>
-      <w:pPr>
-        <w:pStyle w:val="Bibliography"/>
-      </w:pPr>
-      <w:r>
-        <w:t xml:space="preserve">Norby RJ, DeLucia EH, Gielen B, Calfapietra C, Giardina CP, King JS, Ledford J, McCarthy HR, Moore DJP, Ceulemans R, Others (2005) Forest response to elevated CO</w:t>
-      </w:r>
-      <w:r>
-        <w:rPr>
-          <w:vertAlign w:val="subscript"/>
-        </w:rPr>
-        <w:t xml:space="preserve">2</w:t>
-      </w:r>
-      <w:r>
-        <w:t xml:space="preserve"> </w:t>
-      </w:r>
-      <w:r>
-        <w:t xml:space="preserve">is conserved across a broad range of productivity. Proceedings of the National Academy of Sciences of the United States of America 102:18052–18056.</w:t>
-      </w:r>
-    </w:p>
-    <w:p>
-      <w:pPr>
-        <w:pStyle w:val="Bibliography"/>
-      </w:pPr>
-      <w:r>
-        <w:t xml:space="preserve">Ovaska J, Sari R, Rintamäki E, Vapaavuori E (1993) Combined effects of partial defoliation and nutrient availability on cloned</w:t>
-      </w:r>
-      <w:r>
-        <w:t xml:space="preserve"> </w:t>
-      </w:r>
-      <w:r>
-        <w:rPr>
-          <w:i/>
-        </w:rPr>
-        <w:t xml:space="preserve">Betula pendula</w:t>
-      </w:r>
-      <w:r>
-        <w:t xml:space="preserve"> </w:t>
-      </w:r>
-      <w:r>
-        <w:t xml:space="preserve">saplings II. Changes in net photosynthesis and related biochemical properties. Journal of Experimental Botany 44:1395–1402.</w:t>
-      </w:r>
-    </w:p>
-    <w:p>
-      <w:pPr>
-        <w:pStyle w:val="Bibliography"/>
-      </w:pPr>
-      <w:r>
-        <w:t xml:space="preserve">Ovaska J, Walls M, Vapaavuori E (1993) Combined effects of partial defoliation and nutrient availability on cloned</w:t>
-      </w:r>
-      <w:r>
-        <w:t xml:space="preserve"> </w:t>
-      </w:r>
-      <w:r>
-        <w:rPr>
-          <w:i/>
-        </w:rPr>
-        <w:t xml:space="preserve">Betula pendula</w:t>
-      </w:r>
-      <w:r>
-        <w:t xml:space="preserve"> </w:t>
-      </w:r>
-      <w:r>
-        <w:t xml:space="preserve">saplings I. Changes in growth, partitioning and nitrogen uptake. Journal of Experimental Botany 44:1385–1393.</w:t>
-      </w:r>
-    </w:p>
-    <w:p>
-      <w:pPr>
-        <w:pStyle w:val="Bibliography"/>
-      </w:pPr>
-      <w:r>
-        <w:t xml:space="preserve">Palacio S, Hernández R, Maestro-Martínez M, Camarero JJ (2012) Fast replenishment of initial carbon stores after defoliation by the pine processionary moth and its relationship to the re-growth ability of trees. Trees 26:1627–1640.</w:t>
-      </w:r>
-    </w:p>
-    <w:p>
-      <w:pPr>
-        <w:pStyle w:val="Bibliography"/>
-      </w:pPr>
-      <w:r>
-        <w:t xml:space="preserve">Passioura JB (2002) Soil conditions and plant growth. Plant, Cell &amp; Environment 25:311–318.</w:t>
-      </w:r>
-    </w:p>
-    <w:p>
-      <w:pPr>
-        <w:pStyle w:val="Bibliography"/>
-      </w:pPr>
-      <w:r>
-        <w:t xml:space="preserve">Paul MJ, Foyer CH (2001) Sink regulation of photosynthesis. Journal of Experimental Botany 52:1383–1400.</w:t>
-      </w:r>
-    </w:p>
-    <w:p>
-      <w:pPr>
-        <w:pStyle w:val="Bibliography"/>
-      </w:pPr>
-      <w:r>
         <w:t xml:space="preserve">Pinheiro J, Bates D, DebRoy S, Sarkar D, R Core Team (2015) {nlme}: Linear and nonlinear mixed effects models.</w:t>
       </w:r>
       <w:r>
         <w:t xml:space="preserve"> </w:t>
       </w:r>
-      <w:hyperlink r:id="rId47">
+      <w:hyperlink r:id="rId48">
         <w:r>
           <w:rPr>
             <w:rStyle w:val="Hyperlink"/>
@@ -9374,7 +9504,7 @@
       <w:r>
         <w:t xml:space="preserve"> </w:t>
       </w:r>
-      <w:hyperlink r:id="rId48">
+      <w:hyperlink r:id="rId49">
         <w:r>
           <w:rPr>
             <w:rStyle w:val="Hyperlink"/>
@@ -9560,29 +9690,6 @@
       </w:r>
       <w:r>
         <w:t xml:space="preserve">concentrations. Global Change Biology 4:797–807.</w:t>
-      </w:r>
-    </w:p>
-    <w:p>
-      <w:pPr>
-        <w:pStyle w:val="Bibliography"/>
-      </w:pPr>
-      <w:r>
-        <w:t xml:space="preserve">Warren CR, Dreyer E, Adams MA (2003) Photosynthesis-Rubisco relationships in foliage of</w:t>
-      </w:r>
-      <w:r>
-        <w:t xml:space="preserve"> </w:t>
-      </w:r>
-      <w:r>
-        <w:rPr>
-          <w:i/>
-        </w:rPr>
-        <w:t xml:space="preserve">Pinus sylvestris</w:t>
-      </w:r>
-      <w:r>
-        <w:t xml:space="preserve"> </w:t>
-      </w:r>
-      <w:r>
-        <w:t xml:space="preserve">in response to nitrogen supply and the proposed role of Rubisco and amino acids as nitrogen stores. Trees 17:359–366.</w:t>
       </w:r>
     </w:p>
     <w:p>
@@ -9972,7 +10079,7 @@
     </w:lvl>
   </w:abstractNum>
   <w:abstractNum w:abstractNumId="990">
-    <w:nsid w:val="3841bb92"/>
+    <w:nsid w:val="e6f6123e"/>
     <w:multiLevelType w:val="multilevel"/>
     <w:lvl w:ilvl="0">
       <w:numFmt w:val="bullet"/>

</xml_diff>

<commit_message>
final edits to response#2
</commit_message>
<xml_diff>
--- a/manuscript/manuscript_pve_editor.docx
+++ b/manuscript/manuscript_pve_editor.docx
@@ -209,7 +209,7 @@
         <w:t xml:space="preserve"> </w:t>
       </w:r>
       <w:r>
-        <w:t xml:space="preserve">seedlings. Seedlings were grown in the field in containers of different sizes and planted flush to the soil alongside freely-rooted (Free) seedlings. Container volume negatively affected aboveground growth throughout the experiment, and light saturated rates of leaf photosynthesis were consistently lower in seedlings in containers (-26 %) compared to Free seedlings. Significant reductions in photosynthetic capacity in containerized seedlings was related to both reduced leaf nitrogen content and starch accumulation, indicating direct effects of sink limitation on photosynthetic down regulation. After 120 days, harvested biomass of Free seedlings was on average 84 % higher than seedlings in containers, but biomass distribution in leaves, stems and roots was not different. However, the reduction in net leaf photosynthesis over the growth period was insufficient to explain the reduction in growth, so that we also observed an apparent reduction in whole-plant C use efficiency (CUE) with container size. Our results show that sink limitation affects plant growth through feedbacks to both photosynthesis and CUE. Mass balance approaches to predicting plant growth under sink-limited conditions need to incorporate both of these feedbacks.</w:t>
+        <w:t xml:space="preserve">seedlings. Seedlings were grown in the field in containers of different sizes and planted flush to the soil alongside freely-rooted (Free) seedlings. Container volume negatively affected aboveground growth throughout the experiment, and light saturated rates of leaf photosynthesis were consistently lower in seedlings in containers (-26 %) compared to Free seedlings. Significant reductions in photosynthetic capacity in containerized seedlings was related to both reduced leaf nitrogen content and starch accumulation, indicating direct effects of sink limitation on photosynthetic down regulation. After 120 days, harvested biomass of Free seedlings was on average 84 % higher than seedlings in containers, but biomass distribution in leaves, stems and roots was not different. However, the reduction in net leaf photosynthesis over the growth period was insufficient to explain the reduction in growth, so that we also observed an apparent reduction in whole-plant C use efficiency (CUE) between Free seedlings and seedlings in containers. Our results show that sink limitation affects plant growth through feedbacks to both photosynthesis and CUE. Mass balance approaches to predicting plant growth under sink-limited conditions need to incorporate both of these feedbacks.</w:t>
       </w:r>
     </w:p>
     <w:p>
@@ -2166,6 +2166,12 @@
         <w:t xml:space="preserve">P</w:t>
       </w:r>
       <w:r>
+        <w:rPr>
+          <w:vertAlign w:val="subscript"/>
+        </w:rPr>
+        <w:t xml:space="preserve">day</w:t>
+      </w:r>
+      <w:r>
         <w:t xml:space="preserve"> </w:t>
       </w:r>
       <w:r>
@@ -2352,7 +2358,7 @@
         <w:t xml:space="preserve"> </w:t>
       </w:r>
       <w:r>
-        <w:t xml:space="preserve">to observed</w:t>
+        <w:t xml:space="preserve">to observed values of</w:t>
       </w:r>
       <w:r>
         <w:t xml:space="preserve"> </w:t>
@@ -2370,10 +2376,28 @@
         <w:t xml:space="preserve">s</w:t>
       </w:r>
       <w:r>
-        <w:t xml:space="preserve"> </w:t>
-      </w:r>
-      <w:r>
-        <w:t xml:space="preserve">values.</w:t>
+        <w:t xml:space="preserve">,</w:t>
+      </w:r>
+      <w:r>
+        <w:t xml:space="preserve"> </w:t>
+      </w:r>
+      <w:r>
+        <w:rPr>
+          <w:i/>
+        </w:rPr>
+        <w:t xml:space="preserve">A</w:t>
+      </w:r>
+      <w:r>
+        <w:rPr>
+          <w:vertAlign w:val="subscript"/>
+        </w:rPr>
+        <w:t xml:space="preserve">sat</w:t>
+      </w:r>
+      <w:r>
+        <w:t xml:space="preserve"> </w:t>
+      </w:r>
+      <w:r>
+        <w:t xml:space="preserve">and vapour pressure deficit.</w:t>
       </w:r>
       <w:r>
         <w:t xml:space="preserve"> </w:t>
@@ -2394,16 +2418,7 @@
         <w:t xml:space="preserve"> </w:t>
       </w:r>
       <w:r>
-        <w:t xml:space="preserve">was was estimated using Eq. (2) from</w:t>
-      </w:r>
-      <w:r>
-        <w:t xml:space="preserve"> </w:t>
-      </w:r>
-      <w:r>
-        <w:t xml:space="preserve">Atkin et al. (2005)</w:t>
-      </w:r>
-      <w:r>
-        <w:t xml:space="preserve">, which was parameterized with a mean reference empirical measurement for each treatment, a Q</w:t>
+        <w:t xml:space="preserve">was was estimated using Eq. (2), which was parameterized with a mean reference empirical measurement for each treatment, a Q</w:t>
       </w:r>
       <w:r>
         <w:rPr>
@@ -2545,16 +2560,7 @@
         <w:pStyle w:val="FirstParagraph"/>
       </w:pPr>
       <w:r>
-        <w:t xml:space="preserve">Methods of the coupled leaf gas exchange model are also described in Duursma</w:t>
-      </w:r>
-      <w:r>
-        <w:t xml:space="preserve"> </w:t>
-      </w:r>
-      <w:r>
-        <w:rPr>
-          <w:i/>
-        </w:rPr>
-        <w:t xml:space="preserve">et al.</w:t>
+        <w:t xml:space="preserve">Methods of the coupled leaf gas exchange model are also described in Duursma et al.</w:t>
       </w:r>
       <w:r>
         <w:t xml:space="preserve"> </w:t>
@@ -2646,6 +2652,12 @@
         <w:t xml:space="preserve">P</w:t>
       </w:r>
       <w:r>
+        <w:rPr>
+          <w:vertAlign w:val="subscript"/>
+        </w:rPr>
+        <w:t xml:space="preserve">day</w:t>
+      </w:r>
+      <w:r>
         <w:t xml:space="preserve"> </w:t>
       </w:r>
       <w:r>
@@ -2689,22 +2701,22 @@
         </m:r>
       </m:oMath>
       <w:r>
-        <w:t xml:space="preserve">) when scaling leaf</w:t>
-      </w:r>
-      <w:r>
-        <w:t xml:space="preserve"> </w:t>
-      </w:r>
-      <w:r>
-        <w:rPr>
-          <w:i/>
-        </w:rPr>
-        <w:t xml:space="preserve">A</w:t>
-      </w:r>
-      <w:r>
-        <w:rPr>
-          <w:vertAlign w:val="subscript"/>
-        </w:rPr>
-        <w:t xml:space="preserve">n</w:t>
+        <w:t xml:space="preserve">) when scaling</w:t>
+      </w:r>
+      <w:r>
+        <w:t xml:space="preserve"> </w:t>
+      </w:r>
+      <w:r>
+        <w:rPr>
+          <w:i/>
+        </w:rPr>
+        <w:t xml:space="preserve">P</w:t>
+      </w:r>
+      <w:r>
+        <w:rPr>
+          <w:vertAlign w:val="subscript"/>
+        </w:rPr>
+        <w:t xml:space="preserve">day</w:t>
       </w:r>
       <w:r>
         <w:t xml:space="preserve"> </w:t>
@@ -2886,10 +2898,16 @@
         <w:t xml:space="preserve">P</w:t>
       </w:r>
       <w:r>
-        <w:t xml:space="preserve"> </w:t>
-      </w:r>
-      <w:r>
-        <w:t xml:space="preserve">over 120 days and final seedling C was assumed to equal half of the final dry mass for observed seedlings. We then compared seedling C use efficiency (CUE) across treatments, as the proportion of modelled cumulative net leaf C gain allocated to observed seedling biomass.</w:t>
+        <w:rPr>
+          <w:vertAlign w:val="subscript"/>
+        </w:rPr>
+        <w:t xml:space="preserve">day</w:t>
+      </w:r>
+      <w:r>
+        <w:t xml:space="preserve"> </w:t>
+      </w:r>
+      <w:r>
+        <w:t xml:space="preserve">over 120 days and final seedling C was assumed to equal half of the final dry mass for observed seedlings. We then compared seedling C use efficiency (CUE) across treatments, as the proportion of modelled cumulative net leaf C gain allocated to observed seedling C biomass.</w:t>
       </w:r>
     </w:p>
     <w:p>
@@ -2922,13 +2940,28 @@
         <w:rPr>
           <w:vertAlign w:val="subscript"/>
         </w:rPr>
+        <w:t xml:space="preserve">max</w:t>
+      </w:r>
+      <w:r>
+        <w:t xml:space="preserve"> </w:t>
+      </w:r>
+      <w:r>
+        <w:t xml:space="preserve">on a mass basis (</w:t>
+      </w:r>
+      <w:r>
+        <w:rPr>
+          <w:i/>
+        </w:rPr>
+        <w:t xml:space="preserve">A</w:t>
+      </w:r>
+      <w:r>
+        <w:rPr>
+          <w:vertAlign w:val="subscript"/>
+        </w:rPr>
         <w:t xml:space="preserve">mass</w:t>
       </w:r>
       <w:r>
-        <w:t xml:space="preserve"> </w:t>
-      </w:r>
-      <w:r>
-        <w:t xml:space="preserve">and leaf chemistry was performed using the 'nlme' package</w:t>
+        <w:t xml:space="preserve">) and leaf chemistry was performed using the 'nlme' package</w:t>
       </w:r>
       <w:r>
         <w:t xml:space="preserve"> </w:t>
@@ -3144,7 +3177,7 @@
         <w:t xml:space="preserve"> </w:t>
       </w:r>
       <w:r>
-        <w:t xml:space="preserve">&lt; 0.001) were found with increasing soil volume. We did not find a continuous effect of container size; rather, plant size was similar among smaller containers, and differences were driven mainly by the largest container and the Free seedling treatments.</w:t>
+        <w:t xml:space="preserve">&lt; 0.001) were found with increasing soil volume. We did not find a continuous effect of container size; rather, plant size was similar among smaller containers, and differences were driven mainly by the largest container and the Free seedling treatments (Figure 1).</w:t>
       </w:r>
     </w:p>
     <w:p>
@@ -3870,7 +3903,7 @@
         <w:t xml:space="preserve"> </w:t>
       </w:r>
       <w:r>
-        <w:t xml:space="preserve">optimal stomatal conductance model, was lowest in the Free seedling treatment and was marginally different across soil volume treatments (Table 3).</w:t>
+        <w:t xml:space="preserve">optimal stomatal conductance model, was highest in the smaller containers and decreased in larger containers and the Free seedling treatment (Table 3).</w:t>
       </w:r>
     </w:p>
     <w:p>
@@ -4016,7 +4049,7 @@
         <w:pStyle w:val="FirstParagraph"/>
       </w:pPr>
       <w:r>
-        <w:t xml:space="preserve">Modelled cumulative net leaf C gain over 120 days varied three-fold across containers sizes (Table 1). The Free seedling control had five-fold greater modelled total C gain than the average of container treatments (213.6 - 42.7±8.2 g C). For seedlings in containers, an average of 67 ±0.01 % of modelled C gain was not allocated to observed biomass, compared to 59.2 % for the Free seedling control. Consequently, the estimated CUE of containerized seedlings was lower than the Free seedling control (Figure 5). As a result, the observed reductions in leaf</w:t>
+        <w:t xml:space="preserve">Modelled cumulative net leaf C gain over 120 days varied three-fold across containers sizes (Table 1). The Free seedling control had five-fold greater modelled total C gain than the average of container treatments (213.6 vs 42.7±8.2 g C). For seedlings in containers, an average of 67 ±0.01 % of modelled C gain was not allocated to observed biomass, compared to 59.2 % for the Free seedling control. Consequently, the estimated CUE of containerized seedlings was lower than the Free seedling control (Figure 5). As a result, the observed reductions in leaf</w:t>
       </w:r>
       <w:r>
         <w:t xml:space="preserve"> </w:t>
@@ -4399,7 +4432,7 @@
         <w:rPr>
           <w:vertAlign w:val="subscript"/>
         </w:rPr>
-        <w:t xml:space="preserve">at</w:t>
+        <w:t xml:space="preserve">sat</w:t>
       </w:r>
       <w:r>
         <w:t xml:space="preserve"> </w:t>
@@ -4670,7 +4703,16 @@
         <w:t xml:space="preserve">(Gould 1966, Lleonart et al. 2000)</w:t>
       </w:r>
       <w:r>
-        <w:t xml:space="preserve">. In this study, there was no significant difference in root, leaf, or stem biomass partitioning with reduced soil volume compared to Free seedlings, once ontogenetic drift was taken into account (Figure 3a,b). A conserved ratio of fine root mass to leaf mass was observed across all treatments, suggesting that seedlings maintained homeostasis with biomass partitioning instead of a functional partitioning response to optimize limiting soil resources.</w:t>
+        <w:t xml:space="preserve">. In this study, there was no significant difference in root, leaf, or stem biomass partitioning with reduced soil volume compared to Free seedlings, once ontogenetic drift was taken into account (Figure 3a,b). A conserved ratio of fine root mass to leaf mass was observed across all treatments, suggesting that seedlings maintained homeostasis with biomass partitioning instead of a functional partitioning response to optimize limiting soil resources</w:t>
+      </w:r>
+      <w:r>
+        <w:t xml:space="preserve"> </w:t>
+      </w:r>
+      <w:r>
+        <w:t xml:space="preserve">(i.e. Davidson 1969, Shipley and Meziane 2002)</w:t>
+      </w:r>
+      <w:r>
+        <w:t xml:space="preserve">.</w:t>
       </w:r>
     </w:p>
     <w:p>
@@ -4765,6 +4807,48 @@
         <w:rPr>
           <w:i/>
         </w:rPr>
+        <w:t xml:space="preserve">P</w:t>
+      </w:r>
+      <w:r>
+        <w:rPr>
+          <w:vertAlign w:val="subscript"/>
+        </w:rPr>
+        <w:t xml:space="preserve">day</w:t>
+      </w:r>
+      <w:r>
+        <w:t xml:space="preserve"> </w:t>
+      </w:r>
+      <w:r>
+        <w:t xml:space="preserve">do not fully explain reduced seedling growth. As estimated whole-plant C use efficiency was decreased in containerized seedlings, this suggests that other components of the C balance were affected. These results are especially noteworthy for process-based growth models that parameterize CUE, tissue respiration and C allocation as fixed processes. For example, classical approaches in tree growth and production modelling are often driven by inputs of C assimilation and processes such as respiration are considered proportional to biomass</w:t>
+      </w:r>
+      <w:r>
+        <w:t xml:space="preserve"> </w:t>
+      </w:r>
+      <w:r>
+        <w:t xml:space="preserve">(Le Roux et al. 2001)</w:t>
+      </w:r>
+      <w:r>
+        <w:t xml:space="preserve"> </w:t>
+      </w:r>
+      <w:r>
+        <w:t xml:space="preserve">or growth rate</w:t>
+      </w:r>
+      <w:r>
+        <w:t xml:space="preserve"> </w:t>
+      </w:r>
+      <w:r>
+        <w:t xml:space="preserve">(Tjoelker et al. 1999)</w:t>
+      </w:r>
+      <w:r>
+        <w:t xml:space="preserve">. It is possible these results represent an initial overestimation of</w:t>
+      </w:r>
+      <w:r>
+        <w:t xml:space="preserve"> </w:t>
+      </w:r>
+      <w:r>
+        <w:rPr>
+          <w:i/>
+        </w:rPr>
         <w:t xml:space="preserve">A</w:t>
       </w:r>
       <w:r>
@@ -4774,31 +4858,79 @@
         <w:t xml:space="preserve">n</w:t>
       </w:r>
       <w:r>
-        <w:t xml:space="preserve"> </w:t>
-      </w:r>
-      <w:r>
-        <w:t xml:space="preserve">do not fully explain reduced seedling growth. As estimated whole-plant C use efficiency was decreased in containerized seedlings, this suggests that other components of the C balance were affected. These results are especially noteworthy for process-based growth models that parameterize CUE, tissue respiration and C allocation as fixed processes. For example, classical approaches in tree growth and production modelling are often driven by inputs of C assimilation and processes such as respiration are considered proportional to biomass</w:t>
-      </w:r>
-      <w:r>
-        <w:t xml:space="preserve"> </w:t>
-      </w:r>
-      <w:r>
-        <w:t xml:space="preserve">(Le Roux et al. 2001)</w:t>
-      </w:r>
-      <w:r>
-        <w:t xml:space="preserve"> </w:t>
-      </w:r>
-      <w:r>
-        <w:t xml:space="preserve">or growth rate</w:t>
-      </w:r>
-      <w:r>
-        <w:t xml:space="preserve"> </w:t>
-      </w:r>
-      <w:r>
-        <w:t xml:space="preserve">(Tjoelker et al. 1999)</w:t>
-      </w:r>
-      <w:r>
-        <w:t xml:space="preserve">. It is possible these results represent an initial overestimation of</w:t>
+        <w:t xml:space="preserve">, however, the robust empirical based methods used to generate photosynthetic parameters (</w:t>
+      </w:r>
+      <w:r>
+        <w:rPr>
+          <w:i/>
+        </w:rPr>
+        <w:t xml:space="preserve">J</w:t>
+      </w:r>
+      <w:r>
+        <w:rPr>
+          <w:vertAlign w:val="subscript"/>
+        </w:rPr>
+        <w:t xml:space="preserve">max</w:t>
+      </w:r>
+      <w:r>
+        <w:t xml:space="preserve">,</w:t>
+      </w:r>
+      <w:r>
+        <w:t xml:space="preserve"> </w:t>
+      </w:r>
+      <w:r>
+        <w:rPr>
+          <w:i/>
+        </w:rPr>
+        <w:t xml:space="preserve">V</w:t>
+      </w:r>
+      <w:r>
+        <w:rPr>
+          <w:vertAlign w:val="subscript"/>
+        </w:rPr>
+        <w:t xml:space="preserve">cmax</w:t>
+      </w:r>
+      <w:r>
+        <w:t xml:space="preserve">,</w:t>
+      </w:r>
+      <w:r>
+        <w:t xml:space="preserve"> </w:t>
+      </w:r>
+      <w:r>
+        <w:rPr>
+          <w:i/>
+        </w:rPr>
+        <w:t xml:space="preserve">R</w:t>
+      </w:r>
+      <w:r>
+        <w:rPr>
+          <w:vertAlign w:val="subscript"/>
+        </w:rPr>
+        <w:t xml:space="preserve">dark</w:t>
+      </w:r>
+      <w:r>
+        <w:t xml:space="preserve"> </w:t>
+      </w:r>
+      <w:r>
+        <w:t xml:space="preserve">and</w:t>
+      </w:r>
+      <w:r>
+        <w:t xml:space="preserve"> </w:t>
+      </w:r>
+      <w:r>
+        <w:rPr>
+          <w:i/>
+        </w:rPr>
+        <w:t xml:space="preserve">g</w:t>
+      </w:r>
+      <w:r>
+        <w:rPr>
+          <w:vertAlign w:val="subscript"/>
+        </w:rPr>
+        <w:t xml:space="preserve">1</w:t>
+      </w:r>
+      <w:r>
+        <w:t xml:space="preserve">) make this unlikely. Instead, our results indicate a need to evaluate how oversimplified representations of processes other than</w:t>
       </w:r>
       <w:r>
         <w:t xml:space="preserve"> </w:t>
@@ -4816,79 +4948,30 @@
         <w:t xml:space="preserve">n</w:t>
       </w:r>
       <w:r>
-        <w:t xml:space="preserve">, however, the robust empirical based methods used to generate photosynthetic parameters (</w:t>
-      </w:r>
-      <w:r>
-        <w:rPr>
-          <w:i/>
-        </w:rPr>
-        <w:t xml:space="preserve">J</w:t>
-      </w:r>
-      <w:r>
-        <w:rPr>
-          <w:vertAlign w:val="subscript"/>
-        </w:rPr>
-        <w:t xml:space="preserve">max</w:t>
-      </w:r>
-      <w:r>
-        <w:t xml:space="preserve">,</w:t>
-      </w:r>
-      <w:r>
-        <w:t xml:space="preserve"> </w:t>
-      </w:r>
-      <w:r>
-        <w:rPr>
-          <w:i/>
-        </w:rPr>
-        <w:t xml:space="preserve">V</w:t>
-      </w:r>
-      <w:r>
-        <w:rPr>
-          <w:vertAlign w:val="subscript"/>
-        </w:rPr>
-        <w:t xml:space="preserve">cmax</w:t>
-      </w:r>
-      <w:r>
-        <w:t xml:space="preserve">,</w:t>
-      </w:r>
-      <w:r>
-        <w:t xml:space="preserve"> </w:t>
-      </w:r>
-      <w:r>
-        <w:rPr>
-          <w:i/>
-        </w:rPr>
-        <w:t xml:space="preserve">R</w:t>
-      </w:r>
-      <w:r>
-        <w:rPr>
-          <w:vertAlign w:val="subscript"/>
-        </w:rPr>
-        <w:t xml:space="preserve">dark</w:t>
-      </w:r>
-      <w:r>
-        <w:t xml:space="preserve"> </w:t>
-      </w:r>
-      <w:r>
-        <w:t xml:space="preserve">and</w:t>
-      </w:r>
-      <w:r>
-        <w:t xml:space="preserve"> </w:t>
-      </w:r>
-      <w:r>
-        <w:rPr>
-          <w:i/>
-        </w:rPr>
-        <w:t xml:space="preserve">g</w:t>
-      </w:r>
-      <w:r>
-        <w:rPr>
-          <w:vertAlign w:val="subscript"/>
-        </w:rPr>
-        <w:t xml:space="preserve">1</w:t>
-      </w:r>
-      <w:r>
-        <w:t xml:space="preserve">) make this unlikely. Instead, our results indicate a need to evaluate how oversimplified representations of processes other than</w:t>
+        <w:t xml:space="preserve"> </w:t>
+      </w:r>
+      <w:r>
+        <w:t xml:space="preserve">affect models which distinguish the fate of assimilate C within a plant. Doing so will provide valuable input to future models as assimilate allocation is a key component in C-balance driven plant growth models</w:t>
+      </w:r>
+      <w:r>
+        <w:t xml:space="preserve"> </w:t>
+      </w:r>
+      <w:r>
+        <w:t xml:space="preserve">(Lacointe 2000)</w:t>
+      </w:r>
+      <w:r>
+        <w:t xml:space="preserve">.</w:t>
+      </w:r>
+    </w:p>
+    <w:p>
+      <w:pPr>
+        <w:pStyle w:val="BodyText"/>
+      </w:pPr>
+      <w:r>
+        <w:br w:type="textWrapping"/>
+      </w:r>
+      <w:r>
+        <w:t xml:space="preserve">Focusing only on empirical results in this study points to</w:t>
       </w:r>
       <w:r>
         <w:t xml:space="preserve"> </w:t>
@@ -4909,27 +4992,7 @@
         <w:t xml:space="preserve"> </w:t>
       </w:r>
       <w:r>
-        <w:t xml:space="preserve">affect models which distinguish the fate of assimilate C within a plant. Doing so will provide valuable input to future models as assimilate allocation is a key component in C-balance driven plant growth models</w:t>
-      </w:r>
-      <w:r>
-        <w:t xml:space="preserve"> </w:t>
-      </w:r>
-      <w:r>
-        <w:t xml:space="preserve">(Lacointe 2000)</w:t>
-      </w:r>
-      <w:r>
-        <w:t xml:space="preserve">.</w:t>
-      </w:r>
-    </w:p>
-    <w:p>
-      <w:pPr>
-        <w:pStyle w:val="BodyText"/>
-      </w:pPr>
-      <w:r>
-        <w:br w:type="textWrapping"/>
-      </w:r>
-      <w:r>
-        <w:t xml:space="preserve">Focusing only on empirical results in this study points to</w:t>
+        <w:t xml:space="preserve">driving reductions in seedling growth. Modelling cumulative net seedling C gain, however, suggests that other components of the C balance, beyond</w:t>
       </w:r>
       <w:r>
         <w:t xml:space="preserve"> </w:t>
@@ -4947,10 +5010,37 @@
         <w:t xml:space="preserve">n</w:t>
       </w:r>
       <w:r>
-        <w:t xml:space="preserve"> </w:t>
-      </w:r>
-      <w:r>
-        <w:t xml:space="preserve">driving reductions in seedling growth. Modelling cumulative net seedling C gain, however, suggests that other components of the C balance, beyond</w:t>
+        <w:t xml:space="preserve">, are required to explain the observed seedling biomass response to sink manipulation. This finding is noteworthy, as partial accounting of the different mechanisms involved in plant C balance can lead to erroneous conclusions</w:t>
+      </w:r>
+      <w:r>
+        <w:t xml:space="preserve"> </w:t>
+      </w:r>
+      <w:r>
+        <w:t xml:space="preserve">(Valentini et al. 2000)</w:t>
+      </w:r>
+      <w:r>
+        <w:t xml:space="preserve">. For example, the fraction of photosynthate used in respiration is known to vary depending on species and local environmental conditions</w:t>
+      </w:r>
+      <w:r>
+        <w:t xml:space="preserve"> </w:t>
+      </w:r>
+      <w:r>
+        <w:t xml:space="preserve">(Lambers et al. 2008)</w:t>
+      </w:r>
+      <w:r>
+        <w:t xml:space="preserve">, yet is often considered a static parameter in process based growth models. Thus, we agree with conclusions from Valentine and Mäkelä</w:t>
+      </w:r>
+      <w:r>
+        <w:t xml:space="preserve"> </w:t>
+      </w:r>
+      <w:r>
+        <w:t xml:space="preserve">(2005)</w:t>
+      </w:r>
+      <w:r>
+        <w:t xml:space="preserve"> </w:t>
+      </w:r>
+      <w:r>
+        <w:t xml:space="preserve">that the problem with predicting tree growth is a problem in forecasting the assimilation and allocation of C and other constituents. Future empirical and modelling studies should focus on how feedbacks from sink activity affect both rates of</w:t>
       </w:r>
       <w:r>
         <w:t xml:space="preserve"> </w:t>
@@ -4968,58 +5058,10 @@
         <w:t xml:space="preserve">n</w:t>
       </w:r>
       <w:r>
-        <w:t xml:space="preserve">, are required to explain the observed seedling biomass response to sink manipulation. This finding is noteworthy, as partial accounting of the different mechanisms involved in plant C balance can lead to erroneous conclusions</w:t>
-      </w:r>
-      <w:r>
-        <w:t xml:space="preserve"> </w:t>
-      </w:r>
-      <w:r>
-        <w:t xml:space="preserve">(Valentini et al. 2000)</w:t>
-      </w:r>
-      <w:r>
-        <w:t xml:space="preserve">. For example, the fraction of photosynthate used in respiration is known to vary depending on species and local environmental conditions</w:t>
-      </w:r>
-      <w:r>
-        <w:t xml:space="preserve"> </w:t>
-      </w:r>
-      <w:r>
-        <w:t xml:space="preserve">(Lambers et al. 2008)</w:t>
-      </w:r>
-      <w:r>
-        <w:t xml:space="preserve">, yet is often considered a static parameter in process based growth models. Thus, we agree with conclusions from Valentine and Mäkelä</w:t>
-      </w:r>
-      <w:r>
-        <w:t xml:space="preserve"> </w:t>
-      </w:r>
-      <w:r>
-        <w:t xml:space="preserve">(2005)</w:t>
-      </w:r>
-      <w:r>
-        <w:t xml:space="preserve"> </w:t>
-      </w:r>
-      <w:r>
-        <w:t xml:space="preserve">that the problem with predicting tree growth is a problem in forecasting the assimilation and allocation of C and other constituents. Future empirical and modelling studies should focus on how feedbacks from sink activity affect both rates of</w:t>
-      </w:r>
-      <w:r>
-        <w:t xml:space="preserve"> </w:t>
-      </w:r>
-      <w:r>
-        <w:rPr>
-          <w:i/>
-        </w:rPr>
-        <w:t xml:space="preserve">A</w:t>
-      </w:r>
-      <w:r>
-        <w:rPr>
-          <w:vertAlign w:val="subscript"/>
-        </w:rPr>
-        <w:t xml:space="preserve">n</w:t>
-      </w:r>
-      <w:r>
-        <w:t xml:space="preserve"> </w:t>
-      </w:r>
-      <w:r>
-        <w:t xml:space="preserve">and the fate of C allocated at the whole plant level to growth, respiration, exudation and C storage. However, the degree to which these mechanisms regulate the C available for growth will undoubtedly shift across different species and environmental conditions.</w:t>
+        <w:t xml:space="preserve"> </w:t>
+      </w:r>
+      <w:r>
+        <w:t xml:space="preserve">and the fate of C allocated at the whole plant level to growth, respiration, exudation and C storage. The degree to which these mechanisms regulate the C available for growth will undoubtedly shift across different species and environmental conditions.</w:t>
       </w:r>
     </w:p>
     <w:p>
@@ -8449,7 +8491,7 @@
         <w:t xml:space="preserve">Figure 3</w:t>
       </w:r>
       <w:r>
-        <w:t xml:space="preserve">. Biomass partitioning at final harvest did not respond strongly to soil volume treatment. (a) Relative partitioning to leaves, stems, and roots at the final harvest, shown as treatment means (standard errors omitted for clarity). (b) Bi-variate relationships between mass partitioning to leaves and stems + roots. Each symbol is a plant. Lines represent standardized major axis fitting of the log-transformed allometric relationships of leaf mass fraction by treatment. (c) Total plant leaf mass as a function of fine root biomass with ± standard error. The dashed line is a 1:1 line and the solid line represents the significant log-log model fit (</w:t>
+        <w:t xml:space="preserve">. Biomass partitioning at final harvest did not respond strongly to soil volume treatment. (a) Relative partitioning to leaves, stems, and roots at the final harvest, shown as treatment means (standard errors omitted for clarity). (b) Bi-variate relationships between mass partitioning to leaves and stems + roots. Each symbol is a plant. Lines represent standardized major axis fitting of the log-transformed allometric relationships of leaf mass fraction by treatment. (c) Total leaf mass as a function of fine root biomass with ± standard error. The dashed line is a 1:1 line and the solid line represents the significant log-log model fit (</w:t>
       </w:r>
       <w:r>
         <w:rPr>
@@ -8689,7 +8731,34 @@
         <w:pStyle w:val="Bibliography"/>
       </w:pPr>
       <w:r>
-        <w:t xml:space="preserve">Atkin OK, Bruhn D, Tjoelker MG (2005) Response of plant respiration to changes in temperature: Mechanisms and consequences of variations in q10 values and acclimation. In: Plant respiration. Springer, pp 95–135.</w:t>
+        <w:t xml:space="preserve">Crous KY, Quentin AG, Lin Y-S, Medlyn BE, Williams DG, Barton CVM, Ellsworth DS (2013) Photosynthesis of temperate</w:t>
+      </w:r>
+      <w:r>
+        <w:t xml:space="preserve"> </w:t>
+      </w:r>
+      <w:r>
+        <w:rPr>
+          <w:i/>
+        </w:rPr>
+        <w:t xml:space="preserve">Eucalyptus globulus</w:t>
+      </w:r>
+      <w:r>
+        <w:t xml:space="preserve"> </w:t>
+      </w:r>
+      <w:r>
+        <w:t xml:space="preserve">trees outside their native range has limited adjustment to elevated CO</w:t>
+      </w:r>
+      <w:r>
+        <w:rPr>
+          <w:vertAlign w:val="subscript"/>
+        </w:rPr>
+        <w:t xml:space="preserve">2</w:t>
+      </w:r>
+      <w:r>
+        <w:t xml:space="preserve"> </w:t>
+      </w:r>
+      <w:r>
+        <w:t xml:space="preserve">and climate warming. Global Change Biology 19:3790–3807.</w:t>
       </w:r>
     </w:p>
     <w:p>
@@ -8697,34 +8766,7 @@
         <w:pStyle w:val="Bibliography"/>
       </w:pPr>
       <w:r>
-        <w:t xml:space="preserve">Crous KY, Quentin AG, Lin Y-S, Medlyn BE, Williams DG, Barton CVM, Ellsworth DS (2013) Photosynthesis of temperate</w:t>
-      </w:r>
-      <w:r>
-        <w:t xml:space="preserve"> </w:t>
-      </w:r>
-      <w:r>
-        <w:rPr>
-          <w:i/>
-        </w:rPr>
-        <w:t xml:space="preserve">Eucalyptus globulus</w:t>
-      </w:r>
-      <w:r>
-        <w:t xml:space="preserve"> </w:t>
-      </w:r>
-      <w:r>
-        <w:t xml:space="preserve">trees outside their native range has limited adjustment to elevated CO</w:t>
-      </w:r>
-      <w:r>
-        <w:rPr>
-          <w:vertAlign w:val="subscript"/>
-        </w:rPr>
-        <w:t xml:space="preserve">2</w:t>
-      </w:r>
-      <w:r>
-        <w:t xml:space="preserve"> </w:t>
-      </w:r>
-      <w:r>
-        <w:t xml:space="preserve">and climate warming. Global Change Biology 19:3790–3807.</w:t>
+        <w:t xml:space="preserve">Davidson RL (1969) Effect of root/leaf temperature differentials on root/shoot ratios in some pasture grasses and clover. Annals of Botany 33:561–569.</w:t>
       </w:r>
     </w:p>
     <w:p>
@@ -9485,6 +9527,14 @@
       </w:pPr>
       <w:r>
         <w:t xml:space="preserve">Semchenko M, Zobel K, Heinemeyer A, Hutchings MJ (2008) Foraging for space and avoidance of physical obstructions by plant roots: a comparative study of grasses from contrasting habitats. New Phytologist 179:1162–1170.</w:t>
+      </w:r>
+    </w:p>
+    <w:p>
+      <w:pPr>
+        <w:pStyle w:val="Bibliography"/>
+      </w:pPr>
+      <w:r>
+        <w:t xml:space="preserve">Shipley B, Meziane D (2002) The balanced-growth hypothesis and the allometry of leaf and root biomass allocation. Functional Ecology 16:326–331.</w:t>
       </w:r>
     </w:p>
     <w:p>
@@ -9977,7 +10027,7 @@
     </w:lvl>
   </w:abstractNum>
   <w:abstractNum w:abstractNumId="990">
-    <w:nsid w:val="c69fd407"/>
+    <w:nsid w:val="54288128"/>
     <w:multiLevelType w:val="multilevel"/>
     <w:lvl w:ilvl="0">
       <w:numFmt w:val="bullet"/>

</xml_diff>